<commit_message>
Modificación de los roles del scope statement
</commit_message>
<xml_diff>
--- a/repository/S.A.P.O/Proyecto/01_Alcance/Definición de alcance del proyecto/Scope Statment.docx
+++ b/repository/S.A.P.O/Proyecto/01_Alcance/Definición de alcance del proyecto/Scope Statment.docx
@@ -1,6 +1,6 @@
 
 <file path=word/document.xml><?xml version="1.0" encoding="utf-8"?>
-<w:document xmlns:wpc="http://schemas.microsoft.com/office/word/2010/wordprocessingCanvas" xmlns:mc="http://schemas.openxmlformats.org/markup-compatibility/2006" xmlns:o="urn:schemas-microsoft-com:office:office" xmlns:r="http://schemas.openxmlformats.org/officeDocument/2006/relationships" xmlns:m="http://schemas.openxmlformats.org/officeDocument/2006/math" xmlns:v="urn:schemas-microsoft-com:vml" xmlns:wp14="http://schemas.microsoft.com/office/word/2010/wordprocessingDrawing" xmlns:wp="http://schemas.openxmlformats.org/drawingml/2006/wordprocessingDrawing" xmlns:w10="urn:schemas-microsoft-com:office:word" xmlns:w="http://schemas.openxmlformats.org/wordprocessingml/2006/main" xmlns:w14="http://schemas.microsoft.com/office/word/2010/wordml" xmlns:wpg="http://schemas.microsoft.com/office/word/2010/wordprocessingGroup" xmlns:wpi="http://schemas.microsoft.com/office/word/2010/wordprocessingInk" xmlns:wne="http://schemas.microsoft.com/office/word/2006/wordml" xmlns:wps="http://schemas.microsoft.com/office/word/2010/wordprocessingShape" mc:Ignorable="w14 wp14">
+<w:document xmlns:wpc="http://schemas.microsoft.com/office/word/2010/wordprocessingCanvas" xmlns:mc="http://schemas.openxmlformats.org/markup-compatibility/2006" xmlns:o="urn:schemas-microsoft-com:office:office" xmlns:r="http://schemas.openxmlformats.org/officeDocument/2006/relationships" xmlns:m="http://schemas.openxmlformats.org/officeDocument/2006/math" xmlns:v="urn:schemas-microsoft-com:vml" xmlns:wp14="http://schemas.microsoft.com/office/word/2010/wordprocessingDrawing" xmlns:wp="http://schemas.openxmlformats.org/drawingml/2006/wordprocessingDrawing" xmlns:w10="urn:schemas-microsoft-com:office:word" xmlns:w="http://schemas.openxmlformats.org/wordprocessingml/2006/main" xmlns:w14="http://schemas.microsoft.com/office/word/2010/wordml" xmlns:w15="http://schemas.microsoft.com/office/word/2012/wordml" xmlns:wpg="http://schemas.microsoft.com/office/word/2010/wordprocessingGroup" xmlns:wpi="http://schemas.microsoft.com/office/word/2010/wordprocessingInk" xmlns:wne="http://schemas.microsoft.com/office/word/2006/wordml" xmlns:wps="http://schemas.microsoft.com/office/word/2010/wordprocessingShape" mc:Ignorable="w14 w15 wp14">
   <w:body>
     <w:p>
       <w:r>
@@ -36,7 +36,7 @@
               <o:lock v:ext="edit" text="t"/>
             </v:shape>
             <v:rect id="_x0000_s1032" style="position:absolute;left:-17;top:-64;width:11924;height:11357" fillcolor="#bfbfbf [2412]" stroked="f">
-              <v:fill r:id="rId10" o:title="Horizontal clara" opacity="34079f" color2="white [3212]" o:opacity2="34079f" type="pattern"/>
+              <v:fill r:id="rId9" o:title="Horizontal clara" opacity="34079f" color2="white [3212]" o:opacity2="34079f" type="pattern"/>
             </v:rect>
             <v:shapetype id="_x0000_t32" coordsize="21600,21600" o:spt="32" o:oned="t" path="m,l21600,21600e" filled="f">
               <v:path arrowok="t" fillok="f" o:connecttype="none"/>
@@ -47,7 +47,7 @@
             <v:shape id="_x0000_s1036" type="#_x0000_t32" style="position:absolute;left:2914;top:-13;width:1;height:11339" o:connectortype="straight" strokecolor="#4f81bd [3204]" strokeweight="2.25pt"/>
             <v:shape id="_x0000_s1034" type="#_x0000_t32" style="position:absolute;left:3417;top:5671;width:7937;height:1" o:connectortype="straight" strokecolor="gray [1629]" strokeweight="1.5pt"/>
             <v:rect id="_x0000_s1037" style="position:absolute;left:705;top:15195;width:1665;height:1034" fillcolor="#bfbfbf [2412]" stroked="f">
-              <v:fill r:id="rId10" o:title="Horizontal clara" color2="#f2f2f2 [3052]" type="pattern"/>
+              <v:fill r:id="rId9" o:title="Horizontal clara" color2="#f2f2f2 [3052]" type="pattern"/>
               <v:textbox style="mso-next-textbox:#_x0000_s1037">
                 <w:txbxContent>
                   <w:p>
@@ -345,24 +345,7 @@
                         <w:szCs w:val="28"/>
                       </w:rPr>
                       <w:tab/>
-                    </w:r>
-                    <w:proofErr w:type="spellStart"/>
-                    <w:r>
-                      <w:rPr>
-                        <w:b/>
-                        <w:sz w:val="28"/>
-                        <w:szCs w:val="28"/>
-                      </w:rPr>
-                      <w:t>Spesot</w:t>
-                    </w:r>
-                    <w:proofErr w:type="spellEnd"/>
-                    <w:r>
-                      <w:rPr>
-                        <w:b/>
-                        <w:sz w:val="28"/>
-                        <w:szCs w:val="28"/>
-                      </w:rPr>
-                      <w:t xml:space="preserve"> Alexis</w:t>
+                      <w:t>Spesot Alexis</w:t>
                     </w:r>
                   </w:p>
                 </w:txbxContent>
@@ -2070,20 +2053,7 @@
           <w:highlight w:val="yellow"/>
           <w:lang w:eastAsia="es-AR"/>
         </w:rPr>
-        <w:t>Los alumnos de la facultad de odontología serán los principales benefi</w:t>
-      </w:r>
-      <w:bookmarkStart w:id="8" w:name="_GoBack"/>
-      <w:bookmarkEnd w:id="8"/>
-      <w:r>
-        <w:rPr>
-          <w:rFonts w:asciiTheme="minorHAnsi" w:eastAsia="Times New Roman" w:hAnsiTheme="minorHAnsi" w:cstheme="minorHAnsi"/>
-          <w:color w:val="000000"/>
-          <w:sz w:val="23"/>
-          <w:szCs w:val="23"/>
-          <w:highlight w:val="yellow"/>
-          <w:lang w:eastAsia="es-AR"/>
-        </w:rPr>
-        <w:t>ciarios con la implementación del sistema. Los mismos se mostrarán abiertos a nuestros planteos y dudas.</w:t>
+        <w:t>Los alumnos de la facultad de odontología serán los principales beneficiarios con la implementación del sistema. Los mismos se mostrarán abiertos a nuestros planteos y dudas.</w:t>
       </w:r>
     </w:p>
     <w:p>
@@ -2232,15 +2202,15 @@
           <w:sz w:val="26"/>
         </w:rPr>
       </w:pPr>
-      <w:bookmarkStart w:id="9" w:name="_Toc356320046"/>
-      <w:bookmarkStart w:id="10" w:name="_Toc353884239"/>
+      <w:bookmarkStart w:id="8" w:name="_Toc356320046"/>
+      <w:bookmarkStart w:id="9" w:name="_Toc353884239"/>
       <w:r>
         <w:rPr>
           <w:sz w:val="26"/>
         </w:rPr>
         <w:t>Restricciones</w:t>
       </w:r>
-      <w:bookmarkEnd w:id="9"/>
+      <w:bookmarkEnd w:id="8"/>
     </w:p>
     <w:p>
       <w:pPr>
@@ -2460,7 +2430,7 @@
           <w:sz w:val="26"/>
         </w:rPr>
       </w:pPr>
-      <w:bookmarkStart w:id="11" w:name="_Toc356320047"/>
+      <w:bookmarkStart w:id="10" w:name="_Toc356320047"/>
       <w:r>
         <w:rPr>
           <w:sz w:val="26"/>
@@ -2468,7 +2438,7 @@
         </w:rPr>
         <w:t>entregables</w:t>
       </w:r>
-      <w:bookmarkEnd w:id="11"/>
+      <w:bookmarkEnd w:id="10"/>
     </w:p>
     <w:p>
       <w:pPr>
@@ -2488,7 +2458,7 @@
         </w:rPr>
       </w:pPr>
     </w:p>
-    <w:bookmarkEnd w:id="10"/>
+    <w:bookmarkEnd w:id="9"/>
     <w:p>
       <w:pPr>
         <w:rPr>
@@ -2514,7 +2484,7 @@
           <w:sz w:val="26"/>
         </w:rPr>
       </w:pPr>
-      <w:bookmarkStart w:id="12" w:name="_Toc356320048"/>
+      <w:bookmarkStart w:id="11" w:name="_Toc356320048"/>
       <w:r>
         <w:rPr>
           <w:sz w:val="26"/>
@@ -2522,7 +2492,7 @@
         <w:lastRenderedPageBreak/>
         <w:t>roles</w:t>
       </w:r>
-      <w:bookmarkEnd w:id="12"/>
+      <w:bookmarkEnd w:id="11"/>
     </w:p>
     <w:p>
       <w:pPr>
@@ -2723,7 +2693,27 @@
           <w:szCs w:val="23"/>
           <w:lang w:eastAsia="es-AR"/>
         </w:rPr>
-        <w:t>Administrador de configuración: encargado de la administración de la configuración aplicada a un sistema, o a partes de un sistema. Ayuda a llevar a cabo el desarrollo de sistemas en forma ordenada y estructurada.</w:t>
+        <w:t>Ingeniero de validación y verificación: deb</w:t>
+      </w:r>
+      <w:r>
+        <w:rPr>
+          <w:rFonts w:asciiTheme="minorHAnsi" w:eastAsia="Times New Roman" w:hAnsiTheme="minorHAnsi" w:cstheme="minorHAnsi"/>
+          <w:color w:val="000000"/>
+          <w:sz w:val="23"/>
+          <w:szCs w:val="23"/>
+          <w:lang w:eastAsia="es-AR"/>
+        </w:rPr>
+        <w:t>e evaluar cuan bien el software está</w:t>
+      </w:r>
+      <w:r>
+        <w:rPr>
+          <w:rFonts w:asciiTheme="minorHAnsi" w:eastAsia="Times New Roman" w:hAnsiTheme="minorHAnsi" w:cstheme="minorHAnsi"/>
+          <w:color w:val="000000"/>
+          <w:sz w:val="23"/>
+          <w:szCs w:val="23"/>
+          <w:lang w:eastAsia="es-AR"/>
+        </w:rPr>
+        <w:t xml:space="preserve"> cumpliendo con sus requisitos técnicos y sus objetivos de seguridad y confiabilidad relativos al sistema.</w:t>
       </w:r>
     </w:p>
     <w:p>
@@ -2751,27 +2741,7 @@
           <w:szCs w:val="23"/>
           <w:lang w:eastAsia="es-AR"/>
         </w:rPr>
-        <w:t>Ingeniero de validación y verificación: deb</w:t>
-      </w:r>
-      <w:r>
-        <w:rPr>
-          <w:rFonts w:asciiTheme="minorHAnsi" w:eastAsia="Times New Roman" w:hAnsiTheme="minorHAnsi" w:cstheme="minorHAnsi"/>
-          <w:color w:val="000000"/>
-          <w:sz w:val="23"/>
-          <w:szCs w:val="23"/>
-          <w:lang w:eastAsia="es-AR"/>
-        </w:rPr>
-        <w:t>e evaluar cuan bien el software está</w:t>
-      </w:r>
-      <w:r>
-        <w:rPr>
-          <w:rFonts w:asciiTheme="minorHAnsi" w:eastAsia="Times New Roman" w:hAnsiTheme="minorHAnsi" w:cstheme="minorHAnsi"/>
-          <w:color w:val="000000"/>
-          <w:sz w:val="23"/>
-          <w:szCs w:val="23"/>
-          <w:lang w:eastAsia="es-AR"/>
-        </w:rPr>
-        <w:t xml:space="preserve"> cumpliendo con sus requisitos técnicos y sus objetivos de seguridad y confiabilidad relativos al sistema.</w:t>
+        <w:t>Cliente: es aquella persona responsable de llevar a cabo el buen desempeño del proyecto, por parte de la empresa que contrata el desarrollo. Debe representar los derechos y asumir los deberes de dicha empresa ante el equipo de desarrollo. Debe estar presente en todas las fases del desarrollo del producto y realizar todas las actividades que se esperan de él, tales como la aceptación provisional y final del producto. En el proyecto en cuestión el cliente es la facultad de odontología, quien designará una persona en representación de ella para que desempeñe las actividades previamente nombradas.</w:t>
       </w:r>
     </w:p>
     <w:p>
@@ -2799,7 +2769,27 @@
           <w:szCs w:val="23"/>
           <w:lang w:eastAsia="es-AR"/>
         </w:rPr>
-        <w:t>Documentador: se encarga de mantener la información, los documentos generados durante el proceso de desarrollo.</w:t>
+        <w:t>Directora del Proyecto: La doctora Si</w:t>
+      </w:r>
+      <w:r>
+        <w:rPr>
+          <w:rFonts w:asciiTheme="minorHAnsi" w:eastAsia="Times New Roman" w:hAnsiTheme="minorHAnsi" w:cstheme="minorHAnsi"/>
+          <w:color w:val="000000"/>
+          <w:sz w:val="23"/>
+          <w:szCs w:val="23"/>
+          <w:lang w:eastAsia="es-AR"/>
+        </w:rPr>
+        <w:t>l</w:t>
+      </w:r>
+      <w:r>
+        <w:rPr>
+          <w:rFonts w:asciiTheme="minorHAnsi" w:eastAsia="Times New Roman" w:hAnsiTheme="minorHAnsi" w:cstheme="minorHAnsi"/>
+          <w:color w:val="000000"/>
+          <w:sz w:val="23"/>
+          <w:szCs w:val="23"/>
+          <w:lang w:eastAsia="es-AR"/>
+        </w:rPr>
+        <w:t>via Oviedo es la intermediaria para tratar con el ámbito de aplicación del proyecto, la cual nos facilitará el acceso a la información.</w:t>
       </w:r>
     </w:p>
     <w:p>
@@ -2827,7 +2817,182 @@
           <w:szCs w:val="23"/>
           <w:lang w:eastAsia="es-AR"/>
         </w:rPr>
-        <w:t>Cliente: es aquella persona responsable de llevar a cabo el buen desempeño del proyecto, por parte de la empresa que contrata el desarrollo. Debe representar los derechos y asumir los deberes de dicha empresa ante el equipo de desarrollo. Debe estar presente en todas las fases del desarrollo del producto y realizar todas las actividades que se esperan de él, tales como la aceptación provisional y final del producto. En el proyecto en cuestión el cliente es la facultad de odontología, quien designará una persona en representación de ella para que desempeñe las actividades previamente nombradas.</w:t>
+        <w:t xml:space="preserve">Usuarios: corresponden a las personas que están operando día a día  el sistema. Son los que conocen el problema, y utiliza la herramienta computacional para apoyar su trabajo. </w:t>
+      </w:r>
+      <w:bookmarkStart w:id="12" w:name="_GoBack"/>
+      <w:bookmarkEnd w:id="12"/>
+      <w:r>
+        <w:rPr>
+          <w:rFonts w:asciiTheme="minorHAnsi" w:eastAsia="Times New Roman" w:hAnsiTheme="minorHAnsi" w:cstheme="minorHAnsi"/>
+          <w:color w:val="000000"/>
+          <w:sz w:val="23"/>
+          <w:szCs w:val="23"/>
+          <w:lang w:eastAsia="es-AR"/>
+        </w:rPr>
+        <w:t>Dentro del ámbito de nuestro proyecto serían usuarios las siguientes personas:</w:t>
+      </w:r>
+    </w:p>
+    <w:p>
+      <w:pPr>
+        <w:numPr>
+          <w:ilvl w:val="2"/>
+          <w:numId w:val="19"/>
+        </w:numPr>
+        <w:spacing w:after="0" w:line="240" w:lineRule="auto"/>
+        <w:jc w:val="both"/>
+        <w:textAlignment w:val="baseline"/>
+        <w:rPr>
+          <w:rFonts w:asciiTheme="minorHAnsi" w:eastAsia="Times New Roman" w:hAnsiTheme="minorHAnsi" w:cstheme="minorHAnsi"/>
+          <w:color w:val="000000"/>
+          <w:sz w:val="23"/>
+          <w:szCs w:val="23"/>
+          <w:lang w:eastAsia="es-AR"/>
+        </w:rPr>
+      </w:pPr>
+      <w:r>
+        <w:rPr>
+          <w:rFonts w:asciiTheme="minorHAnsi" w:eastAsia="Times New Roman" w:hAnsiTheme="minorHAnsi" w:cstheme="minorHAnsi"/>
+          <w:color w:val="000000"/>
+          <w:sz w:val="23"/>
+          <w:szCs w:val="23"/>
+          <w:lang w:eastAsia="es-AR"/>
+        </w:rPr>
+        <w:t>Alumnos</w:t>
+      </w:r>
+    </w:p>
+    <w:p>
+      <w:pPr>
+        <w:numPr>
+          <w:ilvl w:val="2"/>
+          <w:numId w:val="19"/>
+        </w:numPr>
+        <w:spacing w:after="0" w:line="240" w:lineRule="auto"/>
+        <w:jc w:val="both"/>
+        <w:textAlignment w:val="baseline"/>
+        <w:rPr>
+          <w:rFonts w:asciiTheme="minorHAnsi" w:eastAsia="Times New Roman" w:hAnsiTheme="minorHAnsi" w:cstheme="minorHAnsi"/>
+          <w:color w:val="000000"/>
+          <w:sz w:val="23"/>
+          <w:szCs w:val="23"/>
+          <w:lang w:eastAsia="es-AR"/>
+        </w:rPr>
+      </w:pPr>
+      <w:r>
+        <w:rPr>
+          <w:rFonts w:asciiTheme="minorHAnsi" w:eastAsia="Times New Roman" w:hAnsiTheme="minorHAnsi" w:cstheme="minorHAnsi"/>
+          <w:color w:val="000000"/>
+          <w:sz w:val="23"/>
+          <w:szCs w:val="23"/>
+          <w:lang w:eastAsia="es-AR"/>
+        </w:rPr>
+        <w:t>Personal del área Derivación</w:t>
+      </w:r>
+    </w:p>
+    <w:p>
+      <w:pPr>
+        <w:numPr>
+          <w:ilvl w:val="2"/>
+          <w:numId w:val="19"/>
+        </w:numPr>
+        <w:spacing w:after="0" w:line="240" w:lineRule="auto"/>
+        <w:jc w:val="both"/>
+        <w:textAlignment w:val="baseline"/>
+        <w:rPr>
+          <w:rFonts w:asciiTheme="minorHAnsi" w:eastAsia="Times New Roman" w:hAnsiTheme="minorHAnsi" w:cstheme="minorHAnsi"/>
+          <w:color w:val="000000"/>
+          <w:sz w:val="23"/>
+          <w:szCs w:val="23"/>
+          <w:lang w:eastAsia="es-AR"/>
+        </w:rPr>
+      </w:pPr>
+      <w:r>
+        <w:rPr>
+          <w:rFonts w:asciiTheme="minorHAnsi" w:eastAsia="Times New Roman" w:hAnsiTheme="minorHAnsi" w:cstheme="minorHAnsi"/>
+          <w:color w:val="000000"/>
+          <w:sz w:val="23"/>
+          <w:szCs w:val="23"/>
+          <w:lang w:eastAsia="es-AR"/>
+        </w:rPr>
+        <w:t>Personal del Centro de Estudiantes</w:t>
+      </w:r>
+    </w:p>
+    <w:p>
+      <w:pPr>
+        <w:numPr>
+          <w:ilvl w:val="2"/>
+          <w:numId w:val="19"/>
+        </w:numPr>
+        <w:spacing w:after="0" w:line="240" w:lineRule="auto"/>
+        <w:jc w:val="both"/>
+        <w:textAlignment w:val="baseline"/>
+        <w:rPr>
+          <w:rFonts w:asciiTheme="minorHAnsi" w:eastAsia="Times New Roman" w:hAnsiTheme="minorHAnsi" w:cstheme="minorHAnsi"/>
+          <w:color w:val="000000"/>
+          <w:sz w:val="23"/>
+          <w:szCs w:val="23"/>
+          <w:lang w:eastAsia="es-AR"/>
+        </w:rPr>
+      </w:pPr>
+      <w:r>
+        <w:rPr>
+          <w:rFonts w:asciiTheme="minorHAnsi" w:eastAsia="Times New Roman" w:hAnsiTheme="minorHAnsi" w:cstheme="minorHAnsi"/>
+          <w:color w:val="000000"/>
+          <w:sz w:val="23"/>
+          <w:szCs w:val="23"/>
+          <w:lang w:eastAsia="es-AR"/>
+        </w:rPr>
+        <w:t>Profesores</w:t>
+      </w:r>
+    </w:p>
+    <w:p>
+      <w:pPr>
+        <w:numPr>
+          <w:ilvl w:val="2"/>
+          <w:numId w:val="19"/>
+        </w:numPr>
+        <w:spacing w:after="0" w:line="240" w:lineRule="auto"/>
+        <w:jc w:val="both"/>
+        <w:textAlignment w:val="baseline"/>
+        <w:rPr>
+          <w:rFonts w:asciiTheme="minorHAnsi" w:eastAsia="Times New Roman" w:hAnsiTheme="minorHAnsi" w:cstheme="minorHAnsi"/>
+          <w:color w:val="000000"/>
+          <w:sz w:val="23"/>
+          <w:szCs w:val="23"/>
+          <w:lang w:eastAsia="es-AR"/>
+        </w:rPr>
+      </w:pPr>
+      <w:r>
+        <w:rPr>
+          <w:rFonts w:asciiTheme="minorHAnsi" w:eastAsia="Times New Roman" w:hAnsiTheme="minorHAnsi" w:cstheme="minorHAnsi"/>
+          <w:color w:val="000000"/>
+          <w:sz w:val="23"/>
+          <w:szCs w:val="23"/>
+          <w:lang w:eastAsia="es-AR"/>
+        </w:rPr>
+        <w:lastRenderedPageBreak/>
+        <w:t xml:space="preserve">Autoridades de la facultad (Para visualización de reportes, informes, </w:t>
+      </w:r>
+      <w:proofErr w:type="spellStart"/>
+      <w:r>
+        <w:rPr>
+          <w:rFonts w:asciiTheme="minorHAnsi" w:eastAsia="Times New Roman" w:hAnsiTheme="minorHAnsi" w:cstheme="minorHAnsi"/>
+          <w:color w:val="000000"/>
+          <w:sz w:val="23"/>
+          <w:szCs w:val="23"/>
+          <w:lang w:eastAsia="es-AR"/>
+        </w:rPr>
+        <w:t>etc</w:t>
+      </w:r>
+      <w:proofErr w:type="spellEnd"/>
+      <w:r>
+        <w:rPr>
+          <w:rFonts w:asciiTheme="minorHAnsi" w:eastAsia="Times New Roman" w:hAnsiTheme="minorHAnsi" w:cstheme="minorHAnsi"/>
+          <w:color w:val="000000"/>
+          <w:sz w:val="23"/>
+          <w:szCs w:val="23"/>
+          <w:lang w:eastAsia="es-AR"/>
+        </w:rPr>
+        <w:t>)</w:t>
       </w:r>
     </w:p>
     <w:p>
@@ -2855,7 +3020,17 @@
           <w:szCs w:val="23"/>
           <w:lang w:eastAsia="es-AR"/>
         </w:rPr>
-        <w:t xml:space="preserve">Usuarios: corresponden a las personas que están operando día a día  el sistema. Son los que conocen el problema, y utiliza la herramienta computacional para apoyar su trabajo. </w:t>
+        <w:t>Pacientes: corresponden a todas aquellas personas interesadas en tratar su salud bucodental en la facultad de odontología. El sistema llevará el registro de los mismos y de los tratami</w:t>
+      </w:r>
+      <w:r>
+        <w:rPr>
+          <w:rFonts w:asciiTheme="minorHAnsi" w:eastAsia="Times New Roman" w:hAnsiTheme="minorHAnsi" w:cstheme="minorHAnsi"/>
+          <w:color w:val="000000"/>
+          <w:sz w:val="23"/>
+          <w:szCs w:val="23"/>
+          <w:lang w:eastAsia="es-AR"/>
+        </w:rPr>
+        <w:t>entos efectuados en el establecimiento.</w:t>
       </w:r>
     </w:p>
     <w:p>
@@ -2868,32 +3043,14 @@
         <w:jc w:val="both"/>
         <w:textAlignment w:val="baseline"/>
         <w:rPr>
-          <w:rFonts w:ascii="Times New Roman" w:eastAsia="Times New Roman" w:hAnsi="Times New Roman" w:cs="Times New Roman"/>
-          <w:sz w:val="24"/>
-          <w:szCs w:val="24"/>
-          <w:lang w:eastAsia="es-AR"/>
-        </w:rPr>
-      </w:pPr>
-      <w:r>
-        <w:rPr>
           <w:rFonts w:asciiTheme="minorHAnsi" w:eastAsia="Times New Roman" w:hAnsiTheme="minorHAnsi" w:cstheme="minorHAnsi"/>
           <w:color w:val="000000"/>
           <w:sz w:val="23"/>
           <w:szCs w:val="23"/>
           <w:lang w:eastAsia="es-AR"/>
         </w:rPr>
-        <w:t>Dentro del ámbito de nuestro proyecto serían usuarios las siguientes personas:</w:t>
-      </w:r>
-    </w:p>
-    <w:p>
-      <w:pPr>
-        <w:numPr>
-          <w:ilvl w:val="2"/>
-          <w:numId w:val="19"/>
-        </w:numPr>
-        <w:spacing w:after="0" w:line="240" w:lineRule="auto"/>
-        <w:jc w:val="both"/>
-        <w:textAlignment w:val="baseline"/>
+      </w:pPr>
+      <w:r>
         <w:rPr>
           <w:rFonts w:asciiTheme="minorHAnsi" w:eastAsia="Times New Roman" w:hAnsiTheme="minorHAnsi" w:cstheme="minorHAnsi"/>
           <w:color w:val="000000"/>
@@ -2901,7 +3058,9 @@
           <w:szCs w:val="23"/>
           <w:lang w:eastAsia="es-AR"/>
         </w:rPr>
-      </w:pPr>
+        <w:t xml:space="preserve">Jefa de Trabajos Prácticos: La ingeniera Cecilia </w:t>
+      </w:r>
+      <w:proofErr w:type="spellStart"/>
       <w:r>
         <w:rPr>
           <w:rFonts w:asciiTheme="minorHAnsi" w:eastAsia="Times New Roman" w:hAnsiTheme="minorHAnsi" w:cstheme="minorHAnsi"/>
@@ -2910,18 +3069,10 @@
           <w:szCs w:val="23"/>
           <w:lang w:eastAsia="es-AR"/>
         </w:rPr>
-        <w:t>Alumnos</w:t>
+        <w:t>Savi</w:t>
       </w:r>
-    </w:p>
-    <w:p>
-      <w:pPr>
-        <w:numPr>
-          <w:ilvl w:val="2"/>
-          <w:numId w:val="19"/>
-        </w:numPr>
-        <w:spacing w:after="0" w:line="240" w:lineRule="auto"/>
-        <w:jc w:val="both"/>
-        <w:textAlignment w:val="baseline"/>
+      <w:proofErr w:type="spellEnd"/>
+      <w:r>
         <w:rPr>
           <w:rFonts w:asciiTheme="minorHAnsi" w:eastAsia="Times New Roman" w:hAnsiTheme="minorHAnsi" w:cstheme="minorHAnsi"/>
           <w:color w:val="000000"/>
@@ -2929,235 +3080,13 @@
           <w:szCs w:val="23"/>
           <w:lang w:eastAsia="es-AR"/>
         </w:rPr>
-      </w:pPr>
-      <w:r>
-        <w:rPr>
-          <w:rFonts w:asciiTheme="minorHAnsi" w:eastAsia="Times New Roman" w:hAnsiTheme="minorHAnsi" w:cstheme="minorHAnsi"/>
-          <w:color w:val="000000"/>
-          <w:sz w:val="23"/>
-          <w:szCs w:val="23"/>
-          <w:lang w:eastAsia="es-AR"/>
-        </w:rPr>
-        <w:lastRenderedPageBreak/>
-        <w:t>Personal del área Derivación</w:t>
+        <w:t xml:space="preserve"> es la encargada de guiarnos en el desarrollo de nuestro proyecto.</w:t>
       </w:r>
-    </w:p>
-    <w:p>
-      <w:pPr>
-        <w:numPr>
-          <w:ilvl w:val="2"/>
-          <w:numId w:val="19"/>
-        </w:numPr>
-        <w:spacing w:after="0" w:line="240" w:lineRule="auto"/>
-        <w:jc w:val="both"/>
-        <w:textAlignment w:val="baseline"/>
-        <w:rPr>
-          <w:rFonts w:asciiTheme="minorHAnsi" w:eastAsia="Times New Roman" w:hAnsiTheme="minorHAnsi" w:cstheme="minorHAnsi"/>
-          <w:color w:val="000000"/>
-          <w:sz w:val="23"/>
-          <w:szCs w:val="23"/>
-          <w:lang w:eastAsia="es-AR"/>
-        </w:rPr>
-      </w:pPr>
-      <w:r>
-        <w:rPr>
-          <w:rFonts w:asciiTheme="minorHAnsi" w:eastAsia="Times New Roman" w:hAnsiTheme="minorHAnsi" w:cstheme="minorHAnsi"/>
-          <w:color w:val="000000"/>
-          <w:sz w:val="23"/>
-          <w:szCs w:val="23"/>
-          <w:lang w:eastAsia="es-AR"/>
-        </w:rPr>
-        <w:t>Personal del Centro de Estudiantes</w:t>
-      </w:r>
-    </w:p>
-    <w:p>
-      <w:pPr>
-        <w:numPr>
-          <w:ilvl w:val="2"/>
-          <w:numId w:val="19"/>
-        </w:numPr>
-        <w:spacing w:after="0" w:line="240" w:lineRule="auto"/>
-        <w:jc w:val="both"/>
-        <w:textAlignment w:val="baseline"/>
-        <w:rPr>
-          <w:rFonts w:asciiTheme="minorHAnsi" w:eastAsia="Times New Roman" w:hAnsiTheme="minorHAnsi" w:cstheme="minorHAnsi"/>
-          <w:color w:val="000000"/>
-          <w:sz w:val="23"/>
-          <w:szCs w:val="23"/>
-          <w:lang w:eastAsia="es-AR"/>
-        </w:rPr>
-      </w:pPr>
-      <w:r>
-        <w:rPr>
-          <w:rFonts w:asciiTheme="minorHAnsi" w:eastAsia="Times New Roman" w:hAnsiTheme="minorHAnsi" w:cstheme="minorHAnsi"/>
-          <w:color w:val="000000"/>
-          <w:sz w:val="23"/>
-          <w:szCs w:val="23"/>
-          <w:lang w:eastAsia="es-AR"/>
-        </w:rPr>
-        <w:t>Profesores</w:t>
-      </w:r>
-    </w:p>
-    <w:p>
-      <w:pPr>
-        <w:numPr>
-          <w:ilvl w:val="2"/>
-          <w:numId w:val="19"/>
-        </w:numPr>
-        <w:spacing w:after="0" w:line="240" w:lineRule="auto"/>
-        <w:jc w:val="both"/>
-        <w:textAlignment w:val="baseline"/>
-        <w:rPr>
-          <w:rFonts w:asciiTheme="minorHAnsi" w:eastAsia="Times New Roman" w:hAnsiTheme="minorHAnsi" w:cstheme="minorHAnsi"/>
-          <w:color w:val="000000"/>
-          <w:sz w:val="23"/>
-          <w:szCs w:val="23"/>
-          <w:lang w:eastAsia="es-AR"/>
-        </w:rPr>
-      </w:pPr>
-      <w:r>
-        <w:rPr>
-          <w:rFonts w:asciiTheme="minorHAnsi" w:eastAsia="Times New Roman" w:hAnsiTheme="minorHAnsi" w:cstheme="minorHAnsi"/>
-          <w:color w:val="000000"/>
-          <w:sz w:val="23"/>
-          <w:szCs w:val="23"/>
-          <w:lang w:eastAsia="es-AR"/>
-        </w:rPr>
-        <w:t xml:space="preserve">Autoridades de la facultad (Para visualización de reportes, informes, </w:t>
-      </w:r>
-      <w:proofErr w:type="spellStart"/>
-      <w:r>
-        <w:rPr>
-          <w:rFonts w:asciiTheme="minorHAnsi" w:eastAsia="Times New Roman" w:hAnsiTheme="minorHAnsi" w:cstheme="minorHAnsi"/>
-          <w:color w:val="000000"/>
-          <w:sz w:val="23"/>
-          <w:szCs w:val="23"/>
-          <w:lang w:eastAsia="es-AR"/>
-        </w:rPr>
-        <w:t>etc</w:t>
-      </w:r>
-      <w:proofErr w:type="spellEnd"/>
-      <w:r>
-        <w:rPr>
-          <w:rFonts w:asciiTheme="minorHAnsi" w:eastAsia="Times New Roman" w:hAnsiTheme="minorHAnsi" w:cstheme="minorHAnsi"/>
-          <w:color w:val="000000"/>
-          <w:sz w:val="23"/>
-          <w:szCs w:val="23"/>
-          <w:lang w:eastAsia="es-AR"/>
-        </w:rPr>
-        <w:t>)</w:t>
-      </w:r>
-    </w:p>
-    <w:p>
-      <w:pPr>
-        <w:numPr>
-          <w:ilvl w:val="0"/>
-          <w:numId w:val="17"/>
-        </w:numPr>
-        <w:spacing w:before="240" w:after="0" w:line="240" w:lineRule="auto"/>
-        <w:jc w:val="both"/>
-        <w:textAlignment w:val="baseline"/>
-        <w:rPr>
-          <w:rFonts w:asciiTheme="minorHAnsi" w:eastAsia="Times New Roman" w:hAnsiTheme="minorHAnsi" w:cstheme="minorHAnsi"/>
-          <w:color w:val="000000"/>
-          <w:sz w:val="23"/>
-          <w:szCs w:val="23"/>
-          <w:lang w:eastAsia="es-AR"/>
-        </w:rPr>
-      </w:pPr>
-      <w:r>
-        <w:rPr>
-          <w:rFonts w:asciiTheme="minorHAnsi" w:eastAsia="Times New Roman" w:hAnsiTheme="minorHAnsi" w:cstheme="minorHAnsi"/>
-          <w:color w:val="000000"/>
-          <w:sz w:val="23"/>
-          <w:szCs w:val="23"/>
-          <w:lang w:eastAsia="es-AR"/>
-        </w:rPr>
-        <w:t>Pacientes: corresponden a todas aquellas personas interesadas en tratar su salud bucodental en la facultad de odontología. El sistema llevará el registro de los mismos y de los tratami</w:t>
-      </w:r>
-      <w:r>
-        <w:rPr>
-          <w:rFonts w:asciiTheme="minorHAnsi" w:eastAsia="Times New Roman" w:hAnsiTheme="minorHAnsi" w:cstheme="minorHAnsi"/>
-          <w:color w:val="000000"/>
-          <w:sz w:val="23"/>
-          <w:szCs w:val="23"/>
-          <w:lang w:eastAsia="es-AR"/>
-        </w:rPr>
-        <w:t>entos efectuados en el establecimiento.</w:t>
-      </w:r>
-    </w:p>
-    <w:p>
-      <w:pPr>
-        <w:numPr>
-          <w:ilvl w:val="0"/>
-          <w:numId w:val="17"/>
-        </w:numPr>
-        <w:spacing w:before="240" w:after="0" w:line="240" w:lineRule="auto"/>
-        <w:jc w:val="both"/>
-        <w:textAlignment w:val="baseline"/>
-        <w:rPr>
-          <w:rFonts w:asciiTheme="minorHAnsi" w:eastAsia="Times New Roman" w:hAnsiTheme="minorHAnsi" w:cstheme="minorHAnsi"/>
-          <w:color w:val="000000"/>
-          <w:sz w:val="23"/>
-          <w:szCs w:val="23"/>
-          <w:lang w:eastAsia="es-AR"/>
-        </w:rPr>
-      </w:pPr>
-      <w:r>
-        <w:rPr>
-          <w:rFonts w:asciiTheme="minorHAnsi" w:eastAsia="Times New Roman" w:hAnsiTheme="minorHAnsi" w:cstheme="minorHAnsi"/>
-          <w:color w:val="000000"/>
-          <w:sz w:val="23"/>
-          <w:szCs w:val="23"/>
-          <w:lang w:eastAsia="es-AR"/>
-        </w:rPr>
-        <w:t>Tutora del Proyecto</w:t>
-      </w:r>
-    </w:p>
-    <w:p>
-      <w:pPr>
-        <w:numPr>
-          <w:ilvl w:val="0"/>
-          <w:numId w:val="17"/>
-        </w:numPr>
-        <w:spacing w:before="240" w:after="0" w:line="240" w:lineRule="auto"/>
-        <w:jc w:val="both"/>
-        <w:textAlignment w:val="baseline"/>
-        <w:rPr>
-          <w:rFonts w:asciiTheme="minorHAnsi" w:eastAsia="Times New Roman" w:hAnsiTheme="minorHAnsi" w:cstheme="minorHAnsi"/>
-          <w:color w:val="000000"/>
-          <w:sz w:val="23"/>
-          <w:szCs w:val="23"/>
-          <w:lang w:eastAsia="es-AR"/>
-        </w:rPr>
-      </w:pPr>
-      <w:r>
-        <w:rPr>
-          <w:rFonts w:asciiTheme="minorHAnsi" w:eastAsia="Times New Roman" w:hAnsiTheme="minorHAnsi" w:cstheme="minorHAnsi"/>
-          <w:color w:val="000000"/>
-          <w:sz w:val="23"/>
-          <w:szCs w:val="23"/>
-          <w:lang w:eastAsia="es-AR"/>
-        </w:rPr>
-        <w:t xml:space="preserve">Otros </w:t>
-      </w:r>
-      <w:proofErr w:type="spellStart"/>
-      <w:r>
-        <w:rPr>
-          <w:rFonts w:asciiTheme="minorHAnsi" w:eastAsia="Times New Roman" w:hAnsiTheme="minorHAnsi" w:cstheme="minorHAnsi"/>
-          <w:color w:val="000000"/>
-          <w:sz w:val="23"/>
-          <w:szCs w:val="23"/>
-          <w:lang w:eastAsia="es-AR"/>
-        </w:rPr>
-        <w:t>stakeholders</w:t>
-      </w:r>
-      <w:proofErr w:type="spellEnd"/>
     </w:p>
     <w:p/>
     <w:sectPr>
-      <w:headerReference w:type="default" r:id="rId11"/>
-      <w:footerReference w:type="default" r:id="rId12"/>
+      <w:headerReference w:type="default" r:id="rId10"/>
+      <w:footerReference w:type="default" r:id="rId11"/>
       <w:pgSz w:w="11907" w:h="16839" w:code="9"/>
       <w:pgMar w:top="1418" w:right="1701" w:bottom="1418" w:left="1701" w:header="709" w:footer="709" w:gutter="0"/>
       <w:cols w:space="708"/>
@@ -3169,7 +3098,7 @@
 </file>
 
 <file path=word/endnotes.xml><?xml version="1.0" encoding="utf-8"?>
-<w:endnotes xmlns:wpc="http://schemas.microsoft.com/office/word/2010/wordprocessingCanvas" xmlns:mc="http://schemas.openxmlformats.org/markup-compatibility/2006" xmlns:o="urn:schemas-microsoft-com:office:office" xmlns:r="http://schemas.openxmlformats.org/officeDocument/2006/relationships" xmlns:m="http://schemas.openxmlformats.org/officeDocument/2006/math" xmlns:v="urn:schemas-microsoft-com:vml" xmlns:wp14="http://schemas.microsoft.com/office/word/2010/wordprocessingDrawing" xmlns:wp="http://schemas.openxmlformats.org/drawingml/2006/wordprocessingDrawing" xmlns:w10="urn:schemas-microsoft-com:office:word" xmlns:w="http://schemas.openxmlformats.org/wordprocessingml/2006/main" xmlns:w14="http://schemas.microsoft.com/office/word/2010/wordml" xmlns:wpg="http://schemas.microsoft.com/office/word/2010/wordprocessingGroup" xmlns:wpi="http://schemas.microsoft.com/office/word/2010/wordprocessingInk" xmlns:wne="http://schemas.microsoft.com/office/word/2006/wordml" xmlns:wps="http://schemas.microsoft.com/office/word/2010/wordprocessingShape" mc:Ignorable="w14 wp14">
+<w:endnotes xmlns:wpc="http://schemas.microsoft.com/office/word/2010/wordprocessingCanvas" xmlns:mc="http://schemas.openxmlformats.org/markup-compatibility/2006" xmlns:o="urn:schemas-microsoft-com:office:office" xmlns:r="http://schemas.openxmlformats.org/officeDocument/2006/relationships" xmlns:m="http://schemas.openxmlformats.org/officeDocument/2006/math" xmlns:v="urn:schemas-microsoft-com:vml" xmlns:wp14="http://schemas.microsoft.com/office/word/2010/wordprocessingDrawing" xmlns:wp="http://schemas.openxmlformats.org/drawingml/2006/wordprocessingDrawing" xmlns:w10="urn:schemas-microsoft-com:office:word" xmlns:w="http://schemas.openxmlformats.org/wordprocessingml/2006/main" xmlns:w14="http://schemas.microsoft.com/office/word/2010/wordml" xmlns:w15="http://schemas.microsoft.com/office/word/2012/wordml" xmlns:wpg="http://schemas.microsoft.com/office/word/2010/wordprocessingGroup" xmlns:wpi="http://schemas.microsoft.com/office/word/2010/wordprocessingInk" xmlns:wne="http://schemas.microsoft.com/office/word/2006/wordml" xmlns:wps="http://schemas.microsoft.com/office/word/2010/wordprocessingShape" mc:Ignorable="w14 w15 wp14">
   <w:endnote w:type="separator" w:id="-1">
     <w:p>
       <w:pPr>
@@ -3194,7 +3123,7 @@
 </file>
 
 <file path=word/footer1.xml><?xml version="1.0" encoding="utf-8"?>
-<w:ftr xmlns:wpc="http://schemas.microsoft.com/office/word/2010/wordprocessingCanvas" xmlns:mc="http://schemas.openxmlformats.org/markup-compatibility/2006" xmlns:o="urn:schemas-microsoft-com:office:office" xmlns:r="http://schemas.openxmlformats.org/officeDocument/2006/relationships" xmlns:m="http://schemas.openxmlformats.org/officeDocument/2006/math" xmlns:v="urn:schemas-microsoft-com:vml" xmlns:wp14="http://schemas.microsoft.com/office/word/2010/wordprocessingDrawing" xmlns:wp="http://schemas.openxmlformats.org/drawingml/2006/wordprocessingDrawing" xmlns:w10="urn:schemas-microsoft-com:office:word" xmlns:w="http://schemas.openxmlformats.org/wordprocessingml/2006/main" xmlns:w14="http://schemas.microsoft.com/office/word/2010/wordml" xmlns:wpg="http://schemas.microsoft.com/office/word/2010/wordprocessingGroup" xmlns:wpi="http://schemas.microsoft.com/office/word/2010/wordprocessingInk" xmlns:wne="http://schemas.microsoft.com/office/word/2006/wordml" xmlns:wps="http://schemas.microsoft.com/office/word/2010/wordprocessingShape" mc:Ignorable="w14 wp14">
+<w:ftr xmlns:wpc="http://schemas.microsoft.com/office/word/2010/wordprocessingCanvas" xmlns:mc="http://schemas.openxmlformats.org/markup-compatibility/2006" xmlns:o="urn:schemas-microsoft-com:office:office" xmlns:r="http://schemas.openxmlformats.org/officeDocument/2006/relationships" xmlns:m="http://schemas.openxmlformats.org/officeDocument/2006/math" xmlns:v="urn:schemas-microsoft-com:vml" xmlns:wp14="http://schemas.microsoft.com/office/word/2010/wordprocessingDrawing" xmlns:wp="http://schemas.openxmlformats.org/drawingml/2006/wordprocessingDrawing" xmlns:w10="urn:schemas-microsoft-com:office:word" xmlns:w="http://schemas.openxmlformats.org/wordprocessingml/2006/main" xmlns:w14="http://schemas.microsoft.com/office/word/2010/wordml" xmlns:w15="http://schemas.microsoft.com/office/word/2012/wordml" xmlns:wpg="http://schemas.microsoft.com/office/word/2010/wordprocessingGroup" xmlns:wpi="http://schemas.microsoft.com/office/word/2010/wordprocessingInk" xmlns:wne="http://schemas.microsoft.com/office/word/2006/wordml" xmlns:wps="http://schemas.microsoft.com/office/word/2010/wordprocessingShape" mc:Ignorable="w14 w15 wp14">
   <w:tbl>
     <w:tblPr>
       <w:tblW w:w="5000" w:type="pct"/>
@@ -3270,7 +3199,7 @@
               <w:noProof/>
               <w:color w:val="FFFFFF" w:themeColor="background1"/>
             </w:rPr>
-            <w:t>4</w:t>
+            <w:t>7</w:t>
           </w:r>
           <w:r>
             <w:rPr>
@@ -3296,7 +3225,7 @@
 </file>
 
 <file path=word/footnotes.xml><?xml version="1.0" encoding="utf-8"?>
-<w:footnotes xmlns:wpc="http://schemas.microsoft.com/office/word/2010/wordprocessingCanvas" xmlns:mc="http://schemas.openxmlformats.org/markup-compatibility/2006" xmlns:o="urn:schemas-microsoft-com:office:office" xmlns:r="http://schemas.openxmlformats.org/officeDocument/2006/relationships" xmlns:m="http://schemas.openxmlformats.org/officeDocument/2006/math" xmlns:v="urn:schemas-microsoft-com:vml" xmlns:wp14="http://schemas.microsoft.com/office/word/2010/wordprocessingDrawing" xmlns:wp="http://schemas.openxmlformats.org/drawingml/2006/wordprocessingDrawing" xmlns:w10="urn:schemas-microsoft-com:office:word" xmlns:w="http://schemas.openxmlformats.org/wordprocessingml/2006/main" xmlns:w14="http://schemas.microsoft.com/office/word/2010/wordml" xmlns:wpg="http://schemas.microsoft.com/office/word/2010/wordprocessingGroup" xmlns:wpi="http://schemas.microsoft.com/office/word/2010/wordprocessingInk" xmlns:wne="http://schemas.microsoft.com/office/word/2006/wordml" xmlns:wps="http://schemas.microsoft.com/office/word/2010/wordprocessingShape" mc:Ignorable="w14 wp14">
+<w:footnotes xmlns:wpc="http://schemas.microsoft.com/office/word/2010/wordprocessingCanvas" xmlns:mc="http://schemas.openxmlformats.org/markup-compatibility/2006" xmlns:o="urn:schemas-microsoft-com:office:office" xmlns:r="http://schemas.openxmlformats.org/officeDocument/2006/relationships" xmlns:m="http://schemas.openxmlformats.org/officeDocument/2006/math" xmlns:v="urn:schemas-microsoft-com:vml" xmlns:wp14="http://schemas.microsoft.com/office/word/2010/wordprocessingDrawing" xmlns:wp="http://schemas.openxmlformats.org/drawingml/2006/wordprocessingDrawing" xmlns:w10="urn:schemas-microsoft-com:office:word" xmlns:w="http://schemas.openxmlformats.org/wordprocessingml/2006/main" xmlns:w14="http://schemas.microsoft.com/office/word/2010/wordml" xmlns:w15="http://schemas.microsoft.com/office/word/2012/wordml" xmlns:wpg="http://schemas.microsoft.com/office/word/2010/wordprocessingGroup" xmlns:wpi="http://schemas.microsoft.com/office/word/2010/wordprocessingInk" xmlns:wne="http://schemas.microsoft.com/office/word/2006/wordml" xmlns:wps="http://schemas.microsoft.com/office/word/2010/wordprocessingShape" mc:Ignorable="w14 w15 wp14">
   <w:footnote w:type="separator" w:id="-1">
     <w:p>
       <w:pPr>
@@ -3321,7 +3250,7 @@
 </file>
 
 <file path=word/header1.xml><?xml version="1.0" encoding="utf-8"?>
-<w:hdr xmlns:wpc="http://schemas.microsoft.com/office/word/2010/wordprocessingCanvas" xmlns:mc="http://schemas.openxmlformats.org/markup-compatibility/2006" xmlns:o="urn:schemas-microsoft-com:office:office" xmlns:r="http://schemas.openxmlformats.org/officeDocument/2006/relationships" xmlns:m="http://schemas.openxmlformats.org/officeDocument/2006/math" xmlns:v="urn:schemas-microsoft-com:vml" xmlns:wp14="http://schemas.microsoft.com/office/word/2010/wordprocessingDrawing" xmlns:wp="http://schemas.openxmlformats.org/drawingml/2006/wordprocessingDrawing" xmlns:w10="urn:schemas-microsoft-com:office:word" xmlns:w="http://schemas.openxmlformats.org/wordprocessingml/2006/main" xmlns:w14="http://schemas.microsoft.com/office/word/2010/wordml" xmlns:wpg="http://schemas.microsoft.com/office/word/2010/wordprocessingGroup" xmlns:wpi="http://schemas.microsoft.com/office/word/2010/wordprocessingInk" xmlns:wne="http://schemas.microsoft.com/office/word/2006/wordml" xmlns:wps="http://schemas.microsoft.com/office/word/2010/wordprocessingShape" mc:Ignorable="w14 wp14">
+<w:hdr xmlns:wpc="http://schemas.microsoft.com/office/word/2010/wordprocessingCanvas" xmlns:mc="http://schemas.openxmlformats.org/markup-compatibility/2006" xmlns:o="urn:schemas-microsoft-com:office:office" xmlns:r="http://schemas.openxmlformats.org/officeDocument/2006/relationships" xmlns:m="http://schemas.openxmlformats.org/officeDocument/2006/math" xmlns:v="urn:schemas-microsoft-com:vml" xmlns:wp14="http://schemas.microsoft.com/office/word/2010/wordprocessingDrawing" xmlns:wp="http://schemas.openxmlformats.org/drawingml/2006/wordprocessingDrawing" xmlns:w10="urn:schemas-microsoft-com:office:word" xmlns:w="http://schemas.openxmlformats.org/wordprocessingml/2006/main" xmlns:w14="http://schemas.microsoft.com/office/word/2010/wordml" xmlns:w15="http://schemas.microsoft.com/office/word/2012/wordml" xmlns:wpg="http://schemas.microsoft.com/office/word/2010/wordprocessingGroup" xmlns:wpi="http://schemas.microsoft.com/office/word/2010/wordprocessingInk" xmlns:wne="http://schemas.microsoft.com/office/word/2006/wordml" xmlns:wps="http://schemas.microsoft.com/office/word/2010/wordprocessingShape" mc:Ignorable="w14 w15 wp14">
   <w:tbl>
     <w:tblPr>
       <w:tblW w:w="5000" w:type="pct"/>
@@ -3416,7 +3345,7 @@
 </file>
 
 <file path=word/numbering.xml><?xml version="1.0" encoding="utf-8"?>
-<w:numbering xmlns:wpc="http://schemas.microsoft.com/office/word/2010/wordprocessingCanvas" xmlns:mc="http://schemas.openxmlformats.org/markup-compatibility/2006" xmlns:o="urn:schemas-microsoft-com:office:office" xmlns:r="http://schemas.openxmlformats.org/officeDocument/2006/relationships" xmlns:m="http://schemas.openxmlformats.org/officeDocument/2006/math" xmlns:v="urn:schemas-microsoft-com:vml" xmlns:wp14="http://schemas.microsoft.com/office/word/2010/wordprocessingDrawing" xmlns:wp="http://schemas.openxmlformats.org/drawingml/2006/wordprocessingDrawing" xmlns:w10="urn:schemas-microsoft-com:office:word" xmlns:w="http://schemas.openxmlformats.org/wordprocessingml/2006/main" xmlns:w14="http://schemas.microsoft.com/office/word/2010/wordml" xmlns:wpg="http://schemas.microsoft.com/office/word/2010/wordprocessingGroup" xmlns:wpi="http://schemas.microsoft.com/office/word/2010/wordprocessingInk" xmlns:wne="http://schemas.microsoft.com/office/word/2006/wordml" xmlns:wps="http://schemas.microsoft.com/office/word/2010/wordprocessingShape" mc:Ignorable="w14 wp14">
+<w:numbering xmlns:wpc="http://schemas.microsoft.com/office/word/2010/wordprocessingCanvas" xmlns:mc="http://schemas.openxmlformats.org/markup-compatibility/2006" xmlns:o="urn:schemas-microsoft-com:office:office" xmlns:r="http://schemas.openxmlformats.org/officeDocument/2006/relationships" xmlns:m="http://schemas.openxmlformats.org/officeDocument/2006/math" xmlns:v="urn:schemas-microsoft-com:vml" xmlns:wp14="http://schemas.microsoft.com/office/word/2010/wordprocessingDrawing" xmlns:wp="http://schemas.openxmlformats.org/drawingml/2006/wordprocessingDrawing" xmlns:w10="urn:schemas-microsoft-com:office:word" xmlns:w="http://schemas.openxmlformats.org/wordprocessingml/2006/main" xmlns:w14="http://schemas.microsoft.com/office/word/2010/wordml" xmlns:w15="http://schemas.microsoft.com/office/word/2012/wordml" xmlns:wpg="http://schemas.microsoft.com/office/word/2010/wordprocessingGroup" xmlns:wpi="http://schemas.microsoft.com/office/word/2010/wordprocessingInk" xmlns:wne="http://schemas.microsoft.com/office/word/2006/wordml" xmlns:wps="http://schemas.microsoft.com/office/word/2010/wordprocessingShape" mc:Ignorable="w14 w15 wp14">
   <w:abstractNum w:abstractNumId="0">
     <w:nsid w:val="0ADE178C"/>
     <w:multiLevelType w:val="multilevel"/>
@@ -7322,7 +7251,7 @@
 </file>
 
 <file path=word/styles.xml><?xml version="1.0" encoding="utf-8"?>
-<w:styles xmlns:mc="http://schemas.openxmlformats.org/markup-compatibility/2006" xmlns:r="http://schemas.openxmlformats.org/officeDocument/2006/relationships" xmlns:w="http://schemas.openxmlformats.org/wordprocessingml/2006/main" xmlns:w14="http://schemas.microsoft.com/office/word/2010/wordml" mc:Ignorable="w14">
+<w:styles xmlns:mc="http://schemas.openxmlformats.org/markup-compatibility/2006" xmlns:r="http://schemas.openxmlformats.org/officeDocument/2006/relationships" xmlns:w="http://schemas.openxmlformats.org/wordprocessingml/2006/main" xmlns:w14="http://schemas.microsoft.com/office/word/2010/wordml" xmlns:w15="http://schemas.microsoft.com/office/word/2012/wordml" mc:Ignorable="w14 w15">
   <w:docDefaults>
     <w:rPrDefault>
       <w:rPr>
@@ -7338,144 +7267,378 @@
       </w:pPr>
     </w:pPrDefault>
   </w:docDefaults>
-  <w:latentStyles w:defLockedState="0" w:defUIPriority="99" w:defSemiHidden="1" w:defUnhideWhenUsed="1" w:defQFormat="0" w:count="267">
-    <w:lsdException w:name="Normal" w:semiHidden="0" w:uiPriority="0" w:unhideWhenUsed="0" w:qFormat="1"/>
-    <w:lsdException w:name="heading 1" w:semiHidden="0" w:uiPriority="9" w:unhideWhenUsed="0" w:qFormat="1"/>
-    <w:lsdException w:name="heading 2" w:uiPriority="9" w:qFormat="1"/>
-    <w:lsdException w:name="heading 3" w:uiPriority="9" w:qFormat="1"/>
-    <w:lsdException w:name="heading 4" w:uiPriority="9" w:qFormat="1"/>
-    <w:lsdException w:name="heading 5" w:uiPriority="9" w:qFormat="1"/>
-    <w:lsdException w:name="heading 6" w:uiPriority="9" w:qFormat="1"/>
-    <w:lsdException w:name="heading 7" w:uiPriority="9" w:qFormat="1"/>
-    <w:lsdException w:name="heading 8" w:uiPriority="9" w:qFormat="1"/>
-    <w:lsdException w:name="heading 9" w:uiPriority="9" w:qFormat="1"/>
-    <w:lsdException w:name="toc 1" w:uiPriority="39"/>
-    <w:lsdException w:name="toc 2" w:uiPriority="39"/>
-    <w:lsdException w:name="toc 3" w:uiPriority="39"/>
-    <w:lsdException w:name="toc 4" w:uiPriority="39"/>
-    <w:lsdException w:name="toc 5" w:uiPriority="39"/>
-    <w:lsdException w:name="toc 6" w:uiPriority="39"/>
-    <w:lsdException w:name="toc 7" w:uiPriority="39"/>
-    <w:lsdException w:name="toc 8" w:uiPriority="39"/>
-    <w:lsdException w:name="toc 9" w:uiPriority="39"/>
-    <w:lsdException w:name="caption" w:uiPriority="35" w:qFormat="1"/>
-    <w:lsdException w:name="Title" w:semiHidden="0" w:uiPriority="10" w:unhideWhenUsed="0" w:qFormat="1"/>
-    <w:lsdException w:name="Default Paragraph Font" w:uiPriority="1"/>
-    <w:lsdException w:name="Subtitle" w:semiHidden="0" w:uiPriority="11" w:unhideWhenUsed="0" w:qFormat="1"/>
-    <w:lsdException w:name="Strong" w:semiHidden="0" w:uiPriority="22" w:unhideWhenUsed="0" w:qFormat="1"/>
-    <w:lsdException w:name="Emphasis" w:semiHidden="0" w:uiPriority="20" w:unhideWhenUsed="0" w:qFormat="1"/>
-    <w:lsdException w:name="Table Grid" w:semiHidden="0" w:uiPriority="59" w:unhideWhenUsed="0"/>
-    <w:lsdException w:name="Placeholder Text" w:unhideWhenUsed="0"/>
-    <w:lsdException w:name="No Spacing" w:semiHidden="0" w:uiPriority="1" w:unhideWhenUsed="0" w:qFormat="1"/>
-    <w:lsdException w:name="Light Shading" w:semiHidden="0" w:uiPriority="60" w:unhideWhenUsed="0"/>
-    <w:lsdException w:name="Light List" w:semiHidden="0" w:uiPriority="61" w:unhideWhenUsed="0"/>
-    <w:lsdException w:name="Light Grid" w:semiHidden="0" w:uiPriority="62" w:unhideWhenUsed="0"/>
-    <w:lsdException w:name="Medium Shading 1" w:semiHidden="0" w:uiPriority="63" w:unhideWhenUsed="0"/>
-    <w:lsdException w:name="Medium Shading 2" w:semiHidden="0" w:uiPriority="64" w:unhideWhenUsed="0"/>
-    <w:lsdException w:name="Medium List 1" w:semiHidden="0" w:uiPriority="65" w:unhideWhenUsed="0"/>
-    <w:lsdException w:name="Medium List 2" w:semiHidden="0" w:uiPriority="66" w:unhideWhenUsed="0"/>
-    <w:lsdException w:name="Medium Grid 1" w:semiHidden="0" w:uiPriority="67" w:unhideWhenUsed="0"/>
-    <w:lsdException w:name="Medium Grid 2" w:semiHidden="0" w:uiPriority="68" w:unhideWhenUsed="0"/>
-    <w:lsdException w:name="Medium Grid 3" w:semiHidden="0" w:uiPriority="69" w:unhideWhenUsed="0"/>
-    <w:lsdException w:name="Dark List" w:semiHidden="0" w:uiPriority="70" w:unhideWhenUsed="0"/>
-    <w:lsdException w:name="Colorful Shading" w:semiHidden="0" w:uiPriority="71" w:unhideWhenUsed="0"/>
-    <w:lsdException w:name="Colorful List" w:semiHidden="0" w:uiPriority="72" w:unhideWhenUsed="0"/>
-    <w:lsdException w:name="Colorful Grid" w:semiHidden="0" w:uiPriority="73" w:unhideWhenUsed="0"/>
-    <w:lsdException w:name="Light Shading Accent 1" w:semiHidden="0" w:uiPriority="60" w:unhideWhenUsed="0"/>
-    <w:lsdException w:name="Light List Accent 1" w:semiHidden="0" w:uiPriority="61" w:unhideWhenUsed="0"/>
-    <w:lsdException w:name="Light Grid Accent 1" w:semiHidden="0" w:uiPriority="62" w:unhideWhenUsed="0"/>
-    <w:lsdException w:name="Medium Shading 1 Accent 1" w:semiHidden="0" w:uiPriority="63" w:unhideWhenUsed="0"/>
-    <w:lsdException w:name="Medium Shading 2 Accent 1" w:semiHidden="0" w:uiPriority="64" w:unhideWhenUsed="0"/>
-    <w:lsdException w:name="Medium List 1 Accent 1" w:semiHidden="0" w:uiPriority="65" w:unhideWhenUsed="0"/>
-    <w:lsdException w:name="Revision" w:unhideWhenUsed="0"/>
-    <w:lsdException w:name="List Paragraph" w:semiHidden="0" w:uiPriority="34" w:unhideWhenUsed="0" w:qFormat="1"/>
-    <w:lsdException w:name="Quote" w:semiHidden="0" w:uiPriority="29" w:unhideWhenUsed="0" w:qFormat="1"/>
-    <w:lsdException w:name="Intense Quote" w:semiHidden="0" w:uiPriority="30" w:unhideWhenUsed="0" w:qFormat="1"/>
-    <w:lsdException w:name="Medium List 2 Accent 1" w:semiHidden="0" w:uiPriority="66" w:unhideWhenUsed="0"/>
-    <w:lsdException w:name="Medium Grid 1 Accent 1" w:semiHidden="0" w:uiPriority="67" w:unhideWhenUsed="0"/>
-    <w:lsdException w:name="Medium Grid 2 Accent 1" w:semiHidden="0" w:uiPriority="68" w:unhideWhenUsed="0"/>
-    <w:lsdException w:name="Medium Grid 3 Accent 1" w:semiHidden="0" w:uiPriority="69" w:unhideWhenUsed="0"/>
-    <w:lsdException w:name="Dark List Accent 1" w:semiHidden="0" w:uiPriority="70" w:unhideWhenUsed="0"/>
-    <w:lsdException w:name="Colorful Shading Accent 1" w:semiHidden="0" w:uiPriority="71" w:unhideWhenUsed="0"/>
-    <w:lsdException w:name="Colorful List Accent 1" w:semiHidden="0" w:uiPriority="72" w:unhideWhenUsed="0"/>
-    <w:lsdException w:name="Colorful Grid Accent 1" w:semiHidden="0" w:uiPriority="73" w:unhideWhenUsed="0"/>
-    <w:lsdException w:name="Light Shading Accent 2" w:semiHidden="0" w:uiPriority="60" w:unhideWhenUsed="0"/>
-    <w:lsdException w:name="Light List Accent 2" w:semiHidden="0" w:uiPriority="61" w:unhideWhenUsed="0"/>
-    <w:lsdException w:name="Light Grid Accent 2" w:semiHidden="0" w:uiPriority="62" w:unhideWhenUsed="0"/>
-    <w:lsdException w:name="Medium Shading 1 Accent 2" w:semiHidden="0" w:uiPriority="63" w:unhideWhenUsed="0"/>
-    <w:lsdException w:name="Medium Shading 2 Accent 2" w:semiHidden="0" w:uiPriority="64" w:unhideWhenUsed="0"/>
-    <w:lsdException w:name="Medium List 1 Accent 2" w:semiHidden="0" w:uiPriority="65" w:unhideWhenUsed="0"/>
-    <w:lsdException w:name="Medium List 2 Accent 2" w:semiHidden="0" w:uiPriority="66" w:unhideWhenUsed="0"/>
-    <w:lsdException w:name="Medium Grid 1 Accent 2" w:semiHidden="0" w:uiPriority="67" w:unhideWhenUsed="0"/>
-    <w:lsdException w:name="Medium Grid 2 Accent 2" w:semiHidden="0" w:uiPriority="68" w:unhideWhenUsed="0"/>
-    <w:lsdException w:name="Medium Grid 3 Accent 2" w:semiHidden="0" w:uiPriority="69" w:unhideWhenUsed="0"/>
-    <w:lsdException w:name="Dark List Accent 2" w:semiHidden="0" w:uiPriority="70" w:unhideWhenUsed="0"/>
-    <w:lsdException w:name="Colorful Shading Accent 2" w:semiHidden="0" w:uiPriority="71" w:unhideWhenUsed="0"/>
-    <w:lsdException w:name="Colorful List Accent 2" w:semiHidden="0" w:uiPriority="72" w:unhideWhenUsed="0"/>
-    <w:lsdException w:name="Colorful Grid Accent 2" w:semiHidden="0" w:uiPriority="73" w:unhideWhenUsed="0"/>
-    <w:lsdException w:name="Light Shading Accent 3" w:semiHidden="0" w:uiPriority="60" w:unhideWhenUsed="0"/>
-    <w:lsdException w:name="Light List Accent 3" w:semiHidden="0" w:uiPriority="61" w:unhideWhenUsed="0"/>
-    <w:lsdException w:name="Light Grid Accent 3" w:semiHidden="0" w:uiPriority="62" w:unhideWhenUsed="0"/>
-    <w:lsdException w:name="Medium Shading 1 Accent 3" w:semiHidden="0" w:uiPriority="63" w:unhideWhenUsed="0"/>
-    <w:lsdException w:name="Medium Shading 2 Accent 3" w:semiHidden="0" w:uiPriority="64" w:unhideWhenUsed="0"/>
-    <w:lsdException w:name="Medium List 1 Accent 3" w:semiHidden="0" w:uiPriority="65" w:unhideWhenUsed="0"/>
-    <w:lsdException w:name="Medium List 2 Accent 3" w:semiHidden="0" w:uiPriority="66" w:unhideWhenUsed="0"/>
-    <w:lsdException w:name="Medium Grid 1 Accent 3" w:semiHidden="0" w:uiPriority="67" w:unhideWhenUsed="0"/>
-    <w:lsdException w:name="Medium Grid 2 Accent 3" w:semiHidden="0" w:uiPriority="68" w:unhideWhenUsed="0"/>
-    <w:lsdException w:name="Medium Grid 3 Accent 3" w:semiHidden="0" w:uiPriority="69" w:unhideWhenUsed="0"/>
-    <w:lsdException w:name="Dark List Accent 3" w:semiHidden="0" w:uiPriority="70" w:unhideWhenUsed="0"/>
-    <w:lsdException w:name="Colorful Shading Accent 3" w:semiHidden="0" w:uiPriority="71" w:unhideWhenUsed="0"/>
-    <w:lsdException w:name="Colorful List Accent 3" w:semiHidden="0" w:uiPriority="72" w:unhideWhenUsed="0"/>
-    <w:lsdException w:name="Colorful Grid Accent 3" w:semiHidden="0" w:uiPriority="73" w:unhideWhenUsed="0"/>
-    <w:lsdException w:name="Light Shading Accent 4" w:semiHidden="0" w:uiPriority="60" w:unhideWhenUsed="0"/>
-    <w:lsdException w:name="Light List Accent 4" w:semiHidden="0" w:uiPriority="61" w:unhideWhenUsed="0"/>
-    <w:lsdException w:name="Light Grid Accent 4" w:semiHidden="0" w:uiPriority="62" w:unhideWhenUsed="0"/>
-    <w:lsdException w:name="Medium Shading 1 Accent 4" w:semiHidden="0" w:uiPriority="63" w:unhideWhenUsed="0"/>
-    <w:lsdException w:name="Medium Shading 2 Accent 4" w:semiHidden="0" w:uiPriority="64" w:unhideWhenUsed="0"/>
-    <w:lsdException w:name="Medium List 1 Accent 4" w:semiHidden="0" w:uiPriority="65" w:unhideWhenUsed="0"/>
-    <w:lsdException w:name="Medium List 2 Accent 4" w:semiHidden="0" w:uiPriority="66" w:unhideWhenUsed="0"/>
-    <w:lsdException w:name="Medium Grid 1 Accent 4" w:semiHidden="0" w:uiPriority="67" w:unhideWhenUsed="0"/>
-    <w:lsdException w:name="Medium Grid 2 Accent 4" w:semiHidden="0" w:uiPriority="68" w:unhideWhenUsed="0"/>
-    <w:lsdException w:name="Medium Grid 3 Accent 4" w:semiHidden="0" w:uiPriority="69" w:unhideWhenUsed="0"/>
-    <w:lsdException w:name="Dark List Accent 4" w:semiHidden="0" w:uiPriority="70" w:unhideWhenUsed="0"/>
-    <w:lsdException w:name="Colorful Shading Accent 4" w:semiHidden="0" w:uiPriority="71" w:unhideWhenUsed="0"/>
-    <w:lsdException w:name="Colorful List Accent 4" w:semiHidden="0" w:uiPriority="72" w:unhideWhenUsed="0"/>
-    <w:lsdException w:name="Colorful Grid Accent 4" w:semiHidden="0" w:uiPriority="73" w:unhideWhenUsed="0"/>
-    <w:lsdException w:name="Light Shading Accent 5" w:semiHidden="0" w:uiPriority="60" w:unhideWhenUsed="0"/>
-    <w:lsdException w:name="Light List Accent 5" w:semiHidden="0" w:uiPriority="61" w:unhideWhenUsed="0"/>
-    <w:lsdException w:name="Light Grid Accent 5" w:semiHidden="0" w:uiPriority="62" w:unhideWhenUsed="0"/>
-    <w:lsdException w:name="Medium Shading 1 Accent 5" w:semiHidden="0" w:uiPriority="63" w:unhideWhenUsed="0"/>
-    <w:lsdException w:name="Medium Shading 2 Accent 5" w:semiHidden="0" w:uiPriority="64" w:unhideWhenUsed="0"/>
-    <w:lsdException w:name="Medium List 1 Accent 5" w:semiHidden="0" w:uiPriority="65" w:unhideWhenUsed="0"/>
-    <w:lsdException w:name="Medium List 2 Accent 5" w:semiHidden="0" w:uiPriority="66" w:unhideWhenUsed="0"/>
-    <w:lsdException w:name="Medium Grid 1 Accent 5" w:semiHidden="0" w:uiPriority="67" w:unhideWhenUsed="0"/>
-    <w:lsdException w:name="Medium Grid 2 Accent 5" w:semiHidden="0" w:uiPriority="68" w:unhideWhenUsed="0"/>
-    <w:lsdException w:name="Medium Grid 3 Accent 5" w:semiHidden="0" w:uiPriority="69" w:unhideWhenUsed="0"/>
-    <w:lsdException w:name="Dark List Accent 5" w:semiHidden="0" w:uiPriority="70" w:unhideWhenUsed="0"/>
-    <w:lsdException w:name="Colorful Shading Accent 5" w:semiHidden="0" w:uiPriority="71" w:unhideWhenUsed="0"/>
-    <w:lsdException w:name="Colorful List Accent 5" w:semiHidden="0" w:uiPriority="72" w:unhideWhenUsed="0"/>
-    <w:lsdException w:name="Colorful Grid Accent 5" w:semiHidden="0" w:uiPriority="73" w:unhideWhenUsed="0"/>
-    <w:lsdException w:name="Light Shading Accent 6" w:semiHidden="0" w:uiPriority="60" w:unhideWhenUsed="0"/>
-    <w:lsdException w:name="Light List Accent 6" w:semiHidden="0" w:uiPriority="61" w:unhideWhenUsed="0"/>
-    <w:lsdException w:name="Light Grid Accent 6" w:semiHidden="0" w:uiPriority="62" w:unhideWhenUsed="0"/>
-    <w:lsdException w:name="Medium Shading 1 Accent 6" w:semiHidden="0" w:uiPriority="63" w:unhideWhenUsed="0"/>
-    <w:lsdException w:name="Medium Shading 2 Accent 6" w:semiHidden="0" w:uiPriority="64" w:unhideWhenUsed="0"/>
-    <w:lsdException w:name="Medium List 1 Accent 6" w:semiHidden="0" w:uiPriority="65" w:unhideWhenUsed="0"/>
-    <w:lsdException w:name="Medium List 2 Accent 6" w:semiHidden="0" w:uiPriority="66" w:unhideWhenUsed="0"/>
-    <w:lsdException w:name="Medium Grid 1 Accent 6" w:semiHidden="0" w:uiPriority="67" w:unhideWhenUsed="0"/>
-    <w:lsdException w:name="Medium Grid 2 Accent 6" w:semiHidden="0" w:uiPriority="68" w:unhideWhenUsed="0"/>
-    <w:lsdException w:name="Medium Grid 3 Accent 6" w:semiHidden="0" w:uiPriority="69" w:unhideWhenUsed="0"/>
-    <w:lsdException w:name="Dark List Accent 6" w:semiHidden="0" w:uiPriority="70" w:unhideWhenUsed="0"/>
-    <w:lsdException w:name="Colorful Shading Accent 6" w:semiHidden="0" w:uiPriority="71" w:unhideWhenUsed="0"/>
-    <w:lsdException w:name="Colorful List Accent 6" w:semiHidden="0" w:uiPriority="72" w:unhideWhenUsed="0"/>
-    <w:lsdException w:name="Colorful Grid Accent 6" w:semiHidden="0" w:uiPriority="73" w:unhideWhenUsed="0"/>
-    <w:lsdException w:name="Subtle Emphasis" w:semiHidden="0" w:uiPriority="19" w:unhideWhenUsed="0" w:qFormat="1"/>
-    <w:lsdException w:name="Intense Emphasis" w:semiHidden="0" w:uiPriority="21" w:unhideWhenUsed="0" w:qFormat="1"/>
-    <w:lsdException w:name="Subtle Reference" w:semiHidden="0" w:uiPriority="31" w:unhideWhenUsed="0" w:qFormat="1"/>
-    <w:lsdException w:name="Intense Reference" w:semiHidden="0" w:uiPriority="32" w:unhideWhenUsed="0" w:qFormat="1"/>
-    <w:lsdException w:name="Book Title" w:semiHidden="0" w:uiPriority="33" w:unhideWhenUsed="0" w:qFormat="1"/>
-    <w:lsdException w:name="Bibliography" w:uiPriority="37"/>
-    <w:lsdException w:name="TOC Heading" w:uiPriority="39" w:qFormat="1"/>
+  <w:latentStyles w:defLockedState="0" w:defUIPriority="99" w:defSemiHidden="0" w:defUnhideWhenUsed="0" w:defQFormat="0" w:count="371">
+    <w:lsdException w:name="Normal" w:uiPriority="0" w:qFormat="1"/>
+    <w:lsdException w:name="heading 1" w:uiPriority="9" w:qFormat="1"/>
+    <w:lsdException w:name="heading 2" w:semiHidden="1" w:uiPriority="9" w:unhideWhenUsed="1" w:qFormat="1"/>
+    <w:lsdException w:name="heading 3" w:semiHidden="1" w:uiPriority="9" w:unhideWhenUsed="1" w:qFormat="1"/>
+    <w:lsdException w:name="heading 4" w:semiHidden="1" w:uiPriority="9" w:unhideWhenUsed="1" w:qFormat="1"/>
+    <w:lsdException w:name="heading 5" w:semiHidden="1" w:uiPriority="9" w:unhideWhenUsed="1" w:qFormat="1"/>
+    <w:lsdException w:name="heading 6" w:semiHidden="1" w:uiPriority="9" w:unhideWhenUsed="1" w:qFormat="1"/>
+    <w:lsdException w:name="heading 7" w:semiHidden="1" w:uiPriority="9" w:unhideWhenUsed="1" w:qFormat="1"/>
+    <w:lsdException w:name="heading 8" w:semiHidden="1" w:uiPriority="9" w:unhideWhenUsed="1" w:qFormat="1"/>
+    <w:lsdException w:name="heading 9" w:semiHidden="1" w:uiPriority="9" w:unhideWhenUsed="1" w:qFormat="1"/>
+    <w:lsdException w:name="index 1" w:semiHidden="1" w:unhideWhenUsed="1"/>
+    <w:lsdException w:name="index 2" w:semiHidden="1" w:unhideWhenUsed="1"/>
+    <w:lsdException w:name="index 3" w:semiHidden="1" w:unhideWhenUsed="1"/>
+    <w:lsdException w:name="index 4" w:semiHidden="1" w:unhideWhenUsed="1"/>
+    <w:lsdException w:name="index 5" w:semiHidden="1" w:unhideWhenUsed="1"/>
+    <w:lsdException w:name="index 6" w:semiHidden="1" w:unhideWhenUsed="1"/>
+    <w:lsdException w:name="index 7" w:semiHidden="1" w:unhideWhenUsed="1"/>
+    <w:lsdException w:name="index 8" w:semiHidden="1" w:unhideWhenUsed="1"/>
+    <w:lsdException w:name="index 9" w:semiHidden="1" w:unhideWhenUsed="1"/>
+    <w:lsdException w:name="toc 1" w:semiHidden="1" w:uiPriority="39" w:unhideWhenUsed="1"/>
+    <w:lsdException w:name="toc 2" w:semiHidden="1" w:uiPriority="39" w:unhideWhenUsed="1"/>
+    <w:lsdException w:name="toc 3" w:semiHidden="1" w:uiPriority="39" w:unhideWhenUsed="1"/>
+    <w:lsdException w:name="toc 4" w:semiHidden="1" w:uiPriority="39" w:unhideWhenUsed="1"/>
+    <w:lsdException w:name="toc 5" w:semiHidden="1" w:uiPriority="39" w:unhideWhenUsed="1"/>
+    <w:lsdException w:name="toc 6" w:semiHidden="1" w:uiPriority="39" w:unhideWhenUsed="1"/>
+    <w:lsdException w:name="toc 7" w:semiHidden="1" w:uiPriority="39" w:unhideWhenUsed="1"/>
+    <w:lsdException w:name="toc 8" w:semiHidden="1" w:uiPriority="39" w:unhideWhenUsed="1"/>
+    <w:lsdException w:name="toc 9" w:semiHidden="1" w:uiPriority="39" w:unhideWhenUsed="1"/>
+    <w:lsdException w:name="Normal Indent" w:semiHidden="1" w:unhideWhenUsed="1"/>
+    <w:lsdException w:name="footnote text" w:semiHidden="1" w:unhideWhenUsed="1"/>
+    <w:lsdException w:name="annotation text" w:semiHidden="1" w:unhideWhenUsed="1"/>
+    <w:lsdException w:name="header" w:semiHidden="1" w:unhideWhenUsed="1"/>
+    <w:lsdException w:name="footer" w:semiHidden="1" w:unhideWhenUsed="1"/>
+    <w:lsdException w:name="index heading" w:semiHidden="1" w:unhideWhenUsed="1"/>
+    <w:lsdException w:name="caption" w:semiHidden="1" w:uiPriority="35" w:unhideWhenUsed="1" w:qFormat="1"/>
+    <w:lsdException w:name="table of figures" w:semiHidden="1" w:unhideWhenUsed="1"/>
+    <w:lsdException w:name="envelope address" w:semiHidden="1" w:unhideWhenUsed="1"/>
+    <w:lsdException w:name="envelope return" w:semiHidden="1" w:unhideWhenUsed="1"/>
+    <w:lsdException w:name="footnote reference" w:semiHidden="1" w:unhideWhenUsed="1"/>
+    <w:lsdException w:name="annotation reference" w:semiHidden="1" w:unhideWhenUsed="1"/>
+    <w:lsdException w:name="line number" w:semiHidden="1" w:unhideWhenUsed="1"/>
+    <w:lsdException w:name="page number" w:semiHidden="1" w:unhideWhenUsed="1"/>
+    <w:lsdException w:name="endnote reference" w:semiHidden="1" w:unhideWhenUsed="1"/>
+    <w:lsdException w:name="endnote text" w:semiHidden="1" w:unhideWhenUsed="1"/>
+    <w:lsdException w:name="table of authorities" w:semiHidden="1" w:unhideWhenUsed="1"/>
+    <w:lsdException w:name="macro" w:semiHidden="1" w:unhideWhenUsed="1"/>
+    <w:lsdException w:name="toa heading" w:semiHidden="1" w:unhideWhenUsed="1"/>
+    <w:lsdException w:name="List" w:semiHidden="1" w:unhideWhenUsed="1"/>
+    <w:lsdException w:name="List Bullet" w:semiHidden="1" w:unhideWhenUsed="1"/>
+    <w:lsdException w:name="List Number" w:semiHidden="1" w:unhideWhenUsed="1"/>
+    <w:lsdException w:name="List 2" w:semiHidden="1" w:unhideWhenUsed="1"/>
+    <w:lsdException w:name="List 3" w:semiHidden="1" w:unhideWhenUsed="1"/>
+    <w:lsdException w:name="List 4" w:semiHidden="1" w:unhideWhenUsed="1"/>
+    <w:lsdException w:name="List 5" w:semiHidden="1" w:unhideWhenUsed="1"/>
+    <w:lsdException w:name="List Bullet 2" w:semiHidden="1" w:unhideWhenUsed="1"/>
+    <w:lsdException w:name="List Bullet 3" w:semiHidden="1" w:unhideWhenUsed="1"/>
+    <w:lsdException w:name="List Bullet 4" w:semiHidden="1" w:unhideWhenUsed="1"/>
+    <w:lsdException w:name="List Bullet 5" w:semiHidden="1" w:unhideWhenUsed="1"/>
+    <w:lsdException w:name="List Number 2" w:semiHidden="1" w:unhideWhenUsed="1"/>
+    <w:lsdException w:name="List Number 3" w:semiHidden="1" w:unhideWhenUsed="1"/>
+    <w:lsdException w:name="List Number 4" w:semiHidden="1" w:unhideWhenUsed="1"/>
+    <w:lsdException w:name="List Number 5" w:semiHidden="1" w:unhideWhenUsed="1"/>
+    <w:lsdException w:name="Title" w:uiPriority="10" w:qFormat="1"/>
+    <w:lsdException w:name="Closing" w:semiHidden="1" w:unhideWhenUsed="1"/>
+    <w:lsdException w:name="Signature" w:semiHidden="1" w:unhideWhenUsed="1"/>
+    <w:lsdException w:name="Default Paragraph Font" w:semiHidden="1" w:uiPriority="1" w:unhideWhenUsed="1"/>
+    <w:lsdException w:name="Body Text" w:semiHidden="1" w:unhideWhenUsed="1"/>
+    <w:lsdException w:name="Body Text Indent" w:semiHidden="1" w:unhideWhenUsed="1"/>
+    <w:lsdException w:name="List Continue" w:semiHidden="1" w:unhideWhenUsed="1"/>
+    <w:lsdException w:name="List Continue 2" w:semiHidden="1" w:unhideWhenUsed="1"/>
+    <w:lsdException w:name="List Continue 3" w:semiHidden="1" w:unhideWhenUsed="1"/>
+    <w:lsdException w:name="List Continue 4" w:semiHidden="1" w:unhideWhenUsed="1"/>
+    <w:lsdException w:name="List Continue 5" w:semiHidden="1" w:unhideWhenUsed="1"/>
+    <w:lsdException w:name="Message Header" w:semiHidden="1" w:unhideWhenUsed="1"/>
+    <w:lsdException w:name="Subtitle" w:uiPriority="11" w:qFormat="1"/>
+    <w:lsdException w:name="Salutation" w:semiHidden="1" w:unhideWhenUsed="1"/>
+    <w:lsdException w:name="Date" w:semiHidden="1" w:unhideWhenUsed="1"/>
+    <w:lsdException w:name="Body Text First Indent" w:semiHidden="1" w:unhideWhenUsed="1"/>
+    <w:lsdException w:name="Body Text First Indent 2" w:semiHidden="1" w:unhideWhenUsed="1"/>
+    <w:lsdException w:name="Note Heading" w:semiHidden="1" w:unhideWhenUsed="1"/>
+    <w:lsdException w:name="Body Text 2" w:semiHidden="1" w:unhideWhenUsed="1"/>
+    <w:lsdException w:name="Body Text 3" w:semiHidden="1" w:unhideWhenUsed="1"/>
+    <w:lsdException w:name="Body Text Indent 2" w:semiHidden="1" w:unhideWhenUsed="1"/>
+    <w:lsdException w:name="Body Text Indent 3" w:semiHidden="1" w:unhideWhenUsed="1"/>
+    <w:lsdException w:name="Block Text" w:semiHidden="1" w:unhideWhenUsed="1"/>
+    <w:lsdException w:name="Hyperlink" w:semiHidden="1" w:unhideWhenUsed="1"/>
+    <w:lsdException w:name="FollowedHyperlink" w:semiHidden="1" w:unhideWhenUsed="1"/>
+    <w:lsdException w:name="Strong" w:uiPriority="22" w:qFormat="1"/>
+    <w:lsdException w:name="Emphasis" w:uiPriority="20" w:qFormat="1"/>
+    <w:lsdException w:name="Document Map" w:semiHidden="1" w:unhideWhenUsed="1"/>
+    <w:lsdException w:name="Plain Text" w:semiHidden="1" w:unhideWhenUsed="1"/>
+    <w:lsdException w:name="E-mail Signature" w:semiHidden="1" w:unhideWhenUsed="1"/>
+    <w:lsdException w:name="HTML Top of Form" w:semiHidden="1" w:unhideWhenUsed="1"/>
+    <w:lsdException w:name="HTML Bottom of Form" w:semiHidden="1" w:unhideWhenUsed="1"/>
+    <w:lsdException w:name="Normal (Web)" w:semiHidden="1" w:unhideWhenUsed="1"/>
+    <w:lsdException w:name="HTML Acronym" w:semiHidden="1" w:unhideWhenUsed="1"/>
+    <w:lsdException w:name="HTML Address" w:semiHidden="1" w:unhideWhenUsed="1"/>
+    <w:lsdException w:name="HTML Cite" w:semiHidden="1" w:unhideWhenUsed="1"/>
+    <w:lsdException w:name="HTML Code" w:semiHidden="1" w:unhideWhenUsed="1"/>
+    <w:lsdException w:name="HTML Definition" w:semiHidden="1" w:unhideWhenUsed="1"/>
+    <w:lsdException w:name="HTML Keyboard" w:semiHidden="1" w:unhideWhenUsed="1"/>
+    <w:lsdException w:name="HTML Preformatted" w:semiHidden="1" w:unhideWhenUsed="1"/>
+    <w:lsdException w:name="HTML Sample" w:semiHidden="1" w:unhideWhenUsed="1"/>
+    <w:lsdException w:name="HTML Typewriter" w:semiHidden="1" w:unhideWhenUsed="1"/>
+    <w:lsdException w:name="HTML Variable" w:semiHidden="1" w:unhideWhenUsed="1"/>
+    <w:lsdException w:name="Normal Table" w:semiHidden="1" w:unhideWhenUsed="1"/>
+    <w:lsdException w:name="annotation subject" w:semiHidden="1" w:unhideWhenUsed="1"/>
+    <w:lsdException w:name="No List" w:semiHidden="1" w:unhideWhenUsed="1"/>
+    <w:lsdException w:name="Outline List 1" w:semiHidden="1" w:unhideWhenUsed="1"/>
+    <w:lsdException w:name="Outline List 2" w:semiHidden="1" w:unhideWhenUsed="1"/>
+    <w:lsdException w:name="Outline List 3" w:semiHidden="1" w:unhideWhenUsed="1"/>
+    <w:lsdException w:name="Table Simple 1" w:semiHidden="1" w:unhideWhenUsed="1"/>
+    <w:lsdException w:name="Table Simple 2" w:semiHidden="1" w:unhideWhenUsed="1"/>
+    <w:lsdException w:name="Table Simple 3" w:semiHidden="1" w:unhideWhenUsed="1"/>
+    <w:lsdException w:name="Table Classic 1" w:semiHidden="1" w:unhideWhenUsed="1"/>
+    <w:lsdException w:name="Table Classic 2" w:semiHidden="1" w:unhideWhenUsed="1"/>
+    <w:lsdException w:name="Table Classic 3" w:semiHidden="1" w:unhideWhenUsed="1"/>
+    <w:lsdException w:name="Table Classic 4" w:semiHidden="1" w:unhideWhenUsed="1"/>
+    <w:lsdException w:name="Table Colorful 1" w:semiHidden="1" w:unhideWhenUsed="1"/>
+    <w:lsdException w:name="Table Colorful 2" w:semiHidden="1" w:unhideWhenUsed="1"/>
+    <w:lsdException w:name="Table Colorful 3" w:semiHidden="1" w:unhideWhenUsed="1"/>
+    <w:lsdException w:name="Table Columns 1" w:semiHidden="1" w:unhideWhenUsed="1"/>
+    <w:lsdException w:name="Table Columns 2" w:semiHidden="1" w:unhideWhenUsed="1"/>
+    <w:lsdException w:name="Table Columns 3" w:semiHidden="1" w:unhideWhenUsed="1"/>
+    <w:lsdException w:name="Table Columns 4" w:semiHidden="1" w:unhideWhenUsed="1"/>
+    <w:lsdException w:name="Table Columns 5" w:semiHidden="1" w:unhideWhenUsed="1"/>
+    <w:lsdException w:name="Table Grid 1" w:semiHidden="1" w:unhideWhenUsed="1"/>
+    <w:lsdException w:name="Table Grid 2" w:semiHidden="1" w:unhideWhenUsed="1"/>
+    <w:lsdException w:name="Table Grid 3" w:semiHidden="1" w:unhideWhenUsed="1"/>
+    <w:lsdException w:name="Table Grid 4" w:semiHidden="1" w:unhideWhenUsed="1"/>
+    <w:lsdException w:name="Table Grid 5" w:semiHidden="1" w:unhideWhenUsed="1"/>
+    <w:lsdException w:name="Table Grid 6" w:semiHidden="1" w:unhideWhenUsed="1"/>
+    <w:lsdException w:name="Table Grid 7" w:semiHidden="1" w:unhideWhenUsed="1"/>
+    <w:lsdException w:name="Table Grid 8" w:semiHidden="1" w:unhideWhenUsed="1"/>
+    <w:lsdException w:name="Table List 1" w:semiHidden="1" w:unhideWhenUsed="1"/>
+    <w:lsdException w:name="Table List 2" w:semiHidden="1" w:unhideWhenUsed="1"/>
+    <w:lsdException w:name="Table List 3" w:semiHidden="1" w:unhideWhenUsed="1"/>
+    <w:lsdException w:name="Table List 4" w:semiHidden="1" w:unhideWhenUsed="1"/>
+    <w:lsdException w:name="Table List 5" w:semiHidden="1" w:unhideWhenUsed="1"/>
+    <w:lsdException w:name="Table List 6" w:semiHidden="1" w:unhideWhenUsed="1"/>
+    <w:lsdException w:name="Table List 7" w:semiHidden="1" w:unhideWhenUsed="1"/>
+    <w:lsdException w:name="Table List 8" w:semiHidden="1" w:unhideWhenUsed="1"/>
+    <w:lsdException w:name="Table 3D effects 1" w:semiHidden="1" w:unhideWhenUsed="1"/>
+    <w:lsdException w:name="Table 3D effects 2" w:semiHidden="1" w:unhideWhenUsed="1"/>
+    <w:lsdException w:name="Table 3D effects 3" w:semiHidden="1" w:unhideWhenUsed="1"/>
+    <w:lsdException w:name="Table Contemporary" w:semiHidden="1" w:unhideWhenUsed="1"/>
+    <w:lsdException w:name="Table Elegant" w:semiHidden="1" w:unhideWhenUsed="1"/>
+    <w:lsdException w:name="Table Professional" w:semiHidden="1" w:unhideWhenUsed="1"/>
+    <w:lsdException w:name="Table Subtle 1" w:semiHidden="1" w:unhideWhenUsed="1"/>
+    <w:lsdException w:name="Table Subtle 2" w:semiHidden="1" w:unhideWhenUsed="1"/>
+    <w:lsdException w:name="Table Web 1" w:semiHidden="1" w:unhideWhenUsed="1"/>
+    <w:lsdException w:name="Table Web 2" w:semiHidden="1" w:unhideWhenUsed="1"/>
+    <w:lsdException w:name="Table Web 3" w:semiHidden="1" w:unhideWhenUsed="1"/>
+    <w:lsdException w:name="Balloon Text" w:semiHidden="1" w:unhideWhenUsed="1"/>
+    <w:lsdException w:name="Table Grid" w:uiPriority="59"/>
+    <w:lsdException w:name="Table Theme" w:semiHidden="1" w:unhideWhenUsed="1"/>
+    <w:lsdException w:name="Placeholder Text" w:semiHidden="1"/>
+    <w:lsdException w:name="No Spacing" w:uiPriority="1" w:qFormat="1"/>
+    <w:lsdException w:name="Light Shading" w:uiPriority="60"/>
+    <w:lsdException w:name="Light List" w:uiPriority="61"/>
+    <w:lsdException w:name="Light Grid" w:uiPriority="62"/>
+    <w:lsdException w:name="Medium Shading 1" w:uiPriority="63"/>
+    <w:lsdException w:name="Medium Shading 2" w:uiPriority="64"/>
+    <w:lsdException w:name="Medium List 1" w:uiPriority="65"/>
+    <w:lsdException w:name="Medium List 2" w:uiPriority="66"/>
+    <w:lsdException w:name="Medium Grid 1" w:uiPriority="67"/>
+    <w:lsdException w:name="Medium Grid 2" w:uiPriority="68"/>
+    <w:lsdException w:name="Medium Grid 3" w:uiPriority="69"/>
+    <w:lsdException w:name="Dark List" w:uiPriority="70"/>
+    <w:lsdException w:name="Colorful Shading" w:uiPriority="71"/>
+    <w:lsdException w:name="Colorful List" w:uiPriority="72"/>
+    <w:lsdException w:name="Colorful Grid" w:uiPriority="73"/>
+    <w:lsdException w:name="Light Shading Accent 1" w:uiPriority="60"/>
+    <w:lsdException w:name="Light List Accent 1" w:uiPriority="61"/>
+    <w:lsdException w:name="Light Grid Accent 1" w:uiPriority="62"/>
+    <w:lsdException w:name="Medium Shading 1 Accent 1" w:uiPriority="63"/>
+    <w:lsdException w:name="Medium Shading 2 Accent 1" w:uiPriority="64"/>
+    <w:lsdException w:name="Medium List 1 Accent 1" w:uiPriority="65"/>
+    <w:lsdException w:name="Revision" w:semiHidden="1"/>
+    <w:lsdException w:name="List Paragraph" w:uiPriority="34" w:qFormat="1"/>
+    <w:lsdException w:name="Quote" w:uiPriority="29" w:qFormat="1"/>
+    <w:lsdException w:name="Intense Quote" w:uiPriority="30" w:qFormat="1"/>
+    <w:lsdException w:name="Medium List 2 Accent 1" w:uiPriority="66"/>
+    <w:lsdException w:name="Medium Grid 1 Accent 1" w:uiPriority="67"/>
+    <w:lsdException w:name="Medium Grid 2 Accent 1" w:uiPriority="68"/>
+    <w:lsdException w:name="Medium Grid 3 Accent 1" w:uiPriority="69"/>
+    <w:lsdException w:name="Dark List Accent 1" w:uiPriority="70"/>
+    <w:lsdException w:name="Colorful Shading Accent 1" w:uiPriority="71"/>
+    <w:lsdException w:name="Colorful List Accent 1" w:uiPriority="72"/>
+    <w:lsdException w:name="Colorful Grid Accent 1" w:uiPriority="73"/>
+    <w:lsdException w:name="Light Shading Accent 2" w:uiPriority="60"/>
+    <w:lsdException w:name="Light List Accent 2" w:uiPriority="61"/>
+    <w:lsdException w:name="Light Grid Accent 2" w:uiPriority="62"/>
+    <w:lsdException w:name="Medium Shading 1 Accent 2" w:uiPriority="63"/>
+    <w:lsdException w:name="Medium Shading 2 Accent 2" w:uiPriority="64"/>
+    <w:lsdException w:name="Medium List 1 Accent 2" w:uiPriority="65"/>
+    <w:lsdException w:name="Medium List 2 Accent 2" w:uiPriority="66"/>
+    <w:lsdException w:name="Medium Grid 1 Accent 2" w:uiPriority="67"/>
+    <w:lsdException w:name="Medium Grid 2 Accent 2" w:uiPriority="68"/>
+    <w:lsdException w:name="Medium Grid 3 Accent 2" w:uiPriority="69"/>
+    <w:lsdException w:name="Dark List Accent 2" w:uiPriority="70"/>
+    <w:lsdException w:name="Colorful Shading Accent 2" w:uiPriority="71"/>
+    <w:lsdException w:name="Colorful List Accent 2" w:uiPriority="72"/>
+    <w:lsdException w:name="Colorful Grid Accent 2" w:uiPriority="73"/>
+    <w:lsdException w:name="Light Shading Accent 3" w:uiPriority="60"/>
+    <w:lsdException w:name="Light List Accent 3" w:uiPriority="61"/>
+    <w:lsdException w:name="Light Grid Accent 3" w:uiPriority="62"/>
+    <w:lsdException w:name="Medium Shading 1 Accent 3" w:uiPriority="63"/>
+    <w:lsdException w:name="Medium Shading 2 Accent 3" w:uiPriority="64"/>
+    <w:lsdException w:name="Medium List 1 Accent 3" w:uiPriority="65"/>
+    <w:lsdException w:name="Medium List 2 Accent 3" w:uiPriority="66"/>
+    <w:lsdException w:name="Medium Grid 1 Accent 3" w:uiPriority="67"/>
+    <w:lsdException w:name="Medium Grid 2 Accent 3" w:uiPriority="68"/>
+    <w:lsdException w:name="Medium Grid 3 Accent 3" w:uiPriority="69"/>
+    <w:lsdException w:name="Dark List Accent 3" w:uiPriority="70"/>
+    <w:lsdException w:name="Colorful Shading Accent 3" w:uiPriority="71"/>
+    <w:lsdException w:name="Colorful List Accent 3" w:uiPriority="72"/>
+    <w:lsdException w:name="Colorful Grid Accent 3" w:uiPriority="73"/>
+    <w:lsdException w:name="Light Shading Accent 4" w:uiPriority="60"/>
+    <w:lsdException w:name="Light List Accent 4" w:uiPriority="61"/>
+    <w:lsdException w:name="Light Grid Accent 4" w:uiPriority="62"/>
+    <w:lsdException w:name="Medium Shading 1 Accent 4" w:uiPriority="63"/>
+    <w:lsdException w:name="Medium Shading 2 Accent 4" w:uiPriority="64"/>
+    <w:lsdException w:name="Medium List 1 Accent 4" w:uiPriority="65"/>
+    <w:lsdException w:name="Medium List 2 Accent 4" w:uiPriority="66"/>
+    <w:lsdException w:name="Medium Grid 1 Accent 4" w:uiPriority="67"/>
+    <w:lsdException w:name="Medium Grid 2 Accent 4" w:uiPriority="68"/>
+    <w:lsdException w:name="Medium Grid 3 Accent 4" w:uiPriority="69"/>
+    <w:lsdException w:name="Dark List Accent 4" w:uiPriority="70"/>
+    <w:lsdException w:name="Colorful Shading Accent 4" w:uiPriority="71"/>
+    <w:lsdException w:name="Colorful List Accent 4" w:uiPriority="72"/>
+    <w:lsdException w:name="Colorful Grid Accent 4" w:uiPriority="73"/>
+    <w:lsdException w:name="Light Shading Accent 5" w:uiPriority="60"/>
+    <w:lsdException w:name="Light List Accent 5" w:uiPriority="61"/>
+    <w:lsdException w:name="Light Grid Accent 5" w:uiPriority="62"/>
+    <w:lsdException w:name="Medium Shading 1 Accent 5" w:uiPriority="63"/>
+    <w:lsdException w:name="Medium Shading 2 Accent 5" w:uiPriority="64"/>
+    <w:lsdException w:name="Medium List 1 Accent 5" w:uiPriority="65"/>
+    <w:lsdException w:name="Medium List 2 Accent 5" w:uiPriority="66"/>
+    <w:lsdException w:name="Medium Grid 1 Accent 5" w:uiPriority="67"/>
+    <w:lsdException w:name="Medium Grid 2 Accent 5" w:uiPriority="68"/>
+    <w:lsdException w:name="Medium Grid 3 Accent 5" w:uiPriority="69"/>
+    <w:lsdException w:name="Dark List Accent 5" w:uiPriority="70"/>
+    <w:lsdException w:name="Colorful Shading Accent 5" w:uiPriority="71"/>
+    <w:lsdException w:name="Colorful List Accent 5" w:uiPriority="72"/>
+    <w:lsdException w:name="Colorful Grid Accent 5" w:uiPriority="73"/>
+    <w:lsdException w:name="Light Shading Accent 6" w:uiPriority="60"/>
+    <w:lsdException w:name="Light List Accent 6" w:uiPriority="61"/>
+    <w:lsdException w:name="Light Grid Accent 6" w:uiPriority="62"/>
+    <w:lsdException w:name="Medium Shading 1 Accent 6" w:uiPriority="63"/>
+    <w:lsdException w:name="Medium Shading 2 Accent 6" w:uiPriority="64"/>
+    <w:lsdException w:name="Medium List 1 Accent 6" w:uiPriority="65"/>
+    <w:lsdException w:name="Medium List 2 Accent 6" w:uiPriority="66"/>
+    <w:lsdException w:name="Medium Grid 1 Accent 6" w:uiPriority="67"/>
+    <w:lsdException w:name="Medium Grid 2 Accent 6" w:uiPriority="68"/>
+    <w:lsdException w:name="Medium Grid 3 Accent 6" w:uiPriority="69"/>
+    <w:lsdException w:name="Dark List Accent 6" w:uiPriority="70"/>
+    <w:lsdException w:name="Colorful Shading Accent 6" w:uiPriority="71"/>
+    <w:lsdException w:name="Colorful List Accent 6" w:uiPriority="72"/>
+    <w:lsdException w:name="Colorful Grid Accent 6" w:uiPriority="73"/>
+    <w:lsdException w:name="Subtle Emphasis" w:uiPriority="19" w:qFormat="1"/>
+    <w:lsdException w:name="Intense Emphasis" w:uiPriority="21" w:qFormat="1"/>
+    <w:lsdException w:name="Subtle Reference" w:uiPriority="31" w:qFormat="1"/>
+    <w:lsdException w:name="Intense Reference" w:uiPriority="32" w:qFormat="1"/>
+    <w:lsdException w:name="Book Title" w:uiPriority="33" w:qFormat="1"/>
+    <w:lsdException w:name="Bibliography" w:semiHidden="1" w:uiPriority="37" w:unhideWhenUsed="1"/>
+    <w:lsdException w:name="TOC Heading" w:semiHidden="1" w:uiPriority="39" w:unhideWhenUsed="1" w:qFormat="1"/>
+    <w:lsdException w:name="Plain Table 1" w:uiPriority="41"/>
+    <w:lsdException w:name="Plain Table 2" w:uiPriority="42"/>
+    <w:lsdException w:name="Plain Table 3" w:uiPriority="43"/>
+    <w:lsdException w:name="Plain Table 4" w:uiPriority="44"/>
+    <w:lsdException w:name="Plain Table 5" w:uiPriority="45"/>
+    <w:lsdException w:name="Grid Table Light" w:uiPriority="40"/>
+    <w:lsdException w:name="Grid Table 1 Light" w:uiPriority="46"/>
+    <w:lsdException w:name="Grid Table 2" w:uiPriority="47"/>
+    <w:lsdException w:name="Grid Table 3" w:uiPriority="48"/>
+    <w:lsdException w:name="Grid Table 4" w:uiPriority="49"/>
+    <w:lsdException w:name="Grid Table 5 Dark" w:uiPriority="50"/>
+    <w:lsdException w:name="Grid Table 6 Colorful" w:uiPriority="51"/>
+    <w:lsdException w:name="Grid Table 7 Colorful" w:uiPriority="52"/>
+    <w:lsdException w:name="Grid Table 1 Light Accent 1" w:uiPriority="46"/>
+    <w:lsdException w:name="Grid Table 2 Accent 1" w:uiPriority="47"/>
+    <w:lsdException w:name="Grid Table 3 Accent 1" w:uiPriority="48"/>
+    <w:lsdException w:name="Grid Table 4 Accent 1" w:uiPriority="49"/>
+    <w:lsdException w:name="Grid Table 5 Dark Accent 1" w:uiPriority="50"/>
+    <w:lsdException w:name="Grid Table 6 Colorful Accent 1" w:uiPriority="51"/>
+    <w:lsdException w:name="Grid Table 7 Colorful Accent 1" w:uiPriority="52"/>
+    <w:lsdException w:name="Grid Table 1 Light Accent 2" w:uiPriority="46"/>
+    <w:lsdException w:name="Grid Table 2 Accent 2" w:uiPriority="47"/>
+    <w:lsdException w:name="Grid Table 3 Accent 2" w:uiPriority="48"/>
+    <w:lsdException w:name="Grid Table 4 Accent 2" w:uiPriority="49"/>
+    <w:lsdException w:name="Grid Table 5 Dark Accent 2" w:uiPriority="50"/>
+    <w:lsdException w:name="Grid Table 6 Colorful Accent 2" w:uiPriority="51"/>
+    <w:lsdException w:name="Grid Table 7 Colorful Accent 2" w:uiPriority="52"/>
+    <w:lsdException w:name="Grid Table 1 Light Accent 3" w:uiPriority="46"/>
+    <w:lsdException w:name="Grid Table 2 Accent 3" w:uiPriority="47"/>
+    <w:lsdException w:name="Grid Table 3 Accent 3" w:uiPriority="48"/>
+    <w:lsdException w:name="Grid Table 4 Accent 3" w:uiPriority="49"/>
+    <w:lsdException w:name="Grid Table 5 Dark Accent 3" w:uiPriority="50"/>
+    <w:lsdException w:name="Grid Table 6 Colorful Accent 3" w:uiPriority="51"/>
+    <w:lsdException w:name="Grid Table 7 Colorful Accent 3" w:uiPriority="52"/>
+    <w:lsdException w:name="Grid Table 1 Light Accent 4" w:uiPriority="46"/>
+    <w:lsdException w:name="Grid Table 2 Accent 4" w:uiPriority="47"/>
+    <w:lsdException w:name="Grid Table 3 Accent 4" w:uiPriority="48"/>
+    <w:lsdException w:name="Grid Table 4 Accent 4" w:uiPriority="49"/>
+    <w:lsdException w:name="Grid Table 5 Dark Accent 4" w:uiPriority="50"/>
+    <w:lsdException w:name="Grid Table 6 Colorful Accent 4" w:uiPriority="51"/>
+    <w:lsdException w:name="Grid Table 7 Colorful Accent 4" w:uiPriority="52"/>
+    <w:lsdException w:name="Grid Table 1 Light Accent 5" w:uiPriority="46"/>
+    <w:lsdException w:name="Grid Table 2 Accent 5" w:uiPriority="47"/>
+    <w:lsdException w:name="Grid Table 3 Accent 5" w:uiPriority="48"/>
+    <w:lsdException w:name="Grid Table 4 Accent 5" w:uiPriority="49"/>
+    <w:lsdException w:name="Grid Table 5 Dark Accent 5" w:uiPriority="50"/>
+    <w:lsdException w:name="Grid Table 6 Colorful Accent 5" w:uiPriority="51"/>
+    <w:lsdException w:name="Grid Table 7 Colorful Accent 5" w:uiPriority="52"/>
+    <w:lsdException w:name="Grid Table 1 Light Accent 6" w:uiPriority="46"/>
+    <w:lsdException w:name="Grid Table 2 Accent 6" w:uiPriority="47"/>
+    <w:lsdException w:name="Grid Table 3 Accent 6" w:uiPriority="48"/>
+    <w:lsdException w:name="Grid Table 4 Accent 6" w:uiPriority="49"/>
+    <w:lsdException w:name="Grid Table 5 Dark Accent 6" w:uiPriority="50"/>
+    <w:lsdException w:name="Grid Table 6 Colorful Accent 6" w:uiPriority="51"/>
+    <w:lsdException w:name="Grid Table 7 Colorful Accent 6" w:uiPriority="52"/>
+    <w:lsdException w:name="List Table 1 Light" w:uiPriority="46"/>
+    <w:lsdException w:name="List Table 2" w:uiPriority="47"/>
+    <w:lsdException w:name="List Table 3" w:uiPriority="48"/>
+    <w:lsdException w:name="List Table 4" w:uiPriority="49"/>
+    <w:lsdException w:name="List Table 5 Dark" w:uiPriority="50"/>
+    <w:lsdException w:name="List Table 6 Colorful" w:uiPriority="51"/>
+    <w:lsdException w:name="List Table 7 Colorful" w:uiPriority="52"/>
+    <w:lsdException w:name="List Table 1 Light Accent 1" w:uiPriority="46"/>
+    <w:lsdException w:name="List Table 2 Accent 1" w:uiPriority="47"/>
+    <w:lsdException w:name="List Table 3 Accent 1" w:uiPriority="48"/>
+    <w:lsdException w:name="List Table 4 Accent 1" w:uiPriority="49"/>
+    <w:lsdException w:name="List Table 5 Dark Accent 1" w:uiPriority="50"/>
+    <w:lsdException w:name="List Table 6 Colorful Accent 1" w:uiPriority="51"/>
+    <w:lsdException w:name="List Table 7 Colorful Accent 1" w:uiPriority="52"/>
+    <w:lsdException w:name="List Table 1 Light Accent 2" w:uiPriority="46"/>
+    <w:lsdException w:name="List Table 2 Accent 2" w:uiPriority="47"/>
+    <w:lsdException w:name="List Table 3 Accent 2" w:uiPriority="48"/>
+    <w:lsdException w:name="List Table 4 Accent 2" w:uiPriority="49"/>
+    <w:lsdException w:name="List Table 5 Dark Accent 2" w:uiPriority="50"/>
+    <w:lsdException w:name="List Table 6 Colorful Accent 2" w:uiPriority="51"/>
+    <w:lsdException w:name="List Table 7 Colorful Accent 2" w:uiPriority="52"/>
+    <w:lsdException w:name="List Table 1 Light Accent 3" w:uiPriority="46"/>
+    <w:lsdException w:name="List Table 2 Accent 3" w:uiPriority="47"/>
+    <w:lsdException w:name="List Table 3 Accent 3" w:uiPriority="48"/>
+    <w:lsdException w:name="List Table 4 Accent 3" w:uiPriority="49"/>
+    <w:lsdException w:name="List Table 5 Dark Accent 3" w:uiPriority="50"/>
+    <w:lsdException w:name="List Table 6 Colorful Accent 3" w:uiPriority="51"/>
+    <w:lsdException w:name="List Table 7 Colorful Accent 3" w:uiPriority="52"/>
+    <w:lsdException w:name="List Table 1 Light Accent 4" w:uiPriority="46"/>
+    <w:lsdException w:name="List Table 2 Accent 4" w:uiPriority="47"/>
+    <w:lsdException w:name="List Table 3 Accent 4" w:uiPriority="48"/>
+    <w:lsdException w:name="List Table 4 Accent 4" w:uiPriority="49"/>
+    <w:lsdException w:name="List Table 5 Dark Accent 4" w:uiPriority="50"/>
+    <w:lsdException w:name="List Table 6 Colorful Accent 4" w:uiPriority="51"/>
+    <w:lsdException w:name="List Table 7 Colorful Accent 4" w:uiPriority="52"/>
+    <w:lsdException w:name="List Table 1 Light Accent 5" w:uiPriority="46"/>
+    <w:lsdException w:name="List Table 2 Accent 5" w:uiPriority="47"/>
+    <w:lsdException w:name="List Table 3 Accent 5" w:uiPriority="48"/>
+    <w:lsdException w:name="List Table 4 Accent 5" w:uiPriority="49"/>
+    <w:lsdException w:name="List Table 5 Dark Accent 5" w:uiPriority="50"/>
+    <w:lsdException w:name="List Table 6 Colorful Accent 5" w:uiPriority="51"/>
+    <w:lsdException w:name="List Table 7 Colorful Accent 5" w:uiPriority="52"/>
+    <w:lsdException w:name="List Table 1 Light Accent 6" w:uiPriority="46"/>
+    <w:lsdException w:name="List Table 2 Accent 6" w:uiPriority="47"/>
+    <w:lsdException w:name="List Table 3 Accent 6" w:uiPriority="48"/>
+    <w:lsdException w:name="List Table 4 Accent 6" w:uiPriority="49"/>
+    <w:lsdException w:name="List Table 5 Dark Accent 6" w:uiPriority="50"/>
+    <w:lsdException w:name="List Table 6 Colorful Accent 6" w:uiPriority="51"/>
+    <w:lsdException w:name="List Table 7 Colorful Accent 6" w:uiPriority="52"/>
   </w:latentStyles>
   <w:style w:type="paragraph" w:default="1" w:styleId="Normal">
     <w:name w:val="Normal"/>
@@ -7809,11 +7972,11 @@
       <w:lang w:val="es-ES"/>
     </w:rPr>
   </w:style>
-  <w:style w:type="paragraph" w:styleId="Ttulo">
+  <w:style w:type="paragraph" w:styleId="Puesto">
     <w:name w:val="Title"/>
     <w:basedOn w:val="Normal"/>
     <w:next w:val="Normal"/>
-    <w:link w:val="TtuloCar"/>
+    <w:link w:val="PuestoCar"/>
     <w:uiPriority w:val="10"/>
     <w:qFormat/>
     <w:rsid w:val="00B40290"/>
@@ -7833,10 +7996,10 @@
       <w:szCs w:val="44"/>
     </w:rPr>
   </w:style>
-  <w:style w:type="character" w:customStyle="1" w:styleId="TtuloCar">
-    <w:name w:val="Título Car"/>
+  <w:style w:type="character" w:customStyle="1" w:styleId="PuestoCar">
+    <w:name w:val="Puesto Car"/>
     <w:basedOn w:val="Fuentedeprrafopredeter"/>
-    <w:link w:val="Ttulo"/>
+    <w:link w:val="Puesto"/>
     <w:uiPriority w:val="10"/>
     <w:rsid w:val="00B40290"/>
     <w:rPr>
@@ -8198,7 +8361,7 @@
       <w:szCs w:val="20"/>
     </w:rPr>
   </w:style>
-  <w:style w:type="paragraph" w:styleId="Epgrafe">
+  <w:style w:type="paragraph" w:styleId="Descripcin">
     <w:name w:val="caption"/>
     <w:basedOn w:val="Normal"/>
     <w:next w:val="Normal"/>
@@ -8427,198 +8590,8 @@
 </w:styles>
 </file>
 
-<file path=word/stylesWithEffects.xml><?xml version="1.0" encoding="utf-8"?>
-<w:styles xmlns:wpc="http://schemas.microsoft.com/office/word/2010/wordprocessingCanvas" xmlns:mc="http://schemas.openxmlformats.org/markup-compatibility/2006" xmlns:o="urn:schemas-microsoft-com:office:office" xmlns:r="http://schemas.openxmlformats.org/officeDocument/2006/relationships" xmlns:m="http://schemas.openxmlformats.org/officeDocument/2006/math" xmlns:v="urn:schemas-microsoft-com:vml" xmlns:wp14="http://schemas.microsoft.com/office/word/2010/wordprocessingDrawing" xmlns:wp="http://schemas.openxmlformats.org/drawingml/2006/wordprocessingDrawing" xmlns:w10="urn:schemas-microsoft-com:office:word" xmlns:w="http://schemas.openxmlformats.org/wordprocessingml/2006/main" xmlns:w14="http://schemas.microsoft.com/office/word/2010/wordml" xmlns:wpg="http://schemas.microsoft.com/office/word/2010/wordprocessingGroup" xmlns:wpi="http://schemas.microsoft.com/office/word/2010/wordprocessingInk" xmlns:wne="http://schemas.microsoft.com/office/word/2006/wordml" xmlns:wps="http://schemas.microsoft.com/office/word/2010/wordprocessingShape" mc:Ignorable="w14 wp14">
-  <w:docDefaults>
-    <w:rPrDefault>
-      <w:rPr>
-        <w:rFonts w:asciiTheme="minorHAnsi" w:eastAsiaTheme="minorEastAsia" w:hAnsiTheme="minorHAnsi" w:cstheme="minorBidi"/>
-        <w:sz w:val="22"/>
-        <w:szCs w:val="22"/>
-        <w:lang w:val="es-AR" w:eastAsia="es-AR" w:bidi="ar-SA"/>
-      </w:rPr>
-    </w:rPrDefault>
-    <w:pPrDefault>
-      <w:pPr>
-        <w:spacing w:after="200" w:line="276" w:lineRule="auto"/>
-      </w:pPr>
-    </w:pPrDefault>
-  </w:docDefaults>
-  <w:latentStyles w:defLockedState="0" w:defUIPriority="99" w:defSemiHidden="1" w:defUnhideWhenUsed="1" w:defQFormat="0" w:count="267">
-    <w:lsdException w:name="Normal" w:semiHidden="0" w:uiPriority="0" w:unhideWhenUsed="0" w:qFormat="1"/>
-    <w:lsdException w:name="heading 1" w:semiHidden="0" w:uiPriority="9" w:unhideWhenUsed="0" w:qFormat="1"/>
-    <w:lsdException w:name="heading 2" w:uiPriority="9" w:qFormat="1"/>
-    <w:lsdException w:name="heading 3" w:uiPriority="9" w:qFormat="1"/>
-    <w:lsdException w:name="heading 4" w:uiPriority="9" w:qFormat="1"/>
-    <w:lsdException w:name="heading 5" w:uiPriority="9" w:qFormat="1"/>
-    <w:lsdException w:name="heading 6" w:uiPriority="9" w:qFormat="1"/>
-    <w:lsdException w:name="heading 7" w:uiPriority="9" w:qFormat="1"/>
-    <w:lsdException w:name="heading 8" w:uiPriority="9" w:qFormat="1"/>
-    <w:lsdException w:name="heading 9" w:uiPriority="9" w:qFormat="1"/>
-    <w:lsdException w:name="toc 1" w:uiPriority="39"/>
-    <w:lsdException w:name="toc 2" w:uiPriority="39"/>
-    <w:lsdException w:name="toc 3" w:uiPriority="39"/>
-    <w:lsdException w:name="toc 4" w:uiPriority="39"/>
-    <w:lsdException w:name="toc 5" w:uiPriority="39"/>
-    <w:lsdException w:name="toc 6" w:uiPriority="39"/>
-    <w:lsdException w:name="toc 7" w:uiPriority="39"/>
-    <w:lsdException w:name="toc 8" w:uiPriority="39"/>
-    <w:lsdException w:name="toc 9" w:uiPriority="39"/>
-    <w:lsdException w:name="caption" w:uiPriority="35" w:qFormat="1"/>
-    <w:lsdException w:name="Title" w:semiHidden="0" w:uiPriority="10" w:unhideWhenUsed="0" w:qFormat="1"/>
-    <w:lsdException w:name="Default Paragraph Font" w:uiPriority="1"/>
-    <w:lsdException w:name="Subtitle" w:semiHidden="0" w:uiPriority="11" w:unhideWhenUsed="0" w:qFormat="1"/>
-    <w:lsdException w:name="Strong" w:semiHidden="0" w:uiPriority="22" w:unhideWhenUsed="0" w:qFormat="1"/>
-    <w:lsdException w:name="Emphasis" w:semiHidden="0" w:uiPriority="20" w:unhideWhenUsed="0" w:qFormat="1"/>
-    <w:lsdException w:name="Table Grid" w:semiHidden="0" w:uiPriority="59" w:unhideWhenUsed="0"/>
-    <w:lsdException w:name="Placeholder Text" w:unhideWhenUsed="0"/>
-    <w:lsdException w:name="No Spacing" w:semiHidden="0" w:uiPriority="1" w:unhideWhenUsed="0" w:qFormat="1"/>
-    <w:lsdException w:name="Light Shading" w:semiHidden="0" w:uiPriority="60" w:unhideWhenUsed="0"/>
-    <w:lsdException w:name="Light List" w:semiHidden="0" w:uiPriority="61" w:unhideWhenUsed="0"/>
-    <w:lsdException w:name="Light Grid" w:semiHidden="0" w:uiPriority="62" w:unhideWhenUsed="0"/>
-    <w:lsdException w:name="Medium Shading 1" w:semiHidden="0" w:uiPriority="63" w:unhideWhenUsed="0"/>
-    <w:lsdException w:name="Medium Shading 2" w:semiHidden="0" w:uiPriority="64" w:unhideWhenUsed="0"/>
-    <w:lsdException w:name="Medium List 1" w:semiHidden="0" w:uiPriority="65" w:unhideWhenUsed="0"/>
-    <w:lsdException w:name="Medium List 2" w:semiHidden="0" w:uiPriority="66" w:unhideWhenUsed="0"/>
-    <w:lsdException w:name="Medium Grid 1" w:semiHidden="0" w:uiPriority="67" w:unhideWhenUsed="0"/>
-    <w:lsdException w:name="Medium Grid 2" w:semiHidden="0" w:uiPriority="68" w:unhideWhenUsed="0"/>
-    <w:lsdException w:name="Medium Grid 3" w:semiHidden="0" w:uiPriority="69" w:unhideWhenUsed="0"/>
-    <w:lsdException w:name="Dark List" w:semiHidden="0" w:uiPriority="70" w:unhideWhenUsed="0"/>
-    <w:lsdException w:name="Colorful Shading" w:semiHidden="0" w:uiPriority="71" w:unhideWhenUsed="0"/>
-    <w:lsdException w:name="Colorful List" w:semiHidden="0" w:uiPriority="72" w:unhideWhenUsed="0"/>
-    <w:lsdException w:name="Colorful Grid" w:semiHidden="0" w:uiPriority="73" w:unhideWhenUsed="0"/>
-    <w:lsdException w:name="Light Shading Accent 1" w:semiHidden="0" w:uiPriority="60" w:unhideWhenUsed="0"/>
-    <w:lsdException w:name="Light List Accent 1" w:semiHidden="0" w:uiPriority="61" w:unhideWhenUsed="0"/>
-    <w:lsdException w:name="Light Grid Accent 1" w:semiHidden="0" w:uiPriority="62" w:unhideWhenUsed="0"/>
-    <w:lsdException w:name="Medium Shading 1 Accent 1" w:semiHidden="0" w:uiPriority="63" w:unhideWhenUsed="0"/>
-    <w:lsdException w:name="Medium Shading 2 Accent 1" w:semiHidden="0" w:uiPriority="64" w:unhideWhenUsed="0"/>
-    <w:lsdException w:name="Medium List 1 Accent 1" w:semiHidden="0" w:uiPriority="65" w:unhideWhenUsed="0"/>
-    <w:lsdException w:name="Revision" w:unhideWhenUsed="0"/>
-    <w:lsdException w:name="List Paragraph" w:semiHidden="0" w:uiPriority="34" w:unhideWhenUsed="0" w:qFormat="1"/>
-    <w:lsdException w:name="Quote" w:semiHidden="0" w:uiPriority="29" w:unhideWhenUsed="0" w:qFormat="1"/>
-    <w:lsdException w:name="Intense Quote" w:semiHidden="0" w:uiPriority="30" w:unhideWhenUsed="0" w:qFormat="1"/>
-    <w:lsdException w:name="Medium List 2 Accent 1" w:semiHidden="0" w:uiPriority="66" w:unhideWhenUsed="0"/>
-    <w:lsdException w:name="Medium Grid 1 Accent 1" w:semiHidden="0" w:uiPriority="67" w:unhideWhenUsed="0"/>
-    <w:lsdException w:name="Medium Grid 2 Accent 1" w:semiHidden="0" w:uiPriority="68" w:unhideWhenUsed="0"/>
-    <w:lsdException w:name="Medium Grid 3 Accent 1" w:semiHidden="0" w:uiPriority="69" w:unhideWhenUsed="0"/>
-    <w:lsdException w:name="Dark List Accent 1" w:semiHidden="0" w:uiPriority="70" w:unhideWhenUsed="0"/>
-    <w:lsdException w:name="Colorful Shading Accent 1" w:semiHidden="0" w:uiPriority="71" w:unhideWhenUsed="0"/>
-    <w:lsdException w:name="Colorful List Accent 1" w:semiHidden="0" w:uiPriority="72" w:unhideWhenUsed="0"/>
-    <w:lsdException w:name="Colorful Grid Accent 1" w:semiHidden="0" w:uiPriority="73" w:unhideWhenUsed="0"/>
-    <w:lsdException w:name="Light Shading Accent 2" w:semiHidden="0" w:uiPriority="60" w:unhideWhenUsed="0"/>
-    <w:lsdException w:name="Light List Accent 2" w:semiHidden="0" w:uiPriority="61" w:unhideWhenUsed="0"/>
-    <w:lsdException w:name="Light Grid Accent 2" w:semiHidden="0" w:uiPriority="62" w:unhideWhenUsed="0"/>
-    <w:lsdException w:name="Medium Shading 1 Accent 2" w:semiHidden="0" w:uiPriority="63" w:unhideWhenUsed="0"/>
-    <w:lsdException w:name="Medium Shading 2 Accent 2" w:semiHidden="0" w:uiPriority="64" w:unhideWhenUsed="0"/>
-    <w:lsdException w:name="Medium List 1 Accent 2" w:semiHidden="0" w:uiPriority="65" w:unhideWhenUsed="0"/>
-    <w:lsdException w:name="Medium List 2 Accent 2" w:semiHidden="0" w:uiPriority="66" w:unhideWhenUsed="0"/>
-    <w:lsdException w:name="Medium Grid 1 Accent 2" w:semiHidden="0" w:uiPriority="67" w:unhideWhenUsed="0"/>
-    <w:lsdException w:name="Medium Grid 2 Accent 2" w:semiHidden="0" w:uiPriority="68" w:unhideWhenUsed="0"/>
-    <w:lsdException w:name="Medium Grid 3 Accent 2" w:semiHidden="0" w:uiPriority="69" w:unhideWhenUsed="0"/>
-    <w:lsdException w:name="Dark List Accent 2" w:semiHidden="0" w:uiPriority="70" w:unhideWhenUsed="0"/>
-    <w:lsdException w:name="Colorful Shading Accent 2" w:semiHidden="0" w:uiPriority="71" w:unhideWhenUsed="0"/>
-    <w:lsdException w:name="Colorful List Accent 2" w:semiHidden="0" w:uiPriority="72" w:unhideWhenUsed="0"/>
-    <w:lsdException w:name="Colorful Grid Accent 2" w:semiHidden="0" w:uiPriority="73" w:unhideWhenUsed="0"/>
-    <w:lsdException w:name="Light Shading Accent 3" w:semiHidden="0" w:uiPriority="60" w:unhideWhenUsed="0"/>
-    <w:lsdException w:name="Light List Accent 3" w:semiHidden="0" w:uiPriority="61" w:unhideWhenUsed="0"/>
-    <w:lsdException w:name="Light Grid Accent 3" w:semiHidden="0" w:uiPriority="62" w:unhideWhenUsed="0"/>
-    <w:lsdException w:name="Medium Shading 1 Accent 3" w:semiHidden="0" w:uiPriority="63" w:unhideWhenUsed="0"/>
-    <w:lsdException w:name="Medium Shading 2 Accent 3" w:semiHidden="0" w:uiPriority="64" w:unhideWhenUsed="0"/>
-    <w:lsdException w:name="Medium List 1 Accent 3" w:semiHidden="0" w:uiPriority="65" w:unhideWhenUsed="0"/>
-    <w:lsdException w:name="Medium List 2 Accent 3" w:semiHidden="0" w:uiPriority="66" w:unhideWhenUsed="0"/>
-    <w:lsdException w:name="Medium Grid 1 Accent 3" w:semiHidden="0" w:uiPriority="67" w:unhideWhenUsed="0"/>
-    <w:lsdException w:name="Medium Grid 2 Accent 3" w:semiHidden="0" w:uiPriority="68" w:unhideWhenUsed="0"/>
-    <w:lsdException w:name="Medium Grid 3 Accent 3" w:semiHidden="0" w:uiPriority="69" w:unhideWhenUsed="0"/>
-    <w:lsdException w:name="Dark List Accent 3" w:semiHidden="0" w:uiPriority="70" w:unhideWhenUsed="0"/>
-    <w:lsdException w:name="Colorful Shading Accent 3" w:semiHidden="0" w:uiPriority="71" w:unhideWhenUsed="0"/>
-    <w:lsdException w:name="Colorful List Accent 3" w:semiHidden="0" w:uiPriority="72" w:unhideWhenUsed="0"/>
-    <w:lsdException w:name="Colorful Grid Accent 3" w:semiHidden="0" w:uiPriority="73" w:unhideWhenUsed="0"/>
-    <w:lsdException w:name="Light Shading Accent 4" w:semiHidden="0" w:uiPriority="60" w:unhideWhenUsed="0"/>
-    <w:lsdException w:name="Light List Accent 4" w:semiHidden="0" w:uiPriority="61" w:unhideWhenUsed="0"/>
-    <w:lsdException w:name="Light Grid Accent 4" w:semiHidden="0" w:uiPriority="62" w:unhideWhenUsed="0"/>
-    <w:lsdException w:name="Medium Shading 1 Accent 4" w:semiHidden="0" w:uiPriority="63" w:unhideWhenUsed="0"/>
-    <w:lsdException w:name="Medium Shading 2 Accent 4" w:semiHidden="0" w:uiPriority="64" w:unhideWhenUsed="0"/>
-    <w:lsdException w:name="Medium List 1 Accent 4" w:semiHidden="0" w:uiPriority="65" w:unhideWhenUsed="0"/>
-    <w:lsdException w:name="Medium List 2 Accent 4" w:semiHidden="0" w:uiPriority="66" w:unhideWhenUsed="0"/>
-    <w:lsdException w:name="Medium Grid 1 Accent 4" w:semiHidden="0" w:uiPriority="67" w:unhideWhenUsed="0"/>
-    <w:lsdException w:name="Medium Grid 2 Accent 4" w:semiHidden="0" w:uiPriority="68" w:unhideWhenUsed="0"/>
-    <w:lsdException w:name="Medium Grid 3 Accent 4" w:semiHidden="0" w:uiPriority="69" w:unhideWhenUsed="0"/>
-    <w:lsdException w:name="Dark List Accent 4" w:semiHidden="0" w:uiPriority="70" w:unhideWhenUsed="0"/>
-    <w:lsdException w:name="Colorful Shading Accent 4" w:semiHidden="0" w:uiPriority="71" w:unhideWhenUsed="0"/>
-    <w:lsdException w:name="Colorful List Accent 4" w:semiHidden="0" w:uiPriority="72" w:unhideWhenUsed="0"/>
-    <w:lsdException w:name="Colorful Grid Accent 4" w:semiHidden="0" w:uiPriority="73" w:unhideWhenUsed="0"/>
-    <w:lsdException w:name="Light Shading Accent 5" w:semiHidden="0" w:uiPriority="60" w:unhideWhenUsed="0"/>
-    <w:lsdException w:name="Light List Accent 5" w:semiHidden="0" w:uiPriority="61" w:unhideWhenUsed="0"/>
-    <w:lsdException w:name="Light Grid Accent 5" w:semiHidden="0" w:uiPriority="62" w:unhideWhenUsed="0"/>
-    <w:lsdException w:name="Medium Shading 1 Accent 5" w:semiHidden="0" w:uiPriority="63" w:unhideWhenUsed="0"/>
-    <w:lsdException w:name="Medium Shading 2 Accent 5" w:semiHidden="0" w:uiPriority="64" w:unhideWhenUsed="0"/>
-    <w:lsdException w:name="Medium List 1 Accent 5" w:semiHidden="0" w:uiPriority="65" w:unhideWhenUsed="0"/>
-    <w:lsdException w:name="Medium List 2 Accent 5" w:semiHidden="0" w:uiPriority="66" w:unhideWhenUsed="0"/>
-    <w:lsdException w:name="Medium Grid 1 Accent 5" w:semiHidden="0" w:uiPriority="67" w:unhideWhenUsed="0"/>
-    <w:lsdException w:name="Medium Grid 2 Accent 5" w:semiHidden="0" w:uiPriority="68" w:unhideWhenUsed="0"/>
-    <w:lsdException w:name="Medium Grid 3 Accent 5" w:semiHidden="0" w:uiPriority="69" w:unhideWhenUsed="0"/>
-    <w:lsdException w:name="Dark List Accent 5" w:semiHidden="0" w:uiPriority="70" w:unhideWhenUsed="0"/>
-    <w:lsdException w:name="Colorful Shading Accent 5" w:semiHidden="0" w:uiPriority="71" w:unhideWhenUsed="0"/>
-    <w:lsdException w:name="Colorful List Accent 5" w:semiHidden="0" w:uiPriority="72" w:unhideWhenUsed="0"/>
-    <w:lsdException w:name="Colorful Grid Accent 5" w:semiHidden="0" w:uiPriority="73" w:unhideWhenUsed="0"/>
-    <w:lsdException w:name="Light Shading Accent 6" w:semiHidden="0" w:uiPriority="60" w:unhideWhenUsed="0"/>
-    <w:lsdException w:name="Light List Accent 6" w:semiHidden="0" w:uiPriority="61" w:unhideWhenUsed="0"/>
-    <w:lsdException w:name="Light Grid Accent 6" w:semiHidden="0" w:uiPriority="62" w:unhideWhenUsed="0"/>
-    <w:lsdException w:name="Medium Shading 1 Accent 6" w:semiHidden="0" w:uiPriority="63" w:unhideWhenUsed="0"/>
-    <w:lsdException w:name="Medium Shading 2 Accent 6" w:semiHidden="0" w:uiPriority="64" w:unhideWhenUsed="0"/>
-    <w:lsdException w:name="Medium List 1 Accent 6" w:semiHidden="0" w:uiPriority="65" w:unhideWhenUsed="0"/>
-    <w:lsdException w:name="Medium List 2 Accent 6" w:semiHidden="0" w:uiPriority="66" w:unhideWhenUsed="0"/>
-    <w:lsdException w:name="Medium Grid 1 Accent 6" w:semiHidden="0" w:uiPriority="67" w:unhideWhenUsed="0"/>
-    <w:lsdException w:name="Medium Grid 2 Accent 6" w:semiHidden="0" w:uiPriority="68" w:unhideWhenUsed="0"/>
-    <w:lsdException w:name="Medium Grid 3 Accent 6" w:semiHidden="0" w:uiPriority="69" w:unhideWhenUsed="0"/>
-    <w:lsdException w:name="Dark List Accent 6" w:semiHidden="0" w:uiPriority="70" w:unhideWhenUsed="0"/>
-    <w:lsdException w:name="Colorful Shading Accent 6" w:semiHidden="0" w:uiPriority="71" w:unhideWhenUsed="0"/>
-    <w:lsdException w:name="Colorful List Accent 6" w:semiHidden="0" w:uiPriority="72" w:unhideWhenUsed="0"/>
-    <w:lsdException w:name="Colorful Grid Accent 6" w:semiHidden="0" w:uiPriority="73" w:unhideWhenUsed="0"/>
-    <w:lsdException w:name="Subtle Emphasis" w:semiHidden="0" w:uiPriority="19" w:unhideWhenUsed="0" w:qFormat="1"/>
-    <w:lsdException w:name="Intense Emphasis" w:semiHidden="0" w:uiPriority="21" w:unhideWhenUsed="0" w:qFormat="1"/>
-    <w:lsdException w:name="Subtle Reference" w:semiHidden="0" w:uiPriority="31" w:unhideWhenUsed="0" w:qFormat="1"/>
-    <w:lsdException w:name="Intense Reference" w:semiHidden="0" w:uiPriority="32" w:unhideWhenUsed="0" w:qFormat="1"/>
-    <w:lsdException w:name="Book Title" w:semiHidden="0" w:uiPriority="33" w:unhideWhenUsed="0" w:qFormat="1"/>
-    <w:lsdException w:name="Bibliography" w:uiPriority="37"/>
-    <w:lsdException w:name="TOC Heading" w:uiPriority="39" w:qFormat="1"/>
-  </w:latentStyles>
-  <w:style w:type="paragraph" w:default="1" w:styleId="Normal">
-    <w:name w:val="Normal"/>
-    <w:qFormat/>
-  </w:style>
-  <w:style w:type="character" w:default="1" w:styleId="Fuentedeprrafopredeter">
-    <w:name w:val="Default Paragraph Font"/>
-    <w:uiPriority w:val="1"/>
-    <w:semiHidden/>
-    <w:unhideWhenUsed/>
-  </w:style>
-  <w:style w:type="table" w:default="1" w:styleId="Tablanormal">
-    <w:name w:val="Normal Table"/>
-    <w:uiPriority w:val="99"/>
-    <w:semiHidden/>
-    <w:unhideWhenUsed/>
-    <w:tblPr>
-      <w:tblInd w:w="0" w:type="dxa"/>
-      <w:tblCellMar>
-        <w:top w:w="0" w:type="dxa"/>
-        <w:left w:w="108" w:type="dxa"/>
-        <w:bottom w:w="0" w:type="dxa"/>
-        <w:right w:w="108" w:type="dxa"/>
-      </w:tblCellMar>
-    </w:tblPr>
-  </w:style>
-  <w:style w:type="numbering" w:default="1" w:styleId="Sinlista">
-    <w:name w:val="No List"/>
-    <w:uiPriority w:val="99"/>
-    <w:semiHidden/>
-    <w:unhideWhenUsed/>
-  </w:style>
-</w:styles>
-</file>
-
 <file path=word/glossary/document.xml><?xml version="1.0" encoding="utf-8"?>
-<w:glossaryDocument xmlns:wpc="http://schemas.microsoft.com/office/word/2010/wordprocessingCanvas" xmlns:mc="http://schemas.openxmlformats.org/markup-compatibility/2006" xmlns:o="urn:schemas-microsoft-com:office:office" xmlns:r="http://schemas.openxmlformats.org/officeDocument/2006/relationships" xmlns:m="http://schemas.openxmlformats.org/officeDocument/2006/math" xmlns:v="urn:schemas-microsoft-com:vml" xmlns:wp14="http://schemas.microsoft.com/office/word/2010/wordprocessingDrawing" xmlns:wp="http://schemas.openxmlformats.org/drawingml/2006/wordprocessingDrawing" xmlns:w10="urn:schemas-microsoft-com:office:word" xmlns:w="http://schemas.openxmlformats.org/wordprocessingml/2006/main" xmlns:w14="http://schemas.microsoft.com/office/word/2010/wordml" xmlns:wpg="http://schemas.microsoft.com/office/word/2010/wordprocessingGroup" xmlns:wpi="http://schemas.microsoft.com/office/word/2010/wordprocessingInk" xmlns:wne="http://schemas.microsoft.com/office/word/2006/wordml" xmlns:wps="http://schemas.microsoft.com/office/word/2010/wordprocessingShape" mc:Ignorable="w14 wp14">
+<w:glossaryDocument xmlns:wpc="http://schemas.microsoft.com/office/word/2010/wordprocessingCanvas" xmlns:mc="http://schemas.openxmlformats.org/markup-compatibility/2006" xmlns:o="urn:schemas-microsoft-com:office:office" xmlns:r="http://schemas.openxmlformats.org/officeDocument/2006/relationships" xmlns:m="http://schemas.openxmlformats.org/officeDocument/2006/math" xmlns:v="urn:schemas-microsoft-com:vml" xmlns:wp14="http://schemas.microsoft.com/office/word/2010/wordprocessingDrawing" xmlns:wp="http://schemas.openxmlformats.org/drawingml/2006/wordprocessingDrawing" xmlns:w10="urn:schemas-microsoft-com:office:word" xmlns:w="http://schemas.openxmlformats.org/wordprocessingml/2006/main" xmlns:w14="http://schemas.microsoft.com/office/word/2010/wordml" xmlns:w15="http://schemas.microsoft.com/office/word/2012/wordml" xmlns:wpg="http://schemas.microsoft.com/office/word/2010/wordprocessingGroup" xmlns:wpi="http://schemas.microsoft.com/office/word/2010/wordprocessingInk" xmlns:wne="http://schemas.microsoft.com/office/word/2006/wordml" xmlns:wps="http://schemas.microsoft.com/office/word/2010/wordprocessingShape" mc:Ignorable="w14 w15 wp14">
   <w:docParts>
     <w:docPart>
       <w:docPartPr>
@@ -8651,7 +8624,7 @@
 </file>
 
 <file path=word/glossary/fontTable.xml><?xml version="1.0" encoding="utf-8"?>
-<w:fonts xmlns:mc="http://schemas.openxmlformats.org/markup-compatibility/2006" xmlns:r="http://schemas.openxmlformats.org/officeDocument/2006/relationships" xmlns:w="http://schemas.openxmlformats.org/wordprocessingml/2006/main" xmlns:w14="http://schemas.microsoft.com/office/word/2010/wordml" mc:Ignorable="w14">
+<w:fonts xmlns:mc="http://schemas.openxmlformats.org/markup-compatibility/2006" xmlns:r="http://schemas.openxmlformats.org/officeDocument/2006/relationships" xmlns:w="http://schemas.openxmlformats.org/wordprocessingml/2006/main" xmlns:w14="http://schemas.microsoft.com/office/word/2010/wordml" xmlns:w15="http://schemas.microsoft.com/office/word/2012/wordml" mc:Ignorable="w14 w15">
   <w:font w:name="Symbol">
     <w:panose1 w:val="05050102010706020507"/>
     <w:charset w:val="02"/>
@@ -8664,7 +8637,7 @@
     <w:charset w:val="00"/>
     <w:family w:val="roman"/>
     <w:pitch w:val="variable"/>
-    <w:sig w:usb0="E0002AFF" w:usb1="C0007841" w:usb2="00000009" w:usb3="00000000" w:csb0="000001FF" w:csb1="00000000"/>
+    <w:sig w:usb0="E0002AFF" w:usb1="C0007843" w:usb2="00000009" w:usb3="00000000" w:csb0="000001FF" w:csb1="00000000"/>
   </w:font>
   <w:font w:name="Courier New">
     <w:panose1 w:val="02070309020205020404"/>
@@ -8707,13 +8680,20 @@
     <w:charset w:val="00"/>
     <w:family w:val="swiss"/>
     <w:pitch w:val="variable"/>
-    <w:sig w:usb0="E10002FF" w:usb1="4000ACFF" w:usb2="00000009" w:usb3="00000000" w:csb0="0000019F" w:csb1="00000000"/>
+    <w:sig w:usb0="E00002FF" w:usb1="4000ACFF" w:usb2="00000001" w:usb3="00000000" w:csb0="0000019F" w:csb1="00000000"/>
+  </w:font>
+  <w:font w:name="Calibri Light">
+    <w:panose1 w:val="020F0302020204030204"/>
+    <w:charset w:val="00"/>
+    <w:family w:val="swiss"/>
+    <w:pitch w:val="variable"/>
+    <w:sig w:usb0="A00002EF" w:usb1="4000207B" w:usb2="00000000" w:usb3="00000000" w:csb0="0000019F" w:csb1="00000000"/>
   </w:font>
 </w:fonts>
 </file>
 
 <file path=word/glossary/settings.xml><?xml version="1.0" encoding="utf-8"?>
-<w:settings xmlns:mc="http://schemas.openxmlformats.org/markup-compatibility/2006" xmlns:o="urn:schemas-microsoft-com:office:office" xmlns:r="http://schemas.openxmlformats.org/officeDocument/2006/relationships" xmlns:m="http://schemas.openxmlformats.org/officeDocument/2006/math" xmlns:v="urn:schemas-microsoft-com:vml" xmlns:w10="urn:schemas-microsoft-com:office:word" xmlns:w="http://schemas.openxmlformats.org/wordprocessingml/2006/main" xmlns:w14="http://schemas.microsoft.com/office/word/2010/wordml" xmlns:sl="http://schemas.openxmlformats.org/schemaLibrary/2006/main" mc:Ignorable="w14">
+<w:settings xmlns:mc="http://schemas.openxmlformats.org/markup-compatibility/2006" xmlns:o="urn:schemas-microsoft-com:office:office" xmlns:r="http://schemas.openxmlformats.org/officeDocument/2006/relationships" xmlns:m="http://schemas.openxmlformats.org/officeDocument/2006/math" xmlns:v="urn:schemas-microsoft-com:vml" xmlns:w10="urn:schemas-microsoft-com:office:word" xmlns:w="http://schemas.openxmlformats.org/wordprocessingml/2006/main" xmlns:w14="http://schemas.microsoft.com/office/word/2010/wordml" xmlns:w15="http://schemas.microsoft.com/office/word/2012/wordml" xmlns:sl="http://schemas.openxmlformats.org/schemaLibrary/2006/main" mc:Ignorable="w14 w15">
   <w:view w:val="normal"/>
   <w:revisionView w:markup="0" w:comments="0" w:insDel="0" w:formatting="0" w:inkAnnotations="0"/>
   <w:defaultTabStop w:val="708"/>
@@ -8730,6 +8710,7 @@
     <w:rsid w:val="00206522"/>
     <w:rsid w:val="0027435C"/>
     <w:rsid w:val="002D478A"/>
+    <w:rsid w:val="003F4C25"/>
     <w:rsid w:val="007510BC"/>
     <w:rsid w:val="007A11CC"/>
     <w:rsid w:val="007B7752"/>
@@ -8762,7 +8743,7 @@
 </file>
 
 <file path=word/glossary/styles.xml><?xml version="1.0" encoding="utf-8"?>
-<w:styles xmlns:mc="http://schemas.openxmlformats.org/markup-compatibility/2006" xmlns:r="http://schemas.openxmlformats.org/officeDocument/2006/relationships" xmlns:w="http://schemas.openxmlformats.org/wordprocessingml/2006/main" xmlns:w14="http://schemas.microsoft.com/office/word/2010/wordml" mc:Ignorable="w14">
+<w:styles xmlns:mc="http://schemas.openxmlformats.org/markup-compatibility/2006" xmlns:r="http://schemas.openxmlformats.org/officeDocument/2006/relationships" xmlns:w="http://schemas.openxmlformats.org/wordprocessingml/2006/main" xmlns:w14="http://schemas.microsoft.com/office/word/2010/wordml" xmlns:w15="http://schemas.microsoft.com/office/word/2012/wordml" mc:Ignorable="w14 w15">
   <w:docDefaults>
     <w:rPrDefault>
       <w:rPr>
@@ -8778,144 +8759,378 @@
       </w:pPr>
     </w:pPrDefault>
   </w:docDefaults>
-  <w:latentStyles w:defLockedState="0" w:defUIPriority="99" w:defSemiHidden="1" w:defUnhideWhenUsed="1" w:defQFormat="0" w:count="267">
-    <w:lsdException w:name="Normal" w:semiHidden="0" w:uiPriority="0" w:unhideWhenUsed="0" w:qFormat="1"/>
-    <w:lsdException w:name="heading 1" w:semiHidden="0" w:uiPriority="9" w:unhideWhenUsed="0" w:qFormat="1"/>
-    <w:lsdException w:name="heading 2" w:uiPriority="9" w:qFormat="1"/>
-    <w:lsdException w:name="heading 3" w:uiPriority="9" w:qFormat="1"/>
-    <w:lsdException w:name="heading 4" w:uiPriority="9" w:qFormat="1"/>
-    <w:lsdException w:name="heading 5" w:uiPriority="9" w:qFormat="1"/>
-    <w:lsdException w:name="heading 6" w:uiPriority="9" w:qFormat="1"/>
-    <w:lsdException w:name="heading 7" w:uiPriority="9" w:qFormat="1"/>
-    <w:lsdException w:name="heading 8" w:uiPriority="9" w:qFormat="1"/>
-    <w:lsdException w:name="heading 9" w:uiPriority="9" w:qFormat="1"/>
-    <w:lsdException w:name="toc 1" w:uiPriority="39"/>
-    <w:lsdException w:name="toc 2" w:uiPriority="39"/>
-    <w:lsdException w:name="toc 3" w:uiPriority="39"/>
-    <w:lsdException w:name="toc 4" w:uiPriority="39"/>
-    <w:lsdException w:name="toc 5" w:uiPriority="39"/>
-    <w:lsdException w:name="toc 6" w:uiPriority="39"/>
-    <w:lsdException w:name="toc 7" w:uiPriority="39"/>
-    <w:lsdException w:name="toc 8" w:uiPriority="39"/>
-    <w:lsdException w:name="toc 9" w:uiPriority="39"/>
-    <w:lsdException w:name="caption" w:uiPriority="35" w:qFormat="1"/>
-    <w:lsdException w:name="Title" w:semiHidden="0" w:uiPriority="10" w:unhideWhenUsed="0" w:qFormat="1"/>
-    <w:lsdException w:name="Default Paragraph Font" w:uiPriority="1"/>
-    <w:lsdException w:name="Subtitle" w:semiHidden="0" w:uiPriority="11" w:unhideWhenUsed="0" w:qFormat="1"/>
-    <w:lsdException w:name="Strong" w:semiHidden="0" w:uiPriority="22" w:unhideWhenUsed="0" w:qFormat="1"/>
-    <w:lsdException w:name="Emphasis" w:semiHidden="0" w:uiPriority="20" w:unhideWhenUsed="0" w:qFormat="1"/>
-    <w:lsdException w:name="Table Grid" w:semiHidden="0" w:uiPriority="59" w:unhideWhenUsed="0"/>
-    <w:lsdException w:name="Placeholder Text" w:unhideWhenUsed="0"/>
-    <w:lsdException w:name="No Spacing" w:semiHidden="0" w:uiPriority="1" w:unhideWhenUsed="0" w:qFormat="1"/>
-    <w:lsdException w:name="Light Shading" w:semiHidden="0" w:uiPriority="60" w:unhideWhenUsed="0"/>
-    <w:lsdException w:name="Light List" w:semiHidden="0" w:uiPriority="61" w:unhideWhenUsed="0"/>
-    <w:lsdException w:name="Light Grid" w:semiHidden="0" w:uiPriority="62" w:unhideWhenUsed="0"/>
-    <w:lsdException w:name="Medium Shading 1" w:semiHidden="0" w:uiPriority="63" w:unhideWhenUsed="0"/>
-    <w:lsdException w:name="Medium Shading 2" w:semiHidden="0" w:uiPriority="64" w:unhideWhenUsed="0"/>
-    <w:lsdException w:name="Medium List 1" w:semiHidden="0" w:uiPriority="65" w:unhideWhenUsed="0"/>
-    <w:lsdException w:name="Medium List 2" w:semiHidden="0" w:uiPriority="66" w:unhideWhenUsed="0"/>
-    <w:lsdException w:name="Medium Grid 1" w:semiHidden="0" w:uiPriority="67" w:unhideWhenUsed="0"/>
-    <w:lsdException w:name="Medium Grid 2" w:semiHidden="0" w:uiPriority="68" w:unhideWhenUsed="0"/>
-    <w:lsdException w:name="Medium Grid 3" w:semiHidden="0" w:uiPriority="69" w:unhideWhenUsed="0"/>
-    <w:lsdException w:name="Dark List" w:semiHidden="0" w:uiPriority="70" w:unhideWhenUsed="0"/>
-    <w:lsdException w:name="Colorful Shading" w:semiHidden="0" w:uiPriority="71" w:unhideWhenUsed="0"/>
-    <w:lsdException w:name="Colorful List" w:semiHidden="0" w:uiPriority="72" w:unhideWhenUsed="0"/>
-    <w:lsdException w:name="Colorful Grid" w:semiHidden="0" w:uiPriority="73" w:unhideWhenUsed="0"/>
-    <w:lsdException w:name="Light Shading Accent 1" w:semiHidden="0" w:uiPriority="60" w:unhideWhenUsed="0"/>
-    <w:lsdException w:name="Light List Accent 1" w:semiHidden="0" w:uiPriority="61" w:unhideWhenUsed="0"/>
-    <w:lsdException w:name="Light Grid Accent 1" w:semiHidden="0" w:uiPriority="62" w:unhideWhenUsed="0"/>
-    <w:lsdException w:name="Medium Shading 1 Accent 1" w:semiHidden="0" w:uiPriority="63" w:unhideWhenUsed="0"/>
-    <w:lsdException w:name="Medium Shading 2 Accent 1" w:semiHidden="0" w:uiPriority="64" w:unhideWhenUsed="0"/>
-    <w:lsdException w:name="Medium List 1 Accent 1" w:semiHidden="0" w:uiPriority="65" w:unhideWhenUsed="0"/>
-    <w:lsdException w:name="Revision" w:unhideWhenUsed="0"/>
-    <w:lsdException w:name="List Paragraph" w:semiHidden="0" w:uiPriority="34" w:unhideWhenUsed="0" w:qFormat="1"/>
-    <w:lsdException w:name="Quote" w:semiHidden="0" w:uiPriority="29" w:unhideWhenUsed="0" w:qFormat="1"/>
-    <w:lsdException w:name="Intense Quote" w:semiHidden="0" w:uiPriority="30" w:unhideWhenUsed="0" w:qFormat="1"/>
-    <w:lsdException w:name="Medium List 2 Accent 1" w:semiHidden="0" w:uiPriority="66" w:unhideWhenUsed="0"/>
-    <w:lsdException w:name="Medium Grid 1 Accent 1" w:semiHidden="0" w:uiPriority="67" w:unhideWhenUsed="0"/>
-    <w:lsdException w:name="Medium Grid 2 Accent 1" w:semiHidden="0" w:uiPriority="68" w:unhideWhenUsed="0"/>
-    <w:lsdException w:name="Medium Grid 3 Accent 1" w:semiHidden="0" w:uiPriority="69" w:unhideWhenUsed="0"/>
-    <w:lsdException w:name="Dark List Accent 1" w:semiHidden="0" w:uiPriority="70" w:unhideWhenUsed="0"/>
-    <w:lsdException w:name="Colorful Shading Accent 1" w:semiHidden="0" w:uiPriority="71" w:unhideWhenUsed="0"/>
-    <w:lsdException w:name="Colorful List Accent 1" w:semiHidden="0" w:uiPriority="72" w:unhideWhenUsed="0"/>
-    <w:lsdException w:name="Colorful Grid Accent 1" w:semiHidden="0" w:uiPriority="73" w:unhideWhenUsed="0"/>
-    <w:lsdException w:name="Light Shading Accent 2" w:semiHidden="0" w:uiPriority="60" w:unhideWhenUsed="0"/>
-    <w:lsdException w:name="Light List Accent 2" w:semiHidden="0" w:uiPriority="61" w:unhideWhenUsed="0"/>
-    <w:lsdException w:name="Light Grid Accent 2" w:semiHidden="0" w:uiPriority="62" w:unhideWhenUsed="0"/>
-    <w:lsdException w:name="Medium Shading 1 Accent 2" w:semiHidden="0" w:uiPriority="63" w:unhideWhenUsed="0"/>
-    <w:lsdException w:name="Medium Shading 2 Accent 2" w:semiHidden="0" w:uiPriority="64" w:unhideWhenUsed="0"/>
-    <w:lsdException w:name="Medium List 1 Accent 2" w:semiHidden="0" w:uiPriority="65" w:unhideWhenUsed="0"/>
-    <w:lsdException w:name="Medium List 2 Accent 2" w:semiHidden="0" w:uiPriority="66" w:unhideWhenUsed="0"/>
-    <w:lsdException w:name="Medium Grid 1 Accent 2" w:semiHidden="0" w:uiPriority="67" w:unhideWhenUsed="0"/>
-    <w:lsdException w:name="Medium Grid 2 Accent 2" w:semiHidden="0" w:uiPriority="68" w:unhideWhenUsed="0"/>
-    <w:lsdException w:name="Medium Grid 3 Accent 2" w:semiHidden="0" w:uiPriority="69" w:unhideWhenUsed="0"/>
-    <w:lsdException w:name="Dark List Accent 2" w:semiHidden="0" w:uiPriority="70" w:unhideWhenUsed="0"/>
-    <w:lsdException w:name="Colorful Shading Accent 2" w:semiHidden="0" w:uiPriority="71" w:unhideWhenUsed="0"/>
-    <w:lsdException w:name="Colorful List Accent 2" w:semiHidden="0" w:uiPriority="72" w:unhideWhenUsed="0"/>
-    <w:lsdException w:name="Colorful Grid Accent 2" w:semiHidden="0" w:uiPriority="73" w:unhideWhenUsed="0"/>
-    <w:lsdException w:name="Light Shading Accent 3" w:semiHidden="0" w:uiPriority="60" w:unhideWhenUsed="0"/>
-    <w:lsdException w:name="Light List Accent 3" w:semiHidden="0" w:uiPriority="61" w:unhideWhenUsed="0"/>
-    <w:lsdException w:name="Light Grid Accent 3" w:semiHidden="0" w:uiPriority="62" w:unhideWhenUsed="0"/>
-    <w:lsdException w:name="Medium Shading 1 Accent 3" w:semiHidden="0" w:uiPriority="63" w:unhideWhenUsed="0"/>
-    <w:lsdException w:name="Medium Shading 2 Accent 3" w:semiHidden="0" w:uiPriority="64" w:unhideWhenUsed="0"/>
-    <w:lsdException w:name="Medium List 1 Accent 3" w:semiHidden="0" w:uiPriority="65" w:unhideWhenUsed="0"/>
-    <w:lsdException w:name="Medium List 2 Accent 3" w:semiHidden="0" w:uiPriority="66" w:unhideWhenUsed="0"/>
-    <w:lsdException w:name="Medium Grid 1 Accent 3" w:semiHidden="0" w:uiPriority="67" w:unhideWhenUsed="0"/>
-    <w:lsdException w:name="Medium Grid 2 Accent 3" w:semiHidden="0" w:uiPriority="68" w:unhideWhenUsed="0"/>
-    <w:lsdException w:name="Medium Grid 3 Accent 3" w:semiHidden="0" w:uiPriority="69" w:unhideWhenUsed="0"/>
-    <w:lsdException w:name="Dark List Accent 3" w:semiHidden="0" w:uiPriority="70" w:unhideWhenUsed="0"/>
-    <w:lsdException w:name="Colorful Shading Accent 3" w:semiHidden="0" w:uiPriority="71" w:unhideWhenUsed="0"/>
-    <w:lsdException w:name="Colorful List Accent 3" w:semiHidden="0" w:uiPriority="72" w:unhideWhenUsed="0"/>
-    <w:lsdException w:name="Colorful Grid Accent 3" w:semiHidden="0" w:uiPriority="73" w:unhideWhenUsed="0"/>
-    <w:lsdException w:name="Light Shading Accent 4" w:semiHidden="0" w:uiPriority="60" w:unhideWhenUsed="0"/>
-    <w:lsdException w:name="Light List Accent 4" w:semiHidden="0" w:uiPriority="61" w:unhideWhenUsed="0"/>
-    <w:lsdException w:name="Light Grid Accent 4" w:semiHidden="0" w:uiPriority="62" w:unhideWhenUsed="0"/>
-    <w:lsdException w:name="Medium Shading 1 Accent 4" w:semiHidden="0" w:uiPriority="63" w:unhideWhenUsed="0"/>
-    <w:lsdException w:name="Medium Shading 2 Accent 4" w:semiHidden="0" w:uiPriority="64" w:unhideWhenUsed="0"/>
-    <w:lsdException w:name="Medium List 1 Accent 4" w:semiHidden="0" w:uiPriority="65" w:unhideWhenUsed="0"/>
-    <w:lsdException w:name="Medium List 2 Accent 4" w:semiHidden="0" w:uiPriority="66" w:unhideWhenUsed="0"/>
-    <w:lsdException w:name="Medium Grid 1 Accent 4" w:semiHidden="0" w:uiPriority="67" w:unhideWhenUsed="0"/>
-    <w:lsdException w:name="Medium Grid 2 Accent 4" w:semiHidden="0" w:uiPriority="68" w:unhideWhenUsed="0"/>
-    <w:lsdException w:name="Medium Grid 3 Accent 4" w:semiHidden="0" w:uiPriority="69" w:unhideWhenUsed="0"/>
-    <w:lsdException w:name="Dark List Accent 4" w:semiHidden="0" w:uiPriority="70" w:unhideWhenUsed="0"/>
-    <w:lsdException w:name="Colorful Shading Accent 4" w:semiHidden="0" w:uiPriority="71" w:unhideWhenUsed="0"/>
-    <w:lsdException w:name="Colorful List Accent 4" w:semiHidden="0" w:uiPriority="72" w:unhideWhenUsed="0"/>
-    <w:lsdException w:name="Colorful Grid Accent 4" w:semiHidden="0" w:uiPriority="73" w:unhideWhenUsed="0"/>
-    <w:lsdException w:name="Light Shading Accent 5" w:semiHidden="0" w:uiPriority="60" w:unhideWhenUsed="0"/>
-    <w:lsdException w:name="Light List Accent 5" w:semiHidden="0" w:uiPriority="61" w:unhideWhenUsed="0"/>
-    <w:lsdException w:name="Light Grid Accent 5" w:semiHidden="0" w:uiPriority="62" w:unhideWhenUsed="0"/>
-    <w:lsdException w:name="Medium Shading 1 Accent 5" w:semiHidden="0" w:uiPriority="63" w:unhideWhenUsed="0"/>
-    <w:lsdException w:name="Medium Shading 2 Accent 5" w:semiHidden="0" w:uiPriority="64" w:unhideWhenUsed="0"/>
-    <w:lsdException w:name="Medium List 1 Accent 5" w:semiHidden="0" w:uiPriority="65" w:unhideWhenUsed="0"/>
-    <w:lsdException w:name="Medium List 2 Accent 5" w:semiHidden="0" w:uiPriority="66" w:unhideWhenUsed="0"/>
-    <w:lsdException w:name="Medium Grid 1 Accent 5" w:semiHidden="0" w:uiPriority="67" w:unhideWhenUsed="0"/>
-    <w:lsdException w:name="Medium Grid 2 Accent 5" w:semiHidden="0" w:uiPriority="68" w:unhideWhenUsed="0"/>
-    <w:lsdException w:name="Medium Grid 3 Accent 5" w:semiHidden="0" w:uiPriority="69" w:unhideWhenUsed="0"/>
-    <w:lsdException w:name="Dark List Accent 5" w:semiHidden="0" w:uiPriority="70" w:unhideWhenUsed="0"/>
-    <w:lsdException w:name="Colorful Shading Accent 5" w:semiHidden="0" w:uiPriority="71" w:unhideWhenUsed="0"/>
-    <w:lsdException w:name="Colorful List Accent 5" w:semiHidden="0" w:uiPriority="72" w:unhideWhenUsed="0"/>
-    <w:lsdException w:name="Colorful Grid Accent 5" w:semiHidden="0" w:uiPriority="73" w:unhideWhenUsed="0"/>
-    <w:lsdException w:name="Light Shading Accent 6" w:semiHidden="0" w:uiPriority="60" w:unhideWhenUsed="0"/>
-    <w:lsdException w:name="Light List Accent 6" w:semiHidden="0" w:uiPriority="61" w:unhideWhenUsed="0"/>
-    <w:lsdException w:name="Light Grid Accent 6" w:semiHidden="0" w:uiPriority="62" w:unhideWhenUsed="0"/>
-    <w:lsdException w:name="Medium Shading 1 Accent 6" w:semiHidden="0" w:uiPriority="63" w:unhideWhenUsed="0"/>
-    <w:lsdException w:name="Medium Shading 2 Accent 6" w:semiHidden="0" w:uiPriority="64" w:unhideWhenUsed="0"/>
-    <w:lsdException w:name="Medium List 1 Accent 6" w:semiHidden="0" w:uiPriority="65" w:unhideWhenUsed="0"/>
-    <w:lsdException w:name="Medium List 2 Accent 6" w:semiHidden="0" w:uiPriority="66" w:unhideWhenUsed="0"/>
-    <w:lsdException w:name="Medium Grid 1 Accent 6" w:semiHidden="0" w:uiPriority="67" w:unhideWhenUsed="0"/>
-    <w:lsdException w:name="Medium Grid 2 Accent 6" w:semiHidden="0" w:uiPriority="68" w:unhideWhenUsed="0"/>
-    <w:lsdException w:name="Medium Grid 3 Accent 6" w:semiHidden="0" w:uiPriority="69" w:unhideWhenUsed="0"/>
-    <w:lsdException w:name="Dark List Accent 6" w:semiHidden="0" w:uiPriority="70" w:unhideWhenUsed="0"/>
-    <w:lsdException w:name="Colorful Shading Accent 6" w:semiHidden="0" w:uiPriority="71" w:unhideWhenUsed="0"/>
-    <w:lsdException w:name="Colorful List Accent 6" w:semiHidden="0" w:uiPriority="72" w:unhideWhenUsed="0"/>
-    <w:lsdException w:name="Colorful Grid Accent 6" w:semiHidden="0" w:uiPriority="73" w:unhideWhenUsed="0"/>
-    <w:lsdException w:name="Subtle Emphasis" w:semiHidden="0" w:uiPriority="19" w:unhideWhenUsed="0" w:qFormat="1"/>
-    <w:lsdException w:name="Intense Emphasis" w:semiHidden="0" w:uiPriority="21" w:unhideWhenUsed="0" w:qFormat="1"/>
-    <w:lsdException w:name="Subtle Reference" w:semiHidden="0" w:uiPriority="31" w:unhideWhenUsed="0" w:qFormat="1"/>
-    <w:lsdException w:name="Intense Reference" w:semiHidden="0" w:uiPriority="32" w:unhideWhenUsed="0" w:qFormat="1"/>
-    <w:lsdException w:name="Book Title" w:semiHidden="0" w:uiPriority="33" w:unhideWhenUsed="0" w:qFormat="1"/>
-    <w:lsdException w:name="Bibliography" w:uiPriority="37"/>
-    <w:lsdException w:name="TOC Heading" w:uiPriority="39" w:qFormat="1"/>
+  <w:latentStyles w:defLockedState="0" w:defUIPriority="99" w:defSemiHidden="0" w:defUnhideWhenUsed="0" w:defQFormat="0" w:count="371">
+    <w:lsdException w:name="Normal" w:uiPriority="0" w:qFormat="1"/>
+    <w:lsdException w:name="heading 1" w:uiPriority="9" w:qFormat="1"/>
+    <w:lsdException w:name="heading 2" w:semiHidden="1" w:uiPriority="9" w:unhideWhenUsed="1" w:qFormat="1"/>
+    <w:lsdException w:name="heading 3" w:semiHidden="1" w:uiPriority="9" w:unhideWhenUsed="1" w:qFormat="1"/>
+    <w:lsdException w:name="heading 4" w:semiHidden="1" w:uiPriority="9" w:unhideWhenUsed="1" w:qFormat="1"/>
+    <w:lsdException w:name="heading 5" w:semiHidden="1" w:uiPriority="9" w:unhideWhenUsed="1" w:qFormat="1"/>
+    <w:lsdException w:name="heading 6" w:semiHidden="1" w:uiPriority="9" w:unhideWhenUsed="1" w:qFormat="1"/>
+    <w:lsdException w:name="heading 7" w:semiHidden="1" w:uiPriority="9" w:unhideWhenUsed="1" w:qFormat="1"/>
+    <w:lsdException w:name="heading 8" w:semiHidden="1" w:uiPriority="9" w:unhideWhenUsed="1" w:qFormat="1"/>
+    <w:lsdException w:name="heading 9" w:semiHidden="1" w:uiPriority="9" w:unhideWhenUsed="1" w:qFormat="1"/>
+    <w:lsdException w:name="index 1" w:semiHidden="1" w:unhideWhenUsed="1"/>
+    <w:lsdException w:name="index 2" w:semiHidden="1" w:unhideWhenUsed="1"/>
+    <w:lsdException w:name="index 3" w:semiHidden="1" w:unhideWhenUsed="1"/>
+    <w:lsdException w:name="index 4" w:semiHidden="1" w:unhideWhenUsed="1"/>
+    <w:lsdException w:name="index 5" w:semiHidden="1" w:unhideWhenUsed="1"/>
+    <w:lsdException w:name="index 6" w:semiHidden="1" w:unhideWhenUsed="1"/>
+    <w:lsdException w:name="index 7" w:semiHidden="1" w:unhideWhenUsed="1"/>
+    <w:lsdException w:name="index 8" w:semiHidden="1" w:unhideWhenUsed="1"/>
+    <w:lsdException w:name="index 9" w:semiHidden="1" w:unhideWhenUsed="1"/>
+    <w:lsdException w:name="toc 1" w:semiHidden="1" w:uiPriority="39" w:unhideWhenUsed="1"/>
+    <w:lsdException w:name="toc 2" w:semiHidden="1" w:uiPriority="39" w:unhideWhenUsed="1"/>
+    <w:lsdException w:name="toc 3" w:semiHidden="1" w:uiPriority="39" w:unhideWhenUsed="1"/>
+    <w:lsdException w:name="toc 4" w:semiHidden="1" w:uiPriority="39" w:unhideWhenUsed="1"/>
+    <w:lsdException w:name="toc 5" w:semiHidden="1" w:uiPriority="39" w:unhideWhenUsed="1"/>
+    <w:lsdException w:name="toc 6" w:semiHidden="1" w:uiPriority="39" w:unhideWhenUsed="1"/>
+    <w:lsdException w:name="toc 7" w:semiHidden="1" w:uiPriority="39" w:unhideWhenUsed="1"/>
+    <w:lsdException w:name="toc 8" w:semiHidden="1" w:uiPriority="39" w:unhideWhenUsed="1"/>
+    <w:lsdException w:name="toc 9" w:semiHidden="1" w:uiPriority="39" w:unhideWhenUsed="1"/>
+    <w:lsdException w:name="Normal Indent" w:semiHidden="1" w:unhideWhenUsed="1"/>
+    <w:lsdException w:name="footnote text" w:semiHidden="1" w:unhideWhenUsed="1"/>
+    <w:lsdException w:name="annotation text" w:semiHidden="1" w:unhideWhenUsed="1"/>
+    <w:lsdException w:name="header" w:semiHidden="1" w:unhideWhenUsed="1"/>
+    <w:lsdException w:name="footer" w:semiHidden="1" w:unhideWhenUsed="1"/>
+    <w:lsdException w:name="index heading" w:semiHidden="1" w:unhideWhenUsed="1"/>
+    <w:lsdException w:name="caption" w:semiHidden="1" w:uiPriority="35" w:unhideWhenUsed="1" w:qFormat="1"/>
+    <w:lsdException w:name="table of figures" w:semiHidden="1" w:unhideWhenUsed="1"/>
+    <w:lsdException w:name="envelope address" w:semiHidden="1" w:unhideWhenUsed="1"/>
+    <w:lsdException w:name="envelope return" w:semiHidden="1" w:unhideWhenUsed="1"/>
+    <w:lsdException w:name="footnote reference" w:semiHidden="1" w:unhideWhenUsed="1"/>
+    <w:lsdException w:name="annotation reference" w:semiHidden="1" w:unhideWhenUsed="1"/>
+    <w:lsdException w:name="line number" w:semiHidden="1" w:unhideWhenUsed="1"/>
+    <w:lsdException w:name="page number" w:semiHidden="1" w:unhideWhenUsed="1"/>
+    <w:lsdException w:name="endnote reference" w:semiHidden="1" w:unhideWhenUsed="1"/>
+    <w:lsdException w:name="endnote text" w:semiHidden="1" w:unhideWhenUsed="1"/>
+    <w:lsdException w:name="table of authorities" w:semiHidden="1" w:unhideWhenUsed="1"/>
+    <w:lsdException w:name="macro" w:semiHidden="1" w:unhideWhenUsed="1"/>
+    <w:lsdException w:name="toa heading" w:semiHidden="1" w:unhideWhenUsed="1"/>
+    <w:lsdException w:name="List" w:semiHidden="1" w:unhideWhenUsed="1"/>
+    <w:lsdException w:name="List Bullet" w:semiHidden="1" w:unhideWhenUsed="1"/>
+    <w:lsdException w:name="List Number" w:semiHidden="1" w:unhideWhenUsed="1"/>
+    <w:lsdException w:name="List 2" w:semiHidden="1" w:unhideWhenUsed="1"/>
+    <w:lsdException w:name="List 3" w:semiHidden="1" w:unhideWhenUsed="1"/>
+    <w:lsdException w:name="List 4" w:semiHidden="1" w:unhideWhenUsed="1"/>
+    <w:lsdException w:name="List 5" w:semiHidden="1" w:unhideWhenUsed="1"/>
+    <w:lsdException w:name="List Bullet 2" w:semiHidden="1" w:unhideWhenUsed="1"/>
+    <w:lsdException w:name="List Bullet 3" w:semiHidden="1" w:unhideWhenUsed="1"/>
+    <w:lsdException w:name="List Bullet 4" w:semiHidden="1" w:unhideWhenUsed="1"/>
+    <w:lsdException w:name="List Bullet 5" w:semiHidden="1" w:unhideWhenUsed="1"/>
+    <w:lsdException w:name="List Number 2" w:semiHidden="1" w:unhideWhenUsed="1"/>
+    <w:lsdException w:name="List Number 3" w:semiHidden="1" w:unhideWhenUsed="1"/>
+    <w:lsdException w:name="List Number 4" w:semiHidden="1" w:unhideWhenUsed="1"/>
+    <w:lsdException w:name="List Number 5" w:semiHidden="1" w:unhideWhenUsed="1"/>
+    <w:lsdException w:name="Title" w:uiPriority="10" w:qFormat="1"/>
+    <w:lsdException w:name="Closing" w:semiHidden="1" w:unhideWhenUsed="1"/>
+    <w:lsdException w:name="Signature" w:semiHidden="1" w:unhideWhenUsed="1"/>
+    <w:lsdException w:name="Default Paragraph Font" w:semiHidden="1" w:uiPriority="1" w:unhideWhenUsed="1"/>
+    <w:lsdException w:name="Body Text" w:semiHidden="1" w:unhideWhenUsed="1"/>
+    <w:lsdException w:name="Body Text Indent" w:semiHidden="1" w:unhideWhenUsed="1"/>
+    <w:lsdException w:name="List Continue" w:semiHidden="1" w:unhideWhenUsed="1"/>
+    <w:lsdException w:name="List Continue 2" w:semiHidden="1" w:unhideWhenUsed="1"/>
+    <w:lsdException w:name="List Continue 3" w:semiHidden="1" w:unhideWhenUsed="1"/>
+    <w:lsdException w:name="List Continue 4" w:semiHidden="1" w:unhideWhenUsed="1"/>
+    <w:lsdException w:name="List Continue 5" w:semiHidden="1" w:unhideWhenUsed="1"/>
+    <w:lsdException w:name="Message Header" w:semiHidden="1" w:unhideWhenUsed="1"/>
+    <w:lsdException w:name="Subtitle" w:uiPriority="11" w:qFormat="1"/>
+    <w:lsdException w:name="Salutation" w:semiHidden="1" w:unhideWhenUsed="1"/>
+    <w:lsdException w:name="Date" w:semiHidden="1" w:unhideWhenUsed="1"/>
+    <w:lsdException w:name="Body Text First Indent" w:semiHidden="1" w:unhideWhenUsed="1"/>
+    <w:lsdException w:name="Body Text First Indent 2" w:semiHidden="1" w:unhideWhenUsed="1"/>
+    <w:lsdException w:name="Note Heading" w:semiHidden="1" w:unhideWhenUsed="1"/>
+    <w:lsdException w:name="Body Text 2" w:semiHidden="1" w:unhideWhenUsed="1"/>
+    <w:lsdException w:name="Body Text 3" w:semiHidden="1" w:unhideWhenUsed="1"/>
+    <w:lsdException w:name="Body Text Indent 2" w:semiHidden="1" w:unhideWhenUsed="1"/>
+    <w:lsdException w:name="Body Text Indent 3" w:semiHidden="1" w:unhideWhenUsed="1"/>
+    <w:lsdException w:name="Block Text" w:semiHidden="1" w:unhideWhenUsed="1"/>
+    <w:lsdException w:name="Hyperlink" w:semiHidden="1" w:unhideWhenUsed="1"/>
+    <w:lsdException w:name="FollowedHyperlink" w:semiHidden="1" w:unhideWhenUsed="1"/>
+    <w:lsdException w:name="Strong" w:uiPriority="22" w:qFormat="1"/>
+    <w:lsdException w:name="Emphasis" w:uiPriority="20" w:qFormat="1"/>
+    <w:lsdException w:name="Document Map" w:semiHidden="1" w:unhideWhenUsed="1"/>
+    <w:lsdException w:name="Plain Text" w:semiHidden="1" w:unhideWhenUsed="1"/>
+    <w:lsdException w:name="E-mail Signature" w:semiHidden="1" w:unhideWhenUsed="1"/>
+    <w:lsdException w:name="HTML Top of Form" w:semiHidden="1" w:unhideWhenUsed="1"/>
+    <w:lsdException w:name="HTML Bottom of Form" w:semiHidden="1" w:unhideWhenUsed="1"/>
+    <w:lsdException w:name="Normal (Web)" w:semiHidden="1" w:unhideWhenUsed="1"/>
+    <w:lsdException w:name="HTML Acronym" w:semiHidden="1" w:unhideWhenUsed="1"/>
+    <w:lsdException w:name="HTML Address" w:semiHidden="1" w:unhideWhenUsed="1"/>
+    <w:lsdException w:name="HTML Cite" w:semiHidden="1" w:unhideWhenUsed="1"/>
+    <w:lsdException w:name="HTML Code" w:semiHidden="1" w:unhideWhenUsed="1"/>
+    <w:lsdException w:name="HTML Definition" w:semiHidden="1" w:unhideWhenUsed="1"/>
+    <w:lsdException w:name="HTML Keyboard" w:semiHidden="1" w:unhideWhenUsed="1"/>
+    <w:lsdException w:name="HTML Preformatted" w:semiHidden="1" w:unhideWhenUsed="1"/>
+    <w:lsdException w:name="HTML Sample" w:semiHidden="1" w:unhideWhenUsed="1"/>
+    <w:lsdException w:name="HTML Typewriter" w:semiHidden="1" w:unhideWhenUsed="1"/>
+    <w:lsdException w:name="HTML Variable" w:semiHidden="1" w:unhideWhenUsed="1"/>
+    <w:lsdException w:name="Normal Table" w:semiHidden="1" w:unhideWhenUsed="1"/>
+    <w:lsdException w:name="annotation subject" w:semiHidden="1" w:unhideWhenUsed="1"/>
+    <w:lsdException w:name="No List" w:semiHidden="1" w:unhideWhenUsed="1"/>
+    <w:lsdException w:name="Outline List 1" w:semiHidden="1" w:unhideWhenUsed="1"/>
+    <w:lsdException w:name="Outline List 2" w:semiHidden="1" w:unhideWhenUsed="1"/>
+    <w:lsdException w:name="Outline List 3" w:semiHidden="1" w:unhideWhenUsed="1"/>
+    <w:lsdException w:name="Table Simple 1" w:semiHidden="1" w:unhideWhenUsed="1"/>
+    <w:lsdException w:name="Table Simple 2" w:semiHidden="1" w:unhideWhenUsed="1"/>
+    <w:lsdException w:name="Table Simple 3" w:semiHidden="1" w:unhideWhenUsed="1"/>
+    <w:lsdException w:name="Table Classic 1" w:semiHidden="1" w:unhideWhenUsed="1"/>
+    <w:lsdException w:name="Table Classic 2" w:semiHidden="1" w:unhideWhenUsed="1"/>
+    <w:lsdException w:name="Table Classic 3" w:semiHidden="1" w:unhideWhenUsed="1"/>
+    <w:lsdException w:name="Table Classic 4" w:semiHidden="1" w:unhideWhenUsed="1"/>
+    <w:lsdException w:name="Table Colorful 1" w:semiHidden="1" w:unhideWhenUsed="1"/>
+    <w:lsdException w:name="Table Colorful 2" w:semiHidden="1" w:unhideWhenUsed="1"/>
+    <w:lsdException w:name="Table Colorful 3" w:semiHidden="1" w:unhideWhenUsed="1"/>
+    <w:lsdException w:name="Table Columns 1" w:semiHidden="1" w:unhideWhenUsed="1"/>
+    <w:lsdException w:name="Table Columns 2" w:semiHidden="1" w:unhideWhenUsed="1"/>
+    <w:lsdException w:name="Table Columns 3" w:semiHidden="1" w:unhideWhenUsed="1"/>
+    <w:lsdException w:name="Table Columns 4" w:semiHidden="1" w:unhideWhenUsed="1"/>
+    <w:lsdException w:name="Table Columns 5" w:semiHidden="1" w:unhideWhenUsed="1"/>
+    <w:lsdException w:name="Table Grid 1" w:semiHidden="1" w:unhideWhenUsed="1"/>
+    <w:lsdException w:name="Table Grid 2" w:semiHidden="1" w:unhideWhenUsed="1"/>
+    <w:lsdException w:name="Table Grid 3" w:semiHidden="1" w:unhideWhenUsed="1"/>
+    <w:lsdException w:name="Table Grid 4" w:semiHidden="1" w:unhideWhenUsed="1"/>
+    <w:lsdException w:name="Table Grid 5" w:semiHidden="1" w:unhideWhenUsed="1"/>
+    <w:lsdException w:name="Table Grid 6" w:semiHidden="1" w:unhideWhenUsed="1"/>
+    <w:lsdException w:name="Table Grid 7" w:semiHidden="1" w:unhideWhenUsed="1"/>
+    <w:lsdException w:name="Table Grid 8" w:semiHidden="1" w:unhideWhenUsed="1"/>
+    <w:lsdException w:name="Table List 1" w:semiHidden="1" w:unhideWhenUsed="1"/>
+    <w:lsdException w:name="Table List 2" w:semiHidden="1" w:unhideWhenUsed="1"/>
+    <w:lsdException w:name="Table List 3" w:semiHidden="1" w:unhideWhenUsed="1"/>
+    <w:lsdException w:name="Table List 4" w:semiHidden="1" w:unhideWhenUsed="1"/>
+    <w:lsdException w:name="Table List 5" w:semiHidden="1" w:unhideWhenUsed="1"/>
+    <w:lsdException w:name="Table List 6" w:semiHidden="1" w:unhideWhenUsed="1"/>
+    <w:lsdException w:name="Table List 7" w:semiHidden="1" w:unhideWhenUsed="1"/>
+    <w:lsdException w:name="Table List 8" w:semiHidden="1" w:unhideWhenUsed="1"/>
+    <w:lsdException w:name="Table 3D effects 1" w:semiHidden="1" w:unhideWhenUsed="1"/>
+    <w:lsdException w:name="Table 3D effects 2" w:semiHidden="1" w:unhideWhenUsed="1"/>
+    <w:lsdException w:name="Table 3D effects 3" w:semiHidden="1" w:unhideWhenUsed="1"/>
+    <w:lsdException w:name="Table Contemporary" w:semiHidden="1" w:unhideWhenUsed="1"/>
+    <w:lsdException w:name="Table Elegant" w:semiHidden="1" w:unhideWhenUsed="1"/>
+    <w:lsdException w:name="Table Professional" w:semiHidden="1" w:unhideWhenUsed="1"/>
+    <w:lsdException w:name="Table Subtle 1" w:semiHidden="1" w:unhideWhenUsed="1"/>
+    <w:lsdException w:name="Table Subtle 2" w:semiHidden="1" w:unhideWhenUsed="1"/>
+    <w:lsdException w:name="Table Web 1" w:semiHidden="1" w:unhideWhenUsed="1"/>
+    <w:lsdException w:name="Table Web 2" w:semiHidden="1" w:unhideWhenUsed="1"/>
+    <w:lsdException w:name="Table Web 3" w:semiHidden="1" w:unhideWhenUsed="1"/>
+    <w:lsdException w:name="Balloon Text" w:semiHidden="1" w:unhideWhenUsed="1"/>
+    <w:lsdException w:name="Table Grid" w:uiPriority="59"/>
+    <w:lsdException w:name="Table Theme" w:semiHidden="1" w:unhideWhenUsed="1"/>
+    <w:lsdException w:name="Placeholder Text" w:semiHidden="1"/>
+    <w:lsdException w:name="No Spacing" w:uiPriority="1" w:qFormat="1"/>
+    <w:lsdException w:name="Light Shading" w:uiPriority="60"/>
+    <w:lsdException w:name="Light List" w:uiPriority="61"/>
+    <w:lsdException w:name="Light Grid" w:uiPriority="62"/>
+    <w:lsdException w:name="Medium Shading 1" w:uiPriority="63"/>
+    <w:lsdException w:name="Medium Shading 2" w:uiPriority="64"/>
+    <w:lsdException w:name="Medium List 1" w:uiPriority="65"/>
+    <w:lsdException w:name="Medium List 2" w:uiPriority="66"/>
+    <w:lsdException w:name="Medium Grid 1" w:uiPriority="67"/>
+    <w:lsdException w:name="Medium Grid 2" w:uiPriority="68"/>
+    <w:lsdException w:name="Medium Grid 3" w:uiPriority="69"/>
+    <w:lsdException w:name="Dark List" w:uiPriority="70"/>
+    <w:lsdException w:name="Colorful Shading" w:uiPriority="71"/>
+    <w:lsdException w:name="Colorful List" w:uiPriority="72"/>
+    <w:lsdException w:name="Colorful Grid" w:uiPriority="73"/>
+    <w:lsdException w:name="Light Shading Accent 1" w:uiPriority="60"/>
+    <w:lsdException w:name="Light List Accent 1" w:uiPriority="61"/>
+    <w:lsdException w:name="Light Grid Accent 1" w:uiPriority="62"/>
+    <w:lsdException w:name="Medium Shading 1 Accent 1" w:uiPriority="63"/>
+    <w:lsdException w:name="Medium Shading 2 Accent 1" w:uiPriority="64"/>
+    <w:lsdException w:name="Medium List 1 Accent 1" w:uiPriority="65"/>
+    <w:lsdException w:name="Revision" w:semiHidden="1"/>
+    <w:lsdException w:name="List Paragraph" w:uiPriority="34" w:qFormat="1"/>
+    <w:lsdException w:name="Quote" w:uiPriority="29" w:qFormat="1"/>
+    <w:lsdException w:name="Intense Quote" w:uiPriority="30" w:qFormat="1"/>
+    <w:lsdException w:name="Medium List 2 Accent 1" w:uiPriority="66"/>
+    <w:lsdException w:name="Medium Grid 1 Accent 1" w:uiPriority="67"/>
+    <w:lsdException w:name="Medium Grid 2 Accent 1" w:uiPriority="68"/>
+    <w:lsdException w:name="Medium Grid 3 Accent 1" w:uiPriority="69"/>
+    <w:lsdException w:name="Dark List Accent 1" w:uiPriority="70"/>
+    <w:lsdException w:name="Colorful Shading Accent 1" w:uiPriority="71"/>
+    <w:lsdException w:name="Colorful List Accent 1" w:uiPriority="72"/>
+    <w:lsdException w:name="Colorful Grid Accent 1" w:uiPriority="73"/>
+    <w:lsdException w:name="Light Shading Accent 2" w:uiPriority="60"/>
+    <w:lsdException w:name="Light List Accent 2" w:uiPriority="61"/>
+    <w:lsdException w:name="Light Grid Accent 2" w:uiPriority="62"/>
+    <w:lsdException w:name="Medium Shading 1 Accent 2" w:uiPriority="63"/>
+    <w:lsdException w:name="Medium Shading 2 Accent 2" w:uiPriority="64"/>
+    <w:lsdException w:name="Medium List 1 Accent 2" w:uiPriority="65"/>
+    <w:lsdException w:name="Medium List 2 Accent 2" w:uiPriority="66"/>
+    <w:lsdException w:name="Medium Grid 1 Accent 2" w:uiPriority="67"/>
+    <w:lsdException w:name="Medium Grid 2 Accent 2" w:uiPriority="68"/>
+    <w:lsdException w:name="Medium Grid 3 Accent 2" w:uiPriority="69"/>
+    <w:lsdException w:name="Dark List Accent 2" w:uiPriority="70"/>
+    <w:lsdException w:name="Colorful Shading Accent 2" w:uiPriority="71"/>
+    <w:lsdException w:name="Colorful List Accent 2" w:uiPriority="72"/>
+    <w:lsdException w:name="Colorful Grid Accent 2" w:uiPriority="73"/>
+    <w:lsdException w:name="Light Shading Accent 3" w:uiPriority="60"/>
+    <w:lsdException w:name="Light List Accent 3" w:uiPriority="61"/>
+    <w:lsdException w:name="Light Grid Accent 3" w:uiPriority="62"/>
+    <w:lsdException w:name="Medium Shading 1 Accent 3" w:uiPriority="63"/>
+    <w:lsdException w:name="Medium Shading 2 Accent 3" w:uiPriority="64"/>
+    <w:lsdException w:name="Medium List 1 Accent 3" w:uiPriority="65"/>
+    <w:lsdException w:name="Medium List 2 Accent 3" w:uiPriority="66"/>
+    <w:lsdException w:name="Medium Grid 1 Accent 3" w:uiPriority="67"/>
+    <w:lsdException w:name="Medium Grid 2 Accent 3" w:uiPriority="68"/>
+    <w:lsdException w:name="Medium Grid 3 Accent 3" w:uiPriority="69"/>
+    <w:lsdException w:name="Dark List Accent 3" w:uiPriority="70"/>
+    <w:lsdException w:name="Colorful Shading Accent 3" w:uiPriority="71"/>
+    <w:lsdException w:name="Colorful List Accent 3" w:uiPriority="72"/>
+    <w:lsdException w:name="Colorful Grid Accent 3" w:uiPriority="73"/>
+    <w:lsdException w:name="Light Shading Accent 4" w:uiPriority="60"/>
+    <w:lsdException w:name="Light List Accent 4" w:uiPriority="61"/>
+    <w:lsdException w:name="Light Grid Accent 4" w:uiPriority="62"/>
+    <w:lsdException w:name="Medium Shading 1 Accent 4" w:uiPriority="63"/>
+    <w:lsdException w:name="Medium Shading 2 Accent 4" w:uiPriority="64"/>
+    <w:lsdException w:name="Medium List 1 Accent 4" w:uiPriority="65"/>
+    <w:lsdException w:name="Medium List 2 Accent 4" w:uiPriority="66"/>
+    <w:lsdException w:name="Medium Grid 1 Accent 4" w:uiPriority="67"/>
+    <w:lsdException w:name="Medium Grid 2 Accent 4" w:uiPriority="68"/>
+    <w:lsdException w:name="Medium Grid 3 Accent 4" w:uiPriority="69"/>
+    <w:lsdException w:name="Dark List Accent 4" w:uiPriority="70"/>
+    <w:lsdException w:name="Colorful Shading Accent 4" w:uiPriority="71"/>
+    <w:lsdException w:name="Colorful List Accent 4" w:uiPriority="72"/>
+    <w:lsdException w:name="Colorful Grid Accent 4" w:uiPriority="73"/>
+    <w:lsdException w:name="Light Shading Accent 5" w:uiPriority="60"/>
+    <w:lsdException w:name="Light List Accent 5" w:uiPriority="61"/>
+    <w:lsdException w:name="Light Grid Accent 5" w:uiPriority="62"/>
+    <w:lsdException w:name="Medium Shading 1 Accent 5" w:uiPriority="63"/>
+    <w:lsdException w:name="Medium Shading 2 Accent 5" w:uiPriority="64"/>
+    <w:lsdException w:name="Medium List 1 Accent 5" w:uiPriority="65"/>
+    <w:lsdException w:name="Medium List 2 Accent 5" w:uiPriority="66"/>
+    <w:lsdException w:name="Medium Grid 1 Accent 5" w:uiPriority="67"/>
+    <w:lsdException w:name="Medium Grid 2 Accent 5" w:uiPriority="68"/>
+    <w:lsdException w:name="Medium Grid 3 Accent 5" w:uiPriority="69"/>
+    <w:lsdException w:name="Dark List Accent 5" w:uiPriority="70"/>
+    <w:lsdException w:name="Colorful Shading Accent 5" w:uiPriority="71"/>
+    <w:lsdException w:name="Colorful List Accent 5" w:uiPriority="72"/>
+    <w:lsdException w:name="Colorful Grid Accent 5" w:uiPriority="73"/>
+    <w:lsdException w:name="Light Shading Accent 6" w:uiPriority="60"/>
+    <w:lsdException w:name="Light List Accent 6" w:uiPriority="61"/>
+    <w:lsdException w:name="Light Grid Accent 6" w:uiPriority="62"/>
+    <w:lsdException w:name="Medium Shading 1 Accent 6" w:uiPriority="63"/>
+    <w:lsdException w:name="Medium Shading 2 Accent 6" w:uiPriority="64"/>
+    <w:lsdException w:name="Medium List 1 Accent 6" w:uiPriority="65"/>
+    <w:lsdException w:name="Medium List 2 Accent 6" w:uiPriority="66"/>
+    <w:lsdException w:name="Medium Grid 1 Accent 6" w:uiPriority="67"/>
+    <w:lsdException w:name="Medium Grid 2 Accent 6" w:uiPriority="68"/>
+    <w:lsdException w:name="Medium Grid 3 Accent 6" w:uiPriority="69"/>
+    <w:lsdException w:name="Dark List Accent 6" w:uiPriority="70"/>
+    <w:lsdException w:name="Colorful Shading Accent 6" w:uiPriority="71"/>
+    <w:lsdException w:name="Colorful List Accent 6" w:uiPriority="72"/>
+    <w:lsdException w:name="Colorful Grid Accent 6" w:uiPriority="73"/>
+    <w:lsdException w:name="Subtle Emphasis" w:uiPriority="19" w:qFormat="1"/>
+    <w:lsdException w:name="Intense Emphasis" w:uiPriority="21" w:qFormat="1"/>
+    <w:lsdException w:name="Subtle Reference" w:uiPriority="31" w:qFormat="1"/>
+    <w:lsdException w:name="Intense Reference" w:uiPriority="32" w:qFormat="1"/>
+    <w:lsdException w:name="Book Title" w:uiPriority="33" w:qFormat="1"/>
+    <w:lsdException w:name="Bibliography" w:semiHidden="1" w:uiPriority="37" w:unhideWhenUsed="1"/>
+    <w:lsdException w:name="TOC Heading" w:semiHidden="1" w:uiPriority="39" w:unhideWhenUsed="1" w:qFormat="1"/>
+    <w:lsdException w:name="Plain Table 1" w:uiPriority="41"/>
+    <w:lsdException w:name="Plain Table 2" w:uiPriority="42"/>
+    <w:lsdException w:name="Plain Table 3" w:uiPriority="43"/>
+    <w:lsdException w:name="Plain Table 4" w:uiPriority="44"/>
+    <w:lsdException w:name="Plain Table 5" w:uiPriority="45"/>
+    <w:lsdException w:name="Grid Table Light" w:uiPriority="40"/>
+    <w:lsdException w:name="Grid Table 1 Light" w:uiPriority="46"/>
+    <w:lsdException w:name="Grid Table 2" w:uiPriority="47"/>
+    <w:lsdException w:name="Grid Table 3" w:uiPriority="48"/>
+    <w:lsdException w:name="Grid Table 4" w:uiPriority="49"/>
+    <w:lsdException w:name="Grid Table 5 Dark" w:uiPriority="50"/>
+    <w:lsdException w:name="Grid Table 6 Colorful" w:uiPriority="51"/>
+    <w:lsdException w:name="Grid Table 7 Colorful" w:uiPriority="52"/>
+    <w:lsdException w:name="Grid Table 1 Light Accent 1" w:uiPriority="46"/>
+    <w:lsdException w:name="Grid Table 2 Accent 1" w:uiPriority="47"/>
+    <w:lsdException w:name="Grid Table 3 Accent 1" w:uiPriority="48"/>
+    <w:lsdException w:name="Grid Table 4 Accent 1" w:uiPriority="49"/>
+    <w:lsdException w:name="Grid Table 5 Dark Accent 1" w:uiPriority="50"/>
+    <w:lsdException w:name="Grid Table 6 Colorful Accent 1" w:uiPriority="51"/>
+    <w:lsdException w:name="Grid Table 7 Colorful Accent 1" w:uiPriority="52"/>
+    <w:lsdException w:name="Grid Table 1 Light Accent 2" w:uiPriority="46"/>
+    <w:lsdException w:name="Grid Table 2 Accent 2" w:uiPriority="47"/>
+    <w:lsdException w:name="Grid Table 3 Accent 2" w:uiPriority="48"/>
+    <w:lsdException w:name="Grid Table 4 Accent 2" w:uiPriority="49"/>
+    <w:lsdException w:name="Grid Table 5 Dark Accent 2" w:uiPriority="50"/>
+    <w:lsdException w:name="Grid Table 6 Colorful Accent 2" w:uiPriority="51"/>
+    <w:lsdException w:name="Grid Table 7 Colorful Accent 2" w:uiPriority="52"/>
+    <w:lsdException w:name="Grid Table 1 Light Accent 3" w:uiPriority="46"/>
+    <w:lsdException w:name="Grid Table 2 Accent 3" w:uiPriority="47"/>
+    <w:lsdException w:name="Grid Table 3 Accent 3" w:uiPriority="48"/>
+    <w:lsdException w:name="Grid Table 4 Accent 3" w:uiPriority="49"/>
+    <w:lsdException w:name="Grid Table 5 Dark Accent 3" w:uiPriority="50"/>
+    <w:lsdException w:name="Grid Table 6 Colorful Accent 3" w:uiPriority="51"/>
+    <w:lsdException w:name="Grid Table 7 Colorful Accent 3" w:uiPriority="52"/>
+    <w:lsdException w:name="Grid Table 1 Light Accent 4" w:uiPriority="46"/>
+    <w:lsdException w:name="Grid Table 2 Accent 4" w:uiPriority="47"/>
+    <w:lsdException w:name="Grid Table 3 Accent 4" w:uiPriority="48"/>
+    <w:lsdException w:name="Grid Table 4 Accent 4" w:uiPriority="49"/>
+    <w:lsdException w:name="Grid Table 5 Dark Accent 4" w:uiPriority="50"/>
+    <w:lsdException w:name="Grid Table 6 Colorful Accent 4" w:uiPriority="51"/>
+    <w:lsdException w:name="Grid Table 7 Colorful Accent 4" w:uiPriority="52"/>
+    <w:lsdException w:name="Grid Table 1 Light Accent 5" w:uiPriority="46"/>
+    <w:lsdException w:name="Grid Table 2 Accent 5" w:uiPriority="47"/>
+    <w:lsdException w:name="Grid Table 3 Accent 5" w:uiPriority="48"/>
+    <w:lsdException w:name="Grid Table 4 Accent 5" w:uiPriority="49"/>
+    <w:lsdException w:name="Grid Table 5 Dark Accent 5" w:uiPriority="50"/>
+    <w:lsdException w:name="Grid Table 6 Colorful Accent 5" w:uiPriority="51"/>
+    <w:lsdException w:name="Grid Table 7 Colorful Accent 5" w:uiPriority="52"/>
+    <w:lsdException w:name="Grid Table 1 Light Accent 6" w:uiPriority="46"/>
+    <w:lsdException w:name="Grid Table 2 Accent 6" w:uiPriority="47"/>
+    <w:lsdException w:name="Grid Table 3 Accent 6" w:uiPriority="48"/>
+    <w:lsdException w:name="Grid Table 4 Accent 6" w:uiPriority="49"/>
+    <w:lsdException w:name="Grid Table 5 Dark Accent 6" w:uiPriority="50"/>
+    <w:lsdException w:name="Grid Table 6 Colorful Accent 6" w:uiPriority="51"/>
+    <w:lsdException w:name="Grid Table 7 Colorful Accent 6" w:uiPriority="52"/>
+    <w:lsdException w:name="List Table 1 Light" w:uiPriority="46"/>
+    <w:lsdException w:name="List Table 2" w:uiPriority="47"/>
+    <w:lsdException w:name="List Table 3" w:uiPriority="48"/>
+    <w:lsdException w:name="List Table 4" w:uiPriority="49"/>
+    <w:lsdException w:name="List Table 5 Dark" w:uiPriority="50"/>
+    <w:lsdException w:name="List Table 6 Colorful" w:uiPriority="51"/>
+    <w:lsdException w:name="List Table 7 Colorful" w:uiPriority="52"/>
+    <w:lsdException w:name="List Table 1 Light Accent 1" w:uiPriority="46"/>
+    <w:lsdException w:name="List Table 2 Accent 1" w:uiPriority="47"/>
+    <w:lsdException w:name="List Table 3 Accent 1" w:uiPriority="48"/>
+    <w:lsdException w:name="List Table 4 Accent 1" w:uiPriority="49"/>
+    <w:lsdException w:name="List Table 5 Dark Accent 1" w:uiPriority="50"/>
+    <w:lsdException w:name="List Table 6 Colorful Accent 1" w:uiPriority="51"/>
+    <w:lsdException w:name="List Table 7 Colorful Accent 1" w:uiPriority="52"/>
+    <w:lsdException w:name="List Table 1 Light Accent 2" w:uiPriority="46"/>
+    <w:lsdException w:name="List Table 2 Accent 2" w:uiPriority="47"/>
+    <w:lsdException w:name="List Table 3 Accent 2" w:uiPriority="48"/>
+    <w:lsdException w:name="List Table 4 Accent 2" w:uiPriority="49"/>
+    <w:lsdException w:name="List Table 5 Dark Accent 2" w:uiPriority="50"/>
+    <w:lsdException w:name="List Table 6 Colorful Accent 2" w:uiPriority="51"/>
+    <w:lsdException w:name="List Table 7 Colorful Accent 2" w:uiPriority="52"/>
+    <w:lsdException w:name="List Table 1 Light Accent 3" w:uiPriority="46"/>
+    <w:lsdException w:name="List Table 2 Accent 3" w:uiPriority="47"/>
+    <w:lsdException w:name="List Table 3 Accent 3" w:uiPriority="48"/>
+    <w:lsdException w:name="List Table 4 Accent 3" w:uiPriority="49"/>
+    <w:lsdException w:name="List Table 5 Dark Accent 3" w:uiPriority="50"/>
+    <w:lsdException w:name="List Table 6 Colorful Accent 3" w:uiPriority="51"/>
+    <w:lsdException w:name="List Table 7 Colorful Accent 3" w:uiPriority="52"/>
+    <w:lsdException w:name="List Table 1 Light Accent 4" w:uiPriority="46"/>
+    <w:lsdException w:name="List Table 2 Accent 4" w:uiPriority="47"/>
+    <w:lsdException w:name="List Table 3 Accent 4" w:uiPriority="48"/>
+    <w:lsdException w:name="List Table 4 Accent 4" w:uiPriority="49"/>
+    <w:lsdException w:name="List Table 5 Dark Accent 4" w:uiPriority="50"/>
+    <w:lsdException w:name="List Table 6 Colorful Accent 4" w:uiPriority="51"/>
+    <w:lsdException w:name="List Table 7 Colorful Accent 4" w:uiPriority="52"/>
+    <w:lsdException w:name="List Table 1 Light Accent 5" w:uiPriority="46"/>
+    <w:lsdException w:name="List Table 2 Accent 5" w:uiPriority="47"/>
+    <w:lsdException w:name="List Table 3 Accent 5" w:uiPriority="48"/>
+    <w:lsdException w:name="List Table 4 Accent 5" w:uiPriority="49"/>
+    <w:lsdException w:name="List Table 5 Dark Accent 5" w:uiPriority="50"/>
+    <w:lsdException w:name="List Table 6 Colorful Accent 5" w:uiPriority="51"/>
+    <w:lsdException w:name="List Table 7 Colorful Accent 5" w:uiPriority="52"/>
+    <w:lsdException w:name="List Table 1 Light Accent 6" w:uiPriority="46"/>
+    <w:lsdException w:name="List Table 2 Accent 6" w:uiPriority="47"/>
+    <w:lsdException w:name="List Table 3 Accent 6" w:uiPriority="48"/>
+    <w:lsdException w:name="List Table 4 Accent 6" w:uiPriority="49"/>
+    <w:lsdException w:name="List Table 5 Dark Accent 6" w:uiPriority="50"/>
+    <w:lsdException w:name="List Table 6 Colorful Accent 6" w:uiPriority="51"/>
+    <w:lsdException w:name="List Table 7 Colorful Accent 6" w:uiPriority="52"/>
   </w:latentStyles>
   <w:style w:type="paragraph" w:default="1" w:styleId="Normal">
     <w:name w:val="Normal"/>
@@ -9027,198 +9242,8 @@
 </w:styles>
 </file>
 
-<file path=word/glossary/stylesWithEffects.xml><?xml version="1.0" encoding="utf-8"?>
-<w:styles xmlns:wpc="http://schemas.microsoft.com/office/word/2010/wordprocessingCanvas" xmlns:mc="http://schemas.openxmlformats.org/markup-compatibility/2006" xmlns:o="urn:schemas-microsoft-com:office:office" xmlns:r="http://schemas.openxmlformats.org/officeDocument/2006/relationships" xmlns:m="http://schemas.openxmlformats.org/officeDocument/2006/math" xmlns:v="urn:schemas-microsoft-com:vml" xmlns:wp14="http://schemas.microsoft.com/office/word/2010/wordprocessingDrawing" xmlns:wp="http://schemas.openxmlformats.org/drawingml/2006/wordprocessingDrawing" xmlns:w10="urn:schemas-microsoft-com:office:word" xmlns:w="http://schemas.openxmlformats.org/wordprocessingml/2006/main" xmlns:w14="http://schemas.microsoft.com/office/word/2010/wordml" xmlns:wpg="http://schemas.microsoft.com/office/word/2010/wordprocessingGroup" xmlns:wpi="http://schemas.microsoft.com/office/word/2010/wordprocessingInk" xmlns:wne="http://schemas.microsoft.com/office/word/2006/wordml" xmlns:wps="http://schemas.microsoft.com/office/word/2010/wordprocessingShape" mc:Ignorable="w14 wp14">
-  <w:docDefaults>
-    <w:rPrDefault>
-      <w:rPr>
-        <w:rFonts w:asciiTheme="minorHAnsi" w:eastAsiaTheme="minorEastAsia" w:hAnsiTheme="minorHAnsi" w:cstheme="minorBidi"/>
-        <w:sz w:val="22"/>
-        <w:szCs w:val="22"/>
-        <w:lang w:val="es-AR" w:eastAsia="es-AR" w:bidi="ar-SA"/>
-      </w:rPr>
-    </w:rPrDefault>
-    <w:pPrDefault>
-      <w:pPr>
-        <w:spacing w:after="200" w:line="276" w:lineRule="auto"/>
-      </w:pPr>
-    </w:pPrDefault>
-  </w:docDefaults>
-  <w:latentStyles w:defLockedState="0" w:defUIPriority="99" w:defSemiHidden="1" w:defUnhideWhenUsed="1" w:defQFormat="0" w:count="267">
-    <w:lsdException w:name="Normal" w:semiHidden="0" w:uiPriority="0" w:unhideWhenUsed="0" w:qFormat="1"/>
-    <w:lsdException w:name="heading 1" w:semiHidden="0" w:uiPriority="9" w:unhideWhenUsed="0" w:qFormat="1"/>
-    <w:lsdException w:name="heading 2" w:uiPriority="9" w:qFormat="1"/>
-    <w:lsdException w:name="heading 3" w:uiPriority="9" w:qFormat="1"/>
-    <w:lsdException w:name="heading 4" w:uiPriority="9" w:qFormat="1"/>
-    <w:lsdException w:name="heading 5" w:uiPriority="9" w:qFormat="1"/>
-    <w:lsdException w:name="heading 6" w:uiPriority="9" w:qFormat="1"/>
-    <w:lsdException w:name="heading 7" w:uiPriority="9" w:qFormat="1"/>
-    <w:lsdException w:name="heading 8" w:uiPriority="9" w:qFormat="1"/>
-    <w:lsdException w:name="heading 9" w:uiPriority="9" w:qFormat="1"/>
-    <w:lsdException w:name="toc 1" w:uiPriority="39"/>
-    <w:lsdException w:name="toc 2" w:uiPriority="39"/>
-    <w:lsdException w:name="toc 3" w:uiPriority="39"/>
-    <w:lsdException w:name="toc 4" w:uiPriority="39"/>
-    <w:lsdException w:name="toc 5" w:uiPriority="39"/>
-    <w:lsdException w:name="toc 6" w:uiPriority="39"/>
-    <w:lsdException w:name="toc 7" w:uiPriority="39"/>
-    <w:lsdException w:name="toc 8" w:uiPriority="39"/>
-    <w:lsdException w:name="toc 9" w:uiPriority="39"/>
-    <w:lsdException w:name="caption" w:uiPriority="35" w:qFormat="1"/>
-    <w:lsdException w:name="Title" w:semiHidden="0" w:uiPriority="10" w:unhideWhenUsed="0" w:qFormat="1"/>
-    <w:lsdException w:name="Default Paragraph Font" w:uiPriority="1"/>
-    <w:lsdException w:name="Subtitle" w:semiHidden="0" w:uiPriority="11" w:unhideWhenUsed="0" w:qFormat="1"/>
-    <w:lsdException w:name="Strong" w:semiHidden="0" w:uiPriority="22" w:unhideWhenUsed="0" w:qFormat="1"/>
-    <w:lsdException w:name="Emphasis" w:semiHidden="0" w:uiPriority="20" w:unhideWhenUsed="0" w:qFormat="1"/>
-    <w:lsdException w:name="Table Grid" w:semiHidden="0" w:uiPriority="59" w:unhideWhenUsed="0"/>
-    <w:lsdException w:name="Placeholder Text" w:unhideWhenUsed="0"/>
-    <w:lsdException w:name="No Spacing" w:semiHidden="0" w:uiPriority="1" w:unhideWhenUsed="0" w:qFormat="1"/>
-    <w:lsdException w:name="Light Shading" w:semiHidden="0" w:uiPriority="60" w:unhideWhenUsed="0"/>
-    <w:lsdException w:name="Light List" w:semiHidden="0" w:uiPriority="61" w:unhideWhenUsed="0"/>
-    <w:lsdException w:name="Light Grid" w:semiHidden="0" w:uiPriority="62" w:unhideWhenUsed="0"/>
-    <w:lsdException w:name="Medium Shading 1" w:semiHidden="0" w:uiPriority="63" w:unhideWhenUsed="0"/>
-    <w:lsdException w:name="Medium Shading 2" w:semiHidden="0" w:uiPriority="64" w:unhideWhenUsed="0"/>
-    <w:lsdException w:name="Medium List 1" w:semiHidden="0" w:uiPriority="65" w:unhideWhenUsed="0"/>
-    <w:lsdException w:name="Medium List 2" w:semiHidden="0" w:uiPriority="66" w:unhideWhenUsed="0"/>
-    <w:lsdException w:name="Medium Grid 1" w:semiHidden="0" w:uiPriority="67" w:unhideWhenUsed="0"/>
-    <w:lsdException w:name="Medium Grid 2" w:semiHidden="0" w:uiPriority="68" w:unhideWhenUsed="0"/>
-    <w:lsdException w:name="Medium Grid 3" w:semiHidden="0" w:uiPriority="69" w:unhideWhenUsed="0"/>
-    <w:lsdException w:name="Dark List" w:semiHidden="0" w:uiPriority="70" w:unhideWhenUsed="0"/>
-    <w:lsdException w:name="Colorful Shading" w:semiHidden="0" w:uiPriority="71" w:unhideWhenUsed="0"/>
-    <w:lsdException w:name="Colorful List" w:semiHidden="0" w:uiPriority="72" w:unhideWhenUsed="0"/>
-    <w:lsdException w:name="Colorful Grid" w:semiHidden="0" w:uiPriority="73" w:unhideWhenUsed="0"/>
-    <w:lsdException w:name="Light Shading Accent 1" w:semiHidden="0" w:uiPriority="60" w:unhideWhenUsed="0"/>
-    <w:lsdException w:name="Light List Accent 1" w:semiHidden="0" w:uiPriority="61" w:unhideWhenUsed="0"/>
-    <w:lsdException w:name="Light Grid Accent 1" w:semiHidden="0" w:uiPriority="62" w:unhideWhenUsed="0"/>
-    <w:lsdException w:name="Medium Shading 1 Accent 1" w:semiHidden="0" w:uiPriority="63" w:unhideWhenUsed="0"/>
-    <w:lsdException w:name="Medium Shading 2 Accent 1" w:semiHidden="0" w:uiPriority="64" w:unhideWhenUsed="0"/>
-    <w:lsdException w:name="Medium List 1 Accent 1" w:semiHidden="0" w:uiPriority="65" w:unhideWhenUsed="0"/>
-    <w:lsdException w:name="Revision" w:unhideWhenUsed="0"/>
-    <w:lsdException w:name="List Paragraph" w:semiHidden="0" w:uiPriority="34" w:unhideWhenUsed="0" w:qFormat="1"/>
-    <w:lsdException w:name="Quote" w:semiHidden="0" w:uiPriority="29" w:unhideWhenUsed="0" w:qFormat="1"/>
-    <w:lsdException w:name="Intense Quote" w:semiHidden="0" w:uiPriority="30" w:unhideWhenUsed="0" w:qFormat="1"/>
-    <w:lsdException w:name="Medium List 2 Accent 1" w:semiHidden="0" w:uiPriority="66" w:unhideWhenUsed="0"/>
-    <w:lsdException w:name="Medium Grid 1 Accent 1" w:semiHidden="0" w:uiPriority="67" w:unhideWhenUsed="0"/>
-    <w:lsdException w:name="Medium Grid 2 Accent 1" w:semiHidden="0" w:uiPriority="68" w:unhideWhenUsed="0"/>
-    <w:lsdException w:name="Medium Grid 3 Accent 1" w:semiHidden="0" w:uiPriority="69" w:unhideWhenUsed="0"/>
-    <w:lsdException w:name="Dark List Accent 1" w:semiHidden="0" w:uiPriority="70" w:unhideWhenUsed="0"/>
-    <w:lsdException w:name="Colorful Shading Accent 1" w:semiHidden="0" w:uiPriority="71" w:unhideWhenUsed="0"/>
-    <w:lsdException w:name="Colorful List Accent 1" w:semiHidden="0" w:uiPriority="72" w:unhideWhenUsed="0"/>
-    <w:lsdException w:name="Colorful Grid Accent 1" w:semiHidden="0" w:uiPriority="73" w:unhideWhenUsed="0"/>
-    <w:lsdException w:name="Light Shading Accent 2" w:semiHidden="0" w:uiPriority="60" w:unhideWhenUsed="0"/>
-    <w:lsdException w:name="Light List Accent 2" w:semiHidden="0" w:uiPriority="61" w:unhideWhenUsed="0"/>
-    <w:lsdException w:name="Light Grid Accent 2" w:semiHidden="0" w:uiPriority="62" w:unhideWhenUsed="0"/>
-    <w:lsdException w:name="Medium Shading 1 Accent 2" w:semiHidden="0" w:uiPriority="63" w:unhideWhenUsed="0"/>
-    <w:lsdException w:name="Medium Shading 2 Accent 2" w:semiHidden="0" w:uiPriority="64" w:unhideWhenUsed="0"/>
-    <w:lsdException w:name="Medium List 1 Accent 2" w:semiHidden="0" w:uiPriority="65" w:unhideWhenUsed="0"/>
-    <w:lsdException w:name="Medium List 2 Accent 2" w:semiHidden="0" w:uiPriority="66" w:unhideWhenUsed="0"/>
-    <w:lsdException w:name="Medium Grid 1 Accent 2" w:semiHidden="0" w:uiPriority="67" w:unhideWhenUsed="0"/>
-    <w:lsdException w:name="Medium Grid 2 Accent 2" w:semiHidden="0" w:uiPriority="68" w:unhideWhenUsed="0"/>
-    <w:lsdException w:name="Medium Grid 3 Accent 2" w:semiHidden="0" w:uiPriority="69" w:unhideWhenUsed="0"/>
-    <w:lsdException w:name="Dark List Accent 2" w:semiHidden="0" w:uiPriority="70" w:unhideWhenUsed="0"/>
-    <w:lsdException w:name="Colorful Shading Accent 2" w:semiHidden="0" w:uiPriority="71" w:unhideWhenUsed="0"/>
-    <w:lsdException w:name="Colorful List Accent 2" w:semiHidden="0" w:uiPriority="72" w:unhideWhenUsed="0"/>
-    <w:lsdException w:name="Colorful Grid Accent 2" w:semiHidden="0" w:uiPriority="73" w:unhideWhenUsed="0"/>
-    <w:lsdException w:name="Light Shading Accent 3" w:semiHidden="0" w:uiPriority="60" w:unhideWhenUsed="0"/>
-    <w:lsdException w:name="Light List Accent 3" w:semiHidden="0" w:uiPriority="61" w:unhideWhenUsed="0"/>
-    <w:lsdException w:name="Light Grid Accent 3" w:semiHidden="0" w:uiPriority="62" w:unhideWhenUsed="0"/>
-    <w:lsdException w:name="Medium Shading 1 Accent 3" w:semiHidden="0" w:uiPriority="63" w:unhideWhenUsed="0"/>
-    <w:lsdException w:name="Medium Shading 2 Accent 3" w:semiHidden="0" w:uiPriority="64" w:unhideWhenUsed="0"/>
-    <w:lsdException w:name="Medium List 1 Accent 3" w:semiHidden="0" w:uiPriority="65" w:unhideWhenUsed="0"/>
-    <w:lsdException w:name="Medium List 2 Accent 3" w:semiHidden="0" w:uiPriority="66" w:unhideWhenUsed="0"/>
-    <w:lsdException w:name="Medium Grid 1 Accent 3" w:semiHidden="0" w:uiPriority="67" w:unhideWhenUsed="0"/>
-    <w:lsdException w:name="Medium Grid 2 Accent 3" w:semiHidden="0" w:uiPriority="68" w:unhideWhenUsed="0"/>
-    <w:lsdException w:name="Medium Grid 3 Accent 3" w:semiHidden="0" w:uiPriority="69" w:unhideWhenUsed="0"/>
-    <w:lsdException w:name="Dark List Accent 3" w:semiHidden="0" w:uiPriority="70" w:unhideWhenUsed="0"/>
-    <w:lsdException w:name="Colorful Shading Accent 3" w:semiHidden="0" w:uiPriority="71" w:unhideWhenUsed="0"/>
-    <w:lsdException w:name="Colorful List Accent 3" w:semiHidden="0" w:uiPriority="72" w:unhideWhenUsed="0"/>
-    <w:lsdException w:name="Colorful Grid Accent 3" w:semiHidden="0" w:uiPriority="73" w:unhideWhenUsed="0"/>
-    <w:lsdException w:name="Light Shading Accent 4" w:semiHidden="0" w:uiPriority="60" w:unhideWhenUsed="0"/>
-    <w:lsdException w:name="Light List Accent 4" w:semiHidden="0" w:uiPriority="61" w:unhideWhenUsed="0"/>
-    <w:lsdException w:name="Light Grid Accent 4" w:semiHidden="0" w:uiPriority="62" w:unhideWhenUsed="0"/>
-    <w:lsdException w:name="Medium Shading 1 Accent 4" w:semiHidden="0" w:uiPriority="63" w:unhideWhenUsed="0"/>
-    <w:lsdException w:name="Medium Shading 2 Accent 4" w:semiHidden="0" w:uiPriority="64" w:unhideWhenUsed="0"/>
-    <w:lsdException w:name="Medium List 1 Accent 4" w:semiHidden="0" w:uiPriority="65" w:unhideWhenUsed="0"/>
-    <w:lsdException w:name="Medium List 2 Accent 4" w:semiHidden="0" w:uiPriority="66" w:unhideWhenUsed="0"/>
-    <w:lsdException w:name="Medium Grid 1 Accent 4" w:semiHidden="0" w:uiPriority="67" w:unhideWhenUsed="0"/>
-    <w:lsdException w:name="Medium Grid 2 Accent 4" w:semiHidden="0" w:uiPriority="68" w:unhideWhenUsed="0"/>
-    <w:lsdException w:name="Medium Grid 3 Accent 4" w:semiHidden="0" w:uiPriority="69" w:unhideWhenUsed="0"/>
-    <w:lsdException w:name="Dark List Accent 4" w:semiHidden="0" w:uiPriority="70" w:unhideWhenUsed="0"/>
-    <w:lsdException w:name="Colorful Shading Accent 4" w:semiHidden="0" w:uiPriority="71" w:unhideWhenUsed="0"/>
-    <w:lsdException w:name="Colorful List Accent 4" w:semiHidden="0" w:uiPriority="72" w:unhideWhenUsed="0"/>
-    <w:lsdException w:name="Colorful Grid Accent 4" w:semiHidden="0" w:uiPriority="73" w:unhideWhenUsed="0"/>
-    <w:lsdException w:name="Light Shading Accent 5" w:semiHidden="0" w:uiPriority="60" w:unhideWhenUsed="0"/>
-    <w:lsdException w:name="Light List Accent 5" w:semiHidden="0" w:uiPriority="61" w:unhideWhenUsed="0"/>
-    <w:lsdException w:name="Light Grid Accent 5" w:semiHidden="0" w:uiPriority="62" w:unhideWhenUsed="0"/>
-    <w:lsdException w:name="Medium Shading 1 Accent 5" w:semiHidden="0" w:uiPriority="63" w:unhideWhenUsed="0"/>
-    <w:lsdException w:name="Medium Shading 2 Accent 5" w:semiHidden="0" w:uiPriority="64" w:unhideWhenUsed="0"/>
-    <w:lsdException w:name="Medium List 1 Accent 5" w:semiHidden="0" w:uiPriority="65" w:unhideWhenUsed="0"/>
-    <w:lsdException w:name="Medium List 2 Accent 5" w:semiHidden="0" w:uiPriority="66" w:unhideWhenUsed="0"/>
-    <w:lsdException w:name="Medium Grid 1 Accent 5" w:semiHidden="0" w:uiPriority="67" w:unhideWhenUsed="0"/>
-    <w:lsdException w:name="Medium Grid 2 Accent 5" w:semiHidden="0" w:uiPriority="68" w:unhideWhenUsed="0"/>
-    <w:lsdException w:name="Medium Grid 3 Accent 5" w:semiHidden="0" w:uiPriority="69" w:unhideWhenUsed="0"/>
-    <w:lsdException w:name="Dark List Accent 5" w:semiHidden="0" w:uiPriority="70" w:unhideWhenUsed="0"/>
-    <w:lsdException w:name="Colorful Shading Accent 5" w:semiHidden="0" w:uiPriority="71" w:unhideWhenUsed="0"/>
-    <w:lsdException w:name="Colorful List Accent 5" w:semiHidden="0" w:uiPriority="72" w:unhideWhenUsed="0"/>
-    <w:lsdException w:name="Colorful Grid Accent 5" w:semiHidden="0" w:uiPriority="73" w:unhideWhenUsed="0"/>
-    <w:lsdException w:name="Light Shading Accent 6" w:semiHidden="0" w:uiPriority="60" w:unhideWhenUsed="0"/>
-    <w:lsdException w:name="Light List Accent 6" w:semiHidden="0" w:uiPriority="61" w:unhideWhenUsed="0"/>
-    <w:lsdException w:name="Light Grid Accent 6" w:semiHidden="0" w:uiPriority="62" w:unhideWhenUsed="0"/>
-    <w:lsdException w:name="Medium Shading 1 Accent 6" w:semiHidden="0" w:uiPriority="63" w:unhideWhenUsed="0"/>
-    <w:lsdException w:name="Medium Shading 2 Accent 6" w:semiHidden="0" w:uiPriority="64" w:unhideWhenUsed="0"/>
-    <w:lsdException w:name="Medium List 1 Accent 6" w:semiHidden="0" w:uiPriority="65" w:unhideWhenUsed="0"/>
-    <w:lsdException w:name="Medium List 2 Accent 6" w:semiHidden="0" w:uiPriority="66" w:unhideWhenUsed="0"/>
-    <w:lsdException w:name="Medium Grid 1 Accent 6" w:semiHidden="0" w:uiPriority="67" w:unhideWhenUsed="0"/>
-    <w:lsdException w:name="Medium Grid 2 Accent 6" w:semiHidden="0" w:uiPriority="68" w:unhideWhenUsed="0"/>
-    <w:lsdException w:name="Medium Grid 3 Accent 6" w:semiHidden="0" w:uiPriority="69" w:unhideWhenUsed="0"/>
-    <w:lsdException w:name="Dark List Accent 6" w:semiHidden="0" w:uiPriority="70" w:unhideWhenUsed="0"/>
-    <w:lsdException w:name="Colorful Shading Accent 6" w:semiHidden="0" w:uiPriority="71" w:unhideWhenUsed="0"/>
-    <w:lsdException w:name="Colorful List Accent 6" w:semiHidden="0" w:uiPriority="72" w:unhideWhenUsed="0"/>
-    <w:lsdException w:name="Colorful Grid Accent 6" w:semiHidden="0" w:uiPriority="73" w:unhideWhenUsed="0"/>
-    <w:lsdException w:name="Subtle Emphasis" w:semiHidden="0" w:uiPriority="19" w:unhideWhenUsed="0" w:qFormat="1"/>
-    <w:lsdException w:name="Intense Emphasis" w:semiHidden="0" w:uiPriority="21" w:unhideWhenUsed="0" w:qFormat="1"/>
-    <w:lsdException w:name="Subtle Reference" w:semiHidden="0" w:uiPriority="31" w:unhideWhenUsed="0" w:qFormat="1"/>
-    <w:lsdException w:name="Intense Reference" w:semiHidden="0" w:uiPriority="32" w:unhideWhenUsed="0" w:qFormat="1"/>
-    <w:lsdException w:name="Book Title" w:semiHidden="0" w:uiPriority="33" w:unhideWhenUsed="0" w:qFormat="1"/>
-    <w:lsdException w:name="Bibliography" w:uiPriority="37"/>
-    <w:lsdException w:name="TOC Heading" w:uiPriority="39" w:qFormat="1"/>
-  </w:latentStyles>
-  <w:style w:type="paragraph" w:default="1" w:styleId="Normal">
-    <w:name w:val="Normal"/>
-    <w:qFormat/>
-  </w:style>
-  <w:style w:type="character" w:default="1" w:styleId="Fuentedeprrafopredeter">
-    <w:name w:val="Default Paragraph Font"/>
-    <w:uiPriority w:val="1"/>
-    <w:semiHidden/>
-    <w:unhideWhenUsed/>
-  </w:style>
-  <w:style w:type="table" w:default="1" w:styleId="Tablanormal">
-    <w:name w:val="Normal Table"/>
-    <w:uiPriority w:val="99"/>
-    <w:semiHidden/>
-    <w:unhideWhenUsed/>
-    <w:tblPr>
-      <w:tblInd w:w="0" w:type="dxa"/>
-      <w:tblCellMar>
-        <w:top w:w="0" w:type="dxa"/>
-        <w:left w:w="108" w:type="dxa"/>
-        <w:bottom w:w="0" w:type="dxa"/>
-        <w:right w:w="108" w:type="dxa"/>
-      </w:tblCellMar>
-    </w:tblPr>
-  </w:style>
-  <w:style w:type="numbering" w:default="1" w:styleId="Sinlista">
-    <w:name w:val="No List"/>
-    <w:uiPriority w:val="99"/>
-    <w:semiHidden/>
-    <w:unhideWhenUsed/>
-  </w:style>
-</w:styles>
-</file>
-
 <file path=word/glossary/webSettings.xml><?xml version="1.0" encoding="utf-8"?>
-<w:webSettings xmlns:mc="http://schemas.openxmlformats.org/markup-compatibility/2006" xmlns:r="http://schemas.openxmlformats.org/officeDocument/2006/relationships" xmlns:w="http://schemas.openxmlformats.org/wordprocessingml/2006/main" xmlns:w14="http://schemas.microsoft.com/office/word/2010/wordml" mc:Ignorable="w14">
+<w:webSettings xmlns:mc="http://schemas.openxmlformats.org/markup-compatibility/2006" xmlns:r="http://schemas.openxmlformats.org/officeDocument/2006/relationships" xmlns:w="http://schemas.openxmlformats.org/wordprocessingml/2006/main" xmlns:w14="http://schemas.microsoft.com/office/word/2010/wordml" xmlns:w15="http://schemas.microsoft.com/office/word/2012/wordml" mc:Ignorable="w14 w15">
   <w:optimizeForBrowser/>
 </w:webSettings>
 </file>
@@ -9530,7 +9555,7 @@
 </file>
 
 <file path=customXml/itemProps2.xml><?xml version="1.0" encoding="utf-8"?>
-<ds:datastoreItem xmlns:ds="http://schemas.openxmlformats.org/officeDocument/2006/customXml" ds:itemID="{F2A34425-B261-4546-AB08-DD6AD4796C00}">
+<ds:datastoreItem xmlns:ds="http://schemas.openxmlformats.org/officeDocument/2006/customXml" ds:itemID="{15519CA5-BDB6-4030-AF1C-79DA06C02007}">
   <ds:schemaRefs>
     <ds:schemaRef ds:uri="http://schemas.openxmlformats.org/officeDocument/2006/bibliography"/>
   </ds:schemaRefs>

</xml_diff>

<commit_message>
Modificación del scope statement y diccionario wbs
</commit_message>
<xml_diff>
--- a/repository/S.A.P.O/Proyecto/01_Alcance/Definición de alcance del proyecto/Scope Statment.docx
+++ b/repository/S.A.P.O/Proyecto/01_Alcance/Definición de alcance del proyecto/Scope Statment.docx
@@ -2575,7 +2575,7 @@
           <w:szCs w:val="23"/>
           <w:lang w:eastAsia="es-AR"/>
         </w:rPr>
-        <w:t>Diseñadores: son los encargados de generar el diseño del sistema. El diseño acompaña el enfoque disciplinario que se utiliza para inventar la solución de un problema, entregando así un camino entre los requisitos y la implementación.</w:t>
+        <w:t>Arquitecto: es el encargado de definir la arquitectura del sistema.</w:t>
       </w:r>
     </w:p>
     <w:p>
@@ -2603,7 +2603,7 @@
           <w:szCs w:val="23"/>
           <w:lang w:eastAsia="es-AR"/>
         </w:rPr>
-        <w:t>Programadores: tienen la tarea de convertir la especificación del sistema en código fuente ejecutable utilizando uno o más lenguajes de programación, así como herramientas de software de apoyo a la programación.</w:t>
+        <w:t>Diseñadores: son los encargados de generar el diseño del sistema. El diseño acompaña el enfoque disciplinario que se utiliza para inventar la solución de un problema, entregando así un camino entre los requisitos y la implementación.</w:t>
       </w:r>
     </w:p>
     <w:p>
@@ -2623,7 +2623,6 @@
           <w:lang w:eastAsia="es-AR"/>
         </w:rPr>
       </w:pPr>
-      <w:proofErr w:type="spellStart"/>
       <w:r>
         <w:rPr>
           <w:rFonts w:asciiTheme="minorHAnsi" w:eastAsia="Times New Roman" w:hAnsiTheme="minorHAnsi" w:cstheme="minorHAnsi"/>
@@ -2632,40 +2631,7 @@
           <w:szCs w:val="23"/>
           <w:lang w:eastAsia="es-AR"/>
         </w:rPr>
-        <w:t>Testers</w:t>
-      </w:r>
-      <w:proofErr w:type="spellEnd"/>
-      <w:r>
-        <w:rPr>
-          <w:rFonts w:asciiTheme="minorHAnsi" w:eastAsia="Times New Roman" w:hAnsiTheme="minorHAnsi" w:cstheme="minorHAnsi"/>
-          <w:color w:val="000000"/>
-          <w:sz w:val="23"/>
-          <w:szCs w:val="23"/>
-          <w:lang w:eastAsia="es-AR"/>
-        </w:rPr>
-        <w:t xml:space="preserve">: tiene a su cargo la importante tarea de eliminar o minimizar los errores que surgen en el proceso de desarrollo. El objetivo principal es el de diseñar </w:t>
-      </w:r>
-      <w:proofErr w:type="spellStart"/>
-      <w:r>
-        <w:rPr>
-          <w:rFonts w:asciiTheme="minorHAnsi" w:eastAsia="Times New Roman" w:hAnsiTheme="minorHAnsi" w:cstheme="minorHAnsi"/>
-          <w:color w:val="000000"/>
-          <w:sz w:val="23"/>
-          <w:szCs w:val="23"/>
-          <w:lang w:eastAsia="es-AR"/>
-        </w:rPr>
-        <w:t>tests</w:t>
-      </w:r>
-      <w:proofErr w:type="spellEnd"/>
-      <w:r>
-        <w:rPr>
-          <w:rFonts w:asciiTheme="minorHAnsi" w:eastAsia="Times New Roman" w:hAnsiTheme="minorHAnsi" w:cstheme="minorHAnsi"/>
-          <w:color w:val="000000"/>
-          <w:sz w:val="23"/>
-          <w:szCs w:val="23"/>
-          <w:lang w:eastAsia="es-AR"/>
-        </w:rPr>
-        <w:t xml:space="preserve"> que en forma sistemática permitan eliminar diferentes clases de errores, realizando esto con la mínima cantidad de tiempo y esfuerzo.</w:t>
+        <w:t>Programadores: tienen la tarea de convertir la especificación del sistema en código fuente ejecutable utilizando uno o más lenguajes de programación, así como herramientas de software de apoyo a la programación.</w:t>
       </w:r>
     </w:p>
     <w:p>
@@ -2685,6 +2651,7 @@
           <w:lang w:eastAsia="es-AR"/>
         </w:rPr>
       </w:pPr>
+      <w:proofErr w:type="spellStart"/>
       <w:r>
         <w:rPr>
           <w:rFonts w:asciiTheme="minorHAnsi" w:eastAsia="Times New Roman" w:hAnsiTheme="minorHAnsi" w:cstheme="minorHAnsi"/>
@@ -2693,8 +2660,9 @@
           <w:szCs w:val="23"/>
           <w:lang w:eastAsia="es-AR"/>
         </w:rPr>
-        <w:t>Ingeniero de validación y verificación: deb</w:t>
+        <w:t>Testers</w:t>
       </w:r>
+      <w:proofErr w:type="spellEnd"/>
       <w:r>
         <w:rPr>
           <w:rFonts w:asciiTheme="minorHAnsi" w:eastAsia="Times New Roman" w:hAnsiTheme="minorHAnsi" w:cstheme="minorHAnsi"/>
@@ -2703,8 +2671,9 @@
           <w:szCs w:val="23"/>
           <w:lang w:eastAsia="es-AR"/>
         </w:rPr>
-        <w:t>e evaluar cuan bien el software está</w:t>
+        <w:t xml:space="preserve">: tiene a su cargo la importante tarea de eliminar o minimizar los errores que surgen en el proceso de desarrollo. El objetivo principal es el de diseñar </w:t>
       </w:r>
+      <w:proofErr w:type="spellStart"/>
       <w:r>
         <w:rPr>
           <w:rFonts w:asciiTheme="minorHAnsi" w:eastAsia="Times New Roman" w:hAnsiTheme="minorHAnsi" w:cstheme="minorHAnsi"/>
@@ -2713,7 +2682,18 @@
           <w:szCs w:val="23"/>
           <w:lang w:eastAsia="es-AR"/>
         </w:rPr>
-        <w:t xml:space="preserve"> cumpliendo con sus requisitos técnicos y sus objetivos de seguridad y confiabilidad relativos al sistema.</w:t>
+        <w:t>tests</w:t>
+      </w:r>
+      <w:proofErr w:type="spellEnd"/>
+      <w:r>
+        <w:rPr>
+          <w:rFonts w:asciiTheme="minorHAnsi" w:eastAsia="Times New Roman" w:hAnsiTheme="minorHAnsi" w:cstheme="minorHAnsi"/>
+          <w:color w:val="000000"/>
+          <w:sz w:val="23"/>
+          <w:szCs w:val="23"/>
+          <w:lang w:eastAsia="es-AR"/>
+        </w:rPr>
+        <w:t xml:space="preserve"> que en forma sistemática permitan eliminar diferentes clases de errores, realizando esto con la mínima cantidad de tiempo y esfuerzo.</w:t>
       </w:r>
     </w:p>
     <w:p>
@@ -2741,7 +2721,27 @@
           <w:szCs w:val="23"/>
           <w:lang w:eastAsia="es-AR"/>
         </w:rPr>
-        <w:t>Cliente: es aquella persona responsable de llevar a cabo el buen desempeño del proyecto, por parte de la empresa que contrata el desarrollo. Debe representar los derechos y asumir los deberes de dicha empresa ante el equipo de desarrollo. Debe estar presente en todas las fases del desarrollo del producto y realizar todas las actividades que se esperan de él, tales como la aceptación provisional y final del producto. En el proyecto en cuestión el cliente es la facultad de odontología, quien designará una persona en representación de ella para que desempeñe las actividades previamente nombradas.</w:t>
+        <w:t>Ingeniero de validación y verificación: deb</w:t>
+      </w:r>
+      <w:r>
+        <w:rPr>
+          <w:rFonts w:asciiTheme="minorHAnsi" w:eastAsia="Times New Roman" w:hAnsiTheme="minorHAnsi" w:cstheme="minorHAnsi"/>
+          <w:color w:val="000000"/>
+          <w:sz w:val="23"/>
+          <w:szCs w:val="23"/>
+          <w:lang w:eastAsia="es-AR"/>
+        </w:rPr>
+        <w:t>e evaluar cuan bien el software está</w:t>
+      </w:r>
+      <w:r>
+        <w:rPr>
+          <w:rFonts w:asciiTheme="minorHAnsi" w:eastAsia="Times New Roman" w:hAnsiTheme="minorHAnsi" w:cstheme="minorHAnsi"/>
+          <w:color w:val="000000"/>
+          <w:sz w:val="23"/>
+          <w:szCs w:val="23"/>
+          <w:lang w:eastAsia="es-AR"/>
+        </w:rPr>
+        <w:t xml:space="preserve"> cumpliendo con sus requisitos técnicos y sus objetivos de seguridad y confiabilidad relativos al sistema.</w:t>
       </w:r>
     </w:p>
     <w:p>
@@ -2769,27 +2769,7 @@
           <w:szCs w:val="23"/>
           <w:lang w:eastAsia="es-AR"/>
         </w:rPr>
-        <w:t>Directora del Proyecto: La doctora Si</w:t>
-      </w:r>
-      <w:r>
-        <w:rPr>
-          <w:rFonts w:asciiTheme="minorHAnsi" w:eastAsia="Times New Roman" w:hAnsiTheme="minorHAnsi" w:cstheme="minorHAnsi"/>
-          <w:color w:val="000000"/>
-          <w:sz w:val="23"/>
-          <w:szCs w:val="23"/>
-          <w:lang w:eastAsia="es-AR"/>
-        </w:rPr>
-        <w:t>l</w:t>
-      </w:r>
-      <w:r>
-        <w:rPr>
-          <w:rFonts w:asciiTheme="minorHAnsi" w:eastAsia="Times New Roman" w:hAnsiTheme="minorHAnsi" w:cstheme="minorHAnsi"/>
-          <w:color w:val="000000"/>
-          <w:sz w:val="23"/>
-          <w:szCs w:val="23"/>
-          <w:lang w:eastAsia="es-AR"/>
-        </w:rPr>
-        <w:t>via Oviedo es la intermediaria para tratar con el ámbito de aplicación del proyecto, la cual nos facilitará el acceso a la información.</w:t>
+        <w:t>Cliente: es aquella persona responsable de llevar a cabo el buen desempeño del proyecto, por parte de la empresa que contrata el desarrollo. Debe representar los derechos y asumir los deberes de dicha empresa ante el equipo de desarrollo. Debe estar presente en todas las fases del desarrollo del producto y realizar todas las actividades que se esperan de él, tales como la aceptación provisional y final del producto. En el proyecto en cuestión el cliente es la facultad de odontología, quien designará una persona en representación de ella para que desempeñe las actividades previamente nombradas.</w:t>
       </w:r>
     </w:p>
     <w:p>
@@ -2817,10 +2797,36 @@
           <w:szCs w:val="23"/>
           <w:lang w:eastAsia="es-AR"/>
         </w:rPr>
+        <w:t>Directora del Proyecto: La doctora Silvia Oviedo es la intermediaria para tratar con el ámbito de aplicación del proyecto, la cual nos facilitará el acceso a la información.</w:t>
+      </w:r>
+    </w:p>
+    <w:p>
+      <w:pPr>
+        <w:numPr>
+          <w:ilvl w:val="0"/>
+          <w:numId w:val="17"/>
+        </w:numPr>
+        <w:spacing w:before="240" w:after="0" w:line="240" w:lineRule="auto"/>
+        <w:jc w:val="both"/>
+        <w:textAlignment w:val="baseline"/>
+        <w:rPr>
+          <w:rFonts w:asciiTheme="minorHAnsi" w:eastAsia="Times New Roman" w:hAnsiTheme="minorHAnsi" w:cstheme="minorHAnsi"/>
+          <w:color w:val="000000"/>
+          <w:sz w:val="23"/>
+          <w:szCs w:val="23"/>
+          <w:lang w:eastAsia="es-AR"/>
+        </w:rPr>
+      </w:pPr>
+      <w:r>
+        <w:rPr>
+          <w:rFonts w:asciiTheme="minorHAnsi" w:eastAsia="Times New Roman" w:hAnsiTheme="minorHAnsi" w:cstheme="minorHAnsi"/>
+          <w:color w:val="000000"/>
+          <w:sz w:val="23"/>
+          <w:szCs w:val="23"/>
+          <w:lang w:eastAsia="es-AR"/>
+        </w:rPr>
         <w:t xml:space="preserve">Usuarios: corresponden a las personas que están operando día a día  el sistema. Son los que conocen el problema, y utiliza la herramienta computacional para apoyar su trabajo. </w:t>
       </w:r>
-      <w:bookmarkStart w:id="12" w:name="_GoBack"/>
-      <w:bookmarkEnd w:id="12"/>
       <w:r>
         <w:rPr>
           <w:rFonts w:asciiTheme="minorHAnsi" w:eastAsia="Times New Roman" w:hAnsiTheme="minorHAnsi" w:cstheme="minorHAnsi"/>
@@ -2941,6 +2947,7 @@
           <w:szCs w:val="23"/>
           <w:lang w:eastAsia="es-AR"/>
         </w:rPr>
+        <w:lastRenderedPageBreak/>
         <w:t>Profesores</w:t>
       </w:r>
     </w:p>
@@ -2969,7 +2976,6 @@
           <w:szCs w:val="23"/>
           <w:lang w:eastAsia="es-AR"/>
         </w:rPr>
-        <w:lastRenderedPageBreak/>
         <w:t xml:space="preserve">Autoridades de la facultad (Para visualización de reportes, informes, </w:t>
       </w:r>
       <w:proofErr w:type="spellStart"/>
@@ -3083,7 +3089,122 @@
         <w:t xml:space="preserve"> es la encargada de guiarnos en el desarrollo de nuestro proyecto.</w:t>
       </w:r>
     </w:p>
-    <w:p/>
+    <w:p>
+      <w:pPr>
+        <w:numPr>
+          <w:ilvl w:val="0"/>
+          <w:numId w:val="17"/>
+        </w:numPr>
+        <w:spacing w:before="240" w:after="0" w:line="240" w:lineRule="auto"/>
+        <w:jc w:val="both"/>
+        <w:textAlignment w:val="baseline"/>
+        <w:rPr>
+          <w:rFonts w:asciiTheme="minorHAnsi" w:eastAsia="Times New Roman" w:hAnsiTheme="minorHAnsi" w:cstheme="minorHAnsi"/>
+          <w:color w:val="000000"/>
+          <w:sz w:val="23"/>
+          <w:szCs w:val="23"/>
+          <w:lang w:eastAsia="es-AR"/>
+        </w:rPr>
+      </w:pPr>
+      <w:r>
+        <w:rPr>
+          <w:rFonts w:asciiTheme="minorHAnsi" w:eastAsia="Times New Roman" w:hAnsiTheme="minorHAnsi" w:cstheme="minorHAnsi"/>
+          <w:color w:val="000000"/>
+          <w:sz w:val="23"/>
+          <w:szCs w:val="23"/>
+          <w:lang w:eastAsia="es-AR"/>
+        </w:rPr>
+        <w:t>Escritor Técnico: Planea y produce el material de soporte al usuario.</w:t>
+      </w:r>
+    </w:p>
+    <w:p>
+      <w:pPr>
+        <w:numPr>
+          <w:ilvl w:val="0"/>
+          <w:numId w:val="17"/>
+        </w:numPr>
+        <w:spacing w:before="240" w:after="0" w:line="240" w:lineRule="auto"/>
+        <w:jc w:val="both"/>
+        <w:textAlignment w:val="baseline"/>
+        <w:rPr>
+          <w:rFonts w:asciiTheme="minorHAnsi" w:eastAsia="Times New Roman" w:hAnsiTheme="minorHAnsi" w:cstheme="minorHAnsi"/>
+          <w:color w:val="000000"/>
+          <w:sz w:val="23"/>
+          <w:szCs w:val="23"/>
+          <w:lang w:eastAsia="es-AR"/>
+        </w:rPr>
+      </w:pPr>
+      <w:r>
+        <w:rPr>
+          <w:rFonts w:asciiTheme="minorHAnsi" w:eastAsia="Times New Roman" w:hAnsiTheme="minorHAnsi" w:cstheme="minorHAnsi"/>
+          <w:color w:val="000000"/>
+          <w:sz w:val="23"/>
+          <w:szCs w:val="23"/>
+          <w:lang w:eastAsia="es-AR"/>
+        </w:rPr>
+        <w:t>Desarrollador del curso: Planea y efectúa las capacitaciones a usuario.</w:t>
+      </w:r>
+    </w:p>
+    <w:p>
+      <w:pPr>
+        <w:numPr>
+          <w:ilvl w:val="0"/>
+          <w:numId w:val="17"/>
+        </w:numPr>
+        <w:spacing w:before="240" w:after="0" w:line="240" w:lineRule="auto"/>
+        <w:jc w:val="both"/>
+        <w:textAlignment w:val="baseline"/>
+        <w:rPr>
+          <w:rFonts w:asciiTheme="minorHAnsi" w:eastAsia="Times New Roman" w:hAnsiTheme="minorHAnsi" w:cstheme="minorHAnsi"/>
+          <w:color w:val="000000"/>
+          <w:sz w:val="23"/>
+          <w:szCs w:val="23"/>
+          <w:lang w:eastAsia="es-AR"/>
+        </w:rPr>
+      </w:pPr>
+      <w:r>
+        <w:rPr>
+          <w:rFonts w:asciiTheme="minorHAnsi" w:eastAsia="Times New Roman" w:hAnsiTheme="minorHAnsi" w:cstheme="minorHAnsi"/>
+          <w:color w:val="000000"/>
+          <w:sz w:val="23"/>
+          <w:szCs w:val="23"/>
+          <w:lang w:eastAsia="es-AR"/>
+        </w:rPr>
+        <w:t>Investigador</w:t>
+      </w:r>
+    </w:p>
+    <w:p>
+      <w:pPr>
+        <w:numPr>
+          <w:ilvl w:val="0"/>
+          <w:numId w:val="17"/>
+        </w:numPr>
+        <w:spacing w:before="240" w:after="0" w:line="240" w:lineRule="auto"/>
+        <w:jc w:val="both"/>
+        <w:textAlignment w:val="baseline"/>
+        <w:rPr>
+          <w:rFonts w:asciiTheme="minorHAnsi" w:eastAsia="Times New Roman" w:hAnsiTheme="minorHAnsi" w:cstheme="minorHAnsi"/>
+          <w:color w:val="000000"/>
+          <w:sz w:val="23"/>
+          <w:szCs w:val="23"/>
+          <w:lang w:eastAsia="es-AR"/>
+        </w:rPr>
+      </w:pPr>
+      <w:r>
+        <w:rPr>
+          <w:rFonts w:asciiTheme="minorHAnsi" w:eastAsia="Times New Roman" w:hAnsiTheme="minorHAnsi" w:cstheme="minorHAnsi"/>
+          <w:color w:val="000000"/>
+          <w:sz w:val="23"/>
+          <w:szCs w:val="23"/>
+          <w:lang w:eastAsia="es-AR"/>
+        </w:rPr>
+        <w:t>Presentador</w:t>
+      </w:r>
+    </w:p>
+    <w:p>
+      <w:bookmarkStart w:id="12" w:name="_GoBack"/>
+      <w:bookmarkEnd w:id="12"/>
+    </w:p>
     <w:sectPr>
       <w:headerReference w:type="default" r:id="rId10"/>
       <w:footerReference w:type="default" r:id="rId11"/>
@@ -3199,7 +3320,7 @@
               <w:noProof/>
               <w:color w:val="FFFFFF" w:themeColor="background1"/>
             </w:rPr>
-            <w:t>7</w:t>
+            <w:t>6</w:t>
           </w:r>
           <w:r>
             <w:rPr>
@@ -8711,9 +8832,11 @@
     <w:rsid w:val="0027435C"/>
     <w:rsid w:val="002D478A"/>
     <w:rsid w:val="003F4C25"/>
+    <w:rsid w:val="00453F5F"/>
     <w:rsid w:val="007510BC"/>
     <w:rsid w:val="007A11CC"/>
     <w:rsid w:val="007B7752"/>
+    <w:rsid w:val="00891F0F"/>
     <w:rsid w:val="0093677E"/>
     <w:rsid w:val="00A20FC8"/>
     <w:rsid w:val="00A27F6C"/>
@@ -9555,7 +9678,7 @@
 </file>
 
 <file path=customXml/itemProps2.xml><?xml version="1.0" encoding="utf-8"?>
-<ds:datastoreItem xmlns:ds="http://schemas.openxmlformats.org/officeDocument/2006/customXml" ds:itemID="{15519CA5-BDB6-4030-AF1C-79DA06C02007}">
+<ds:datastoreItem xmlns:ds="http://schemas.openxmlformats.org/officeDocument/2006/customXml" ds:itemID="{A4444434-98F1-4A4A-872B-4C2EA9588A4C}">
   <ds:schemaRefs>
     <ds:schemaRef ds:uri="http://schemas.openxmlformats.org/officeDocument/2006/bibliography"/>
   </ds:schemaRefs>

</xml_diff>

<commit_message>
Modificación del Scope Statment.docx
</commit_message>
<xml_diff>
--- a/repository/S.A.P.O/Proyecto/01_Alcance/Definición de alcance del proyecto/Scope Statment.docx
+++ b/repository/S.A.P.O/Proyecto/01_Alcance/Definición de alcance del proyecto/Scope Statment.docx
@@ -128,34 +128,14 @@
                             <w:i/>
                           </w:rPr>
                         </w:pPr>
-                        <w:proofErr w:type="spellStart"/>
                         <w:r>
                           <w:rPr>
                             <w:i/>
                             <w:sz w:val="96"/>
                             <w:szCs w:val="120"/>
                           </w:rPr>
-                          <w:t>Scope</w:t>
+                          <w:t>Scope Statement</w:t>
                         </w:r>
-                        <w:proofErr w:type="spellEnd"/>
-                        <w:r>
-                          <w:rPr>
-                            <w:i/>
-                            <w:sz w:val="96"/>
-                            <w:szCs w:val="120"/>
-                          </w:rPr>
-                          <w:t xml:space="preserve"> </w:t>
-                        </w:r>
-                        <w:proofErr w:type="spellStart"/>
-                        <w:r>
-                          <w:rPr>
-                            <w:i/>
-                            <w:sz w:val="96"/>
-                            <w:szCs w:val="120"/>
-                          </w:rPr>
-                          <w:t>Statement</w:t>
-                        </w:r>
-                        <w:proofErr w:type="spellEnd"/>
                       </w:p>
                     </w:sdtContent>
                   </w:sdt>
@@ -205,18 +185,8 @@
                         <w:sz w:val="28"/>
                         <w:szCs w:val="28"/>
                       </w:rPr>
-                      <w:t xml:space="preserve">Profesor: Ing. Cecilia </w:t>
+                      <w:t>Profesor: Ing. Cecilia Savi</w:t>
                     </w:r>
-                    <w:proofErr w:type="spellStart"/>
-                    <w:r>
-                      <w:rPr>
-                        <w:b/>
-                        <w:sz w:val="28"/>
-                        <w:szCs w:val="28"/>
-                      </w:rPr>
-                      <w:t>Savi</w:t>
-                    </w:r>
-                    <w:proofErr w:type="spellEnd"/>
                   </w:p>
                   <w:p>
                     <w:pPr>
@@ -271,24 +241,7 @@
                         <w:szCs w:val="28"/>
                       </w:rPr>
                       <w:tab/>
-                    </w:r>
-                    <w:proofErr w:type="spellStart"/>
-                    <w:r>
-                      <w:rPr>
-                        <w:b/>
-                        <w:sz w:val="28"/>
-                        <w:szCs w:val="28"/>
-                      </w:rPr>
-                      <w:t>Biancato</w:t>
-                    </w:r>
-                    <w:proofErr w:type="spellEnd"/>
-                    <w:r>
-                      <w:rPr>
-                        <w:b/>
-                        <w:sz w:val="28"/>
-                        <w:szCs w:val="28"/>
-                      </w:rPr>
-                      <w:t xml:space="preserve"> Enzo</w:t>
+                      <w:t>Biancato Enzo</w:t>
                     </w:r>
                   </w:p>
                   <w:p>
@@ -1171,30 +1124,8 @@
               <w:rPr>
                 <w:sz w:val="20"/>
               </w:rPr>
-              <w:t xml:space="preserve">Se agregaron todos los puntos del </w:t>
+              <w:t>Se agregaron todos los puntos del Scope Statement</w:t>
             </w:r>
-            <w:proofErr w:type="spellStart"/>
-            <w:r>
-              <w:rPr>
-                <w:sz w:val="20"/>
-              </w:rPr>
-              <w:t>Scope</w:t>
-            </w:r>
-            <w:proofErr w:type="spellEnd"/>
-            <w:r>
-              <w:rPr>
-                <w:sz w:val="20"/>
-              </w:rPr>
-              <w:t xml:space="preserve"> </w:t>
-            </w:r>
-            <w:proofErr w:type="spellStart"/>
-            <w:r>
-              <w:rPr>
-                <w:sz w:val="20"/>
-              </w:rPr>
-              <w:t>Statement</w:t>
-            </w:r>
-            <w:proofErr w:type="spellEnd"/>
           </w:p>
         </w:tc>
         <w:tc>
@@ -1907,31 +1838,7 @@
           <w:highlight w:val="yellow"/>
           <w:lang w:eastAsia="es-AR"/>
         </w:rPr>
-        <w:t xml:space="preserve">Semanalmente el grupo dispondrá del tiempo necesario para avanzar con el proyecto. Los días sábados serán enteramente dedicados al mismo y durante la semana cada integrante brindará 8 </w:t>
-      </w:r>
-      <w:proofErr w:type="spellStart"/>
-      <w:r>
-        <w:rPr>
-          <w:rFonts w:asciiTheme="minorHAnsi" w:eastAsia="Times New Roman" w:hAnsiTheme="minorHAnsi" w:cstheme="minorHAnsi"/>
-          <w:color w:val="000000"/>
-          <w:sz w:val="23"/>
-          <w:szCs w:val="23"/>
-          <w:highlight w:val="yellow"/>
-          <w:lang w:eastAsia="es-AR"/>
-        </w:rPr>
-        <w:t>hs</w:t>
-      </w:r>
-      <w:proofErr w:type="spellEnd"/>
-      <w:r>
-        <w:rPr>
-          <w:rFonts w:asciiTheme="minorHAnsi" w:eastAsia="Times New Roman" w:hAnsiTheme="minorHAnsi" w:cstheme="minorHAnsi"/>
-          <w:color w:val="000000"/>
-          <w:sz w:val="23"/>
-          <w:szCs w:val="23"/>
-          <w:highlight w:val="yellow"/>
-          <w:lang w:eastAsia="es-AR"/>
-        </w:rPr>
-        <w:t xml:space="preserve"> de trabajo. </w:t>
+        <w:t xml:space="preserve">Semanalmente el grupo dispondrá del tiempo necesario para avanzar con el proyecto. Los días sábados serán enteramente dedicados al mismo y durante la semana cada integrante brindará 8 hs de trabajo. </w:t>
       </w:r>
     </w:p>
     <w:p>
@@ -2377,29 +2284,7 @@
           <w:lang w:eastAsia="es-AR"/>
         </w:rPr>
         <w:lastRenderedPageBreak/>
-        <w:t xml:space="preserve">Para esta aplicación será necesario una computadora servidor en la cual se instalará el servidor WEB Apache, </w:t>
-      </w:r>
-      <w:proofErr w:type="spellStart"/>
-      <w:r>
-        <w:rPr>
-          <w:rFonts w:asciiTheme="minorHAnsi" w:eastAsia="Times New Roman" w:hAnsiTheme="minorHAnsi" w:cstheme="minorHAnsi"/>
-          <w:color w:val="000000"/>
-          <w:sz w:val="23"/>
-          <w:szCs w:val="23"/>
-          <w:lang w:eastAsia="es-AR"/>
-        </w:rPr>
-        <w:t>MySQL</w:t>
-      </w:r>
-      <w:proofErr w:type="spellEnd"/>
-      <w:r>
-        <w:rPr>
-          <w:rFonts w:asciiTheme="minorHAnsi" w:eastAsia="Times New Roman" w:hAnsiTheme="minorHAnsi" w:cstheme="minorHAnsi"/>
-          <w:color w:val="000000"/>
-          <w:sz w:val="23"/>
-          <w:szCs w:val="23"/>
-          <w:lang w:eastAsia="es-AR"/>
-        </w:rPr>
-        <w:t xml:space="preserve"> como gestor de base de datos y el propio sistema SA</w:t>
+        <w:t>Para esta aplicación será necesario una computadora servidor en la cual se instalará el servidor WEB Apache, MySQL como gestor de base de datos y el propio sistema SA</w:t>
       </w:r>
       <w:r>
         <w:rPr>
@@ -2651,7 +2536,6 @@
           <w:lang w:eastAsia="es-AR"/>
         </w:rPr>
       </w:pPr>
-      <w:proofErr w:type="spellStart"/>
       <w:r>
         <w:rPr>
           <w:rFonts w:asciiTheme="minorHAnsi" w:eastAsia="Times New Roman" w:hAnsiTheme="minorHAnsi" w:cstheme="minorHAnsi"/>
@@ -2660,40 +2544,7 @@
           <w:szCs w:val="23"/>
           <w:lang w:eastAsia="es-AR"/>
         </w:rPr>
-        <w:t>Testers</w:t>
-      </w:r>
-      <w:proofErr w:type="spellEnd"/>
-      <w:r>
-        <w:rPr>
-          <w:rFonts w:asciiTheme="minorHAnsi" w:eastAsia="Times New Roman" w:hAnsiTheme="minorHAnsi" w:cstheme="minorHAnsi"/>
-          <w:color w:val="000000"/>
-          <w:sz w:val="23"/>
-          <w:szCs w:val="23"/>
-          <w:lang w:eastAsia="es-AR"/>
-        </w:rPr>
-        <w:t xml:space="preserve">: tiene a su cargo la importante tarea de eliminar o minimizar los errores que surgen en el proceso de desarrollo. El objetivo principal es el de diseñar </w:t>
-      </w:r>
-      <w:proofErr w:type="spellStart"/>
-      <w:r>
-        <w:rPr>
-          <w:rFonts w:asciiTheme="minorHAnsi" w:eastAsia="Times New Roman" w:hAnsiTheme="minorHAnsi" w:cstheme="minorHAnsi"/>
-          <w:color w:val="000000"/>
-          <w:sz w:val="23"/>
-          <w:szCs w:val="23"/>
-          <w:lang w:eastAsia="es-AR"/>
-        </w:rPr>
-        <w:t>tests</w:t>
-      </w:r>
-      <w:proofErr w:type="spellEnd"/>
-      <w:r>
-        <w:rPr>
-          <w:rFonts w:asciiTheme="minorHAnsi" w:eastAsia="Times New Roman" w:hAnsiTheme="minorHAnsi" w:cstheme="minorHAnsi"/>
-          <w:color w:val="000000"/>
-          <w:sz w:val="23"/>
-          <w:szCs w:val="23"/>
-          <w:lang w:eastAsia="es-AR"/>
-        </w:rPr>
-        <w:t xml:space="preserve"> que en forma sistemática permitan eliminar diferentes clases de errores, realizando esto con la mínima cantidad de tiempo y esfuerzo.</w:t>
+        <w:t>Testers: tiene a su cargo la importante tarea de eliminar o minimizar los errores que surgen en el proceso de desarrollo. El objetivo principal es el de diseñar tests que en forma sistemática permitan eliminar diferentes clases de errores, realizando esto con la mínima cantidad de tiempo y esfuerzo.</w:t>
       </w:r>
     </w:p>
     <w:p>
@@ -2976,29 +2827,7 @@
           <w:szCs w:val="23"/>
           <w:lang w:eastAsia="es-AR"/>
         </w:rPr>
-        <w:t xml:space="preserve">Autoridades de la facultad (Para visualización de reportes, informes, </w:t>
-      </w:r>
-      <w:proofErr w:type="spellStart"/>
-      <w:r>
-        <w:rPr>
-          <w:rFonts w:asciiTheme="minorHAnsi" w:eastAsia="Times New Roman" w:hAnsiTheme="minorHAnsi" w:cstheme="minorHAnsi"/>
-          <w:color w:val="000000"/>
-          <w:sz w:val="23"/>
-          <w:szCs w:val="23"/>
-          <w:lang w:eastAsia="es-AR"/>
-        </w:rPr>
-        <w:t>etc</w:t>
-      </w:r>
-      <w:proofErr w:type="spellEnd"/>
-      <w:r>
-        <w:rPr>
-          <w:rFonts w:asciiTheme="minorHAnsi" w:eastAsia="Times New Roman" w:hAnsiTheme="minorHAnsi" w:cstheme="minorHAnsi"/>
-          <w:color w:val="000000"/>
-          <w:sz w:val="23"/>
-          <w:szCs w:val="23"/>
-          <w:lang w:eastAsia="es-AR"/>
-        </w:rPr>
-        <w:t>)</w:t>
+        <w:t>Autoridades de la facultad (Para visualización de reportes, informes, etc)</w:t>
       </w:r>
     </w:p>
     <w:p>
@@ -3064,29 +2893,7 @@
           <w:szCs w:val="23"/>
           <w:lang w:eastAsia="es-AR"/>
         </w:rPr>
-        <w:t xml:space="preserve">Jefa de Trabajos Prácticos: La ingeniera Cecilia </w:t>
-      </w:r>
-      <w:proofErr w:type="spellStart"/>
-      <w:r>
-        <w:rPr>
-          <w:rFonts w:asciiTheme="minorHAnsi" w:eastAsia="Times New Roman" w:hAnsiTheme="minorHAnsi" w:cstheme="minorHAnsi"/>
-          <w:color w:val="000000"/>
-          <w:sz w:val="23"/>
-          <w:szCs w:val="23"/>
-          <w:lang w:eastAsia="es-AR"/>
-        </w:rPr>
-        <w:t>Savi</w:t>
-      </w:r>
-      <w:proofErr w:type="spellEnd"/>
-      <w:r>
-        <w:rPr>
-          <w:rFonts w:asciiTheme="minorHAnsi" w:eastAsia="Times New Roman" w:hAnsiTheme="minorHAnsi" w:cstheme="minorHAnsi"/>
-          <w:color w:val="000000"/>
-          <w:sz w:val="23"/>
-          <w:szCs w:val="23"/>
-          <w:lang w:eastAsia="es-AR"/>
-        </w:rPr>
-        <w:t xml:space="preserve"> es la encargada de guiarnos en el desarrollo de nuestro proyecto.</w:t>
+        <w:t>Jefa de Trabajos Prácticos: La ingeniera Cecilia Savi es la encargada de guiarnos en el desarrollo de nuestro proyecto.</w:t>
       </w:r>
     </w:p>
     <w:p>
@@ -3144,64 +2951,6 @@
         </w:rPr>
         <w:t>Desarrollador del curso: Planea y efectúa las capacitaciones a usuario.</w:t>
       </w:r>
-    </w:p>
-    <w:p>
-      <w:pPr>
-        <w:numPr>
-          <w:ilvl w:val="0"/>
-          <w:numId w:val="17"/>
-        </w:numPr>
-        <w:spacing w:before="240" w:after="0" w:line="240" w:lineRule="auto"/>
-        <w:jc w:val="both"/>
-        <w:textAlignment w:val="baseline"/>
-        <w:rPr>
-          <w:rFonts w:asciiTheme="minorHAnsi" w:eastAsia="Times New Roman" w:hAnsiTheme="minorHAnsi" w:cstheme="minorHAnsi"/>
-          <w:color w:val="000000"/>
-          <w:sz w:val="23"/>
-          <w:szCs w:val="23"/>
-          <w:lang w:eastAsia="es-AR"/>
-        </w:rPr>
-      </w:pPr>
-      <w:r>
-        <w:rPr>
-          <w:rFonts w:asciiTheme="minorHAnsi" w:eastAsia="Times New Roman" w:hAnsiTheme="minorHAnsi" w:cstheme="minorHAnsi"/>
-          <w:color w:val="000000"/>
-          <w:sz w:val="23"/>
-          <w:szCs w:val="23"/>
-          <w:lang w:eastAsia="es-AR"/>
-        </w:rPr>
-        <w:t>Investigador</w:t>
-      </w:r>
-    </w:p>
-    <w:p>
-      <w:pPr>
-        <w:numPr>
-          <w:ilvl w:val="0"/>
-          <w:numId w:val="17"/>
-        </w:numPr>
-        <w:spacing w:before="240" w:after="0" w:line="240" w:lineRule="auto"/>
-        <w:jc w:val="both"/>
-        <w:textAlignment w:val="baseline"/>
-        <w:rPr>
-          <w:rFonts w:asciiTheme="minorHAnsi" w:eastAsia="Times New Roman" w:hAnsiTheme="minorHAnsi" w:cstheme="minorHAnsi"/>
-          <w:color w:val="000000"/>
-          <w:sz w:val="23"/>
-          <w:szCs w:val="23"/>
-          <w:lang w:eastAsia="es-AR"/>
-        </w:rPr>
-      </w:pPr>
-      <w:r>
-        <w:rPr>
-          <w:rFonts w:asciiTheme="minorHAnsi" w:eastAsia="Times New Roman" w:hAnsiTheme="minorHAnsi" w:cstheme="minorHAnsi"/>
-          <w:color w:val="000000"/>
-          <w:sz w:val="23"/>
-          <w:szCs w:val="23"/>
-          <w:lang w:eastAsia="es-AR"/>
-        </w:rPr>
-        <w:t>Presentador</w:t>
-      </w:r>
-    </w:p>
-    <w:p>
       <w:bookmarkStart w:id="12" w:name="_GoBack"/>
       <w:bookmarkEnd w:id="12"/>
     </w:p>
@@ -8841,6 +8590,7 @@
     <w:rsid w:val="00A20FC8"/>
     <w:rsid w:val="00A27F6C"/>
     <w:rsid w:val="00B36B27"/>
+    <w:rsid w:val="00C45285"/>
     <w:rsid w:val="00E531EE"/>
     <w:rsid w:val="00F37435"/>
     <w:rsid w:val="00FD7D7F"/>
@@ -9678,7 +9428,7 @@
 </file>
 
 <file path=customXml/itemProps2.xml><?xml version="1.0" encoding="utf-8"?>
-<ds:datastoreItem xmlns:ds="http://schemas.openxmlformats.org/officeDocument/2006/customXml" ds:itemID="{A4444434-98F1-4A4A-872B-4C2EA9588A4C}">
+<ds:datastoreItem xmlns:ds="http://schemas.openxmlformats.org/officeDocument/2006/customXml" ds:itemID="{FAB970E1-3AC3-437C-8D56-C0BCAF6D113D}">
   <ds:schemaRefs>
     <ds:schemaRef ds:uri="http://schemas.openxmlformats.org/officeDocument/2006/bibliography"/>
   </ds:schemaRefs>

</xml_diff>

<commit_message>
Corrección de lo señalado por la profe en algunos documentos (WBS, Diccionario WBS, Scope statement)
</commit_message>
<xml_diff>
--- a/repository/S.A.P.O/Proyecto/01_Alcance/Definición de alcance del proyecto/Scope Statment.docx
+++ b/repository/S.A.P.O/Proyecto/01_Alcance/Definición de alcance del proyecto/Scope Statment.docx
@@ -117,7 +117,7 @@
                 <v:imagedata r:id="rId9" o:title=""/>
                 <w10:wrap type="tight"/>
               </v:shape>
-              <o:OLEObject Type="Embed" ProgID="PBrush" ShapeID="_x0000_s1033" DrawAspect="Content" ObjectID="_1437235436" r:id="rId10"/>
+              <o:OLEObject Type="Embed" ProgID="PBrush" ShapeID="_x0000_s1033" DrawAspect="Content" ObjectID="_1438241097" r:id="rId10"/>
             </w:pict>
           </w:r>
           <w:r>
@@ -211,9 +211,6 @@
             </w:rPr>
             <w:alias w:val="Título"/>
             <w:id w:val="14700071"/>
-            <w:placeholder>
-              <w:docPart w:val="D51ACF564613405EB0E35219915C6AC7"/>
-            </w:placeholder>
             <w:dataBinding w:prefixMappings="xmlns:ns0='http://schemas.openxmlformats.org/package/2006/metadata/core-properties' xmlns:ns1='http://purl.org/dc/elements/1.1/'" w:xpath="/ns0:coreProperties[1]/ns1:title[1]" w:storeItemID="{6C3C8BC8-F283-45AE-878A-BAB7291924A1}"/>
             <w:text/>
           </w:sdtPr>
@@ -2309,7 +2306,43 @@
               <w:sz w:val="23"/>
               <w:szCs w:val="23"/>
             </w:rPr>
-            <w:t>La facultad de Odontología modificara el sitio web del aula virtual para agregar un link que re direccionaría a nuestro sitio web.</w:t>
+            <w:t>La fa</w:t>
+          </w:r>
+          <w:r>
+            <w:rPr>
+              <w:rFonts w:ascii="Arial" w:eastAsia="Times New Roman" w:hAnsi="Arial" w:cs="Arial"/>
+              <w:color w:val="000000"/>
+              <w:sz w:val="23"/>
+              <w:szCs w:val="23"/>
+            </w:rPr>
+            <w:t>cultad de Odontología modificará</w:t>
+          </w:r>
+          <w:r>
+            <w:rPr>
+              <w:rFonts w:ascii="Arial" w:eastAsia="Times New Roman" w:hAnsi="Arial" w:cs="Arial"/>
+              <w:color w:val="000000"/>
+              <w:sz w:val="23"/>
+              <w:szCs w:val="23"/>
+            </w:rPr>
+            <w:t xml:space="preserve"> el sitio web del aula v</w:t>
+          </w:r>
+          <w:r>
+            <w:rPr>
+              <w:rFonts w:ascii="Arial" w:eastAsia="Times New Roman" w:hAnsi="Arial" w:cs="Arial"/>
+              <w:color w:val="000000"/>
+              <w:sz w:val="23"/>
+              <w:szCs w:val="23"/>
+            </w:rPr>
+            <w:t xml:space="preserve">irtual para agregar un link que tenga como destino </w:t>
+          </w:r>
+          <w:r>
+            <w:rPr>
+              <w:rFonts w:ascii="Arial" w:eastAsia="Times New Roman" w:hAnsi="Arial" w:cs="Arial"/>
+              <w:color w:val="000000"/>
+              <w:sz w:val="23"/>
+              <w:szCs w:val="23"/>
+            </w:rPr>
+            <w:t>a nuestro sitio web.</w:t>
           </w:r>
         </w:p>
         <w:p>
@@ -2335,7 +2368,70 @@
               <w:sz w:val="23"/>
               <w:szCs w:val="23"/>
             </w:rPr>
-            <w:t>El cliente nos otorgara acceso a sus servidores para administrar nuestra propia base de datos que está montada allí mismo.</w:t>
+            <w:t>El cliente nos otorgará</w:t>
+          </w:r>
+          <w:r>
+            <w:rPr>
+              <w:rFonts w:ascii="Arial" w:eastAsia="Times New Roman" w:hAnsi="Arial" w:cs="Arial"/>
+              <w:color w:val="000000"/>
+              <w:sz w:val="23"/>
+              <w:szCs w:val="23"/>
+            </w:rPr>
+            <w:t xml:space="preserve"> acceso a sus servidores para </w:t>
+          </w:r>
+          <w:r>
+            <w:rPr>
+              <w:rFonts w:ascii="Arial" w:eastAsia="Times New Roman" w:hAnsi="Arial" w:cs="Arial"/>
+              <w:color w:val="000000"/>
+              <w:sz w:val="23"/>
+              <w:szCs w:val="23"/>
+            </w:rPr>
+            <w:t xml:space="preserve">montar y </w:t>
+          </w:r>
+          <w:r>
+            <w:rPr>
+              <w:rFonts w:ascii="Arial" w:eastAsia="Times New Roman" w:hAnsi="Arial" w:cs="Arial"/>
+              <w:color w:val="000000"/>
+              <w:sz w:val="23"/>
+              <w:szCs w:val="23"/>
+            </w:rPr>
+            <w:t>administrar</w:t>
+          </w:r>
+          <w:r>
+            <w:rPr>
+              <w:rFonts w:ascii="Arial" w:eastAsia="Times New Roman" w:hAnsi="Arial" w:cs="Arial"/>
+              <w:color w:val="000000"/>
+              <w:sz w:val="23"/>
+              <w:szCs w:val="23"/>
+            </w:rPr>
+            <w:t xml:space="preserve"> inicialmente</w:t>
+          </w:r>
+          <w:r>
+            <w:rPr>
+              <w:rFonts w:ascii="Arial" w:eastAsia="Times New Roman" w:hAnsi="Arial" w:cs="Arial"/>
+              <w:color w:val="000000"/>
+              <w:sz w:val="23"/>
+              <w:szCs w:val="23"/>
+            </w:rPr>
+            <w:t xml:space="preserve"> nuest</w:t>
+          </w:r>
+          <w:r>
+            <w:rPr>
+              <w:rFonts w:ascii="Arial" w:eastAsia="Times New Roman" w:hAnsi="Arial" w:cs="Arial"/>
+              <w:color w:val="000000"/>
+              <w:sz w:val="23"/>
+              <w:szCs w:val="23"/>
+            </w:rPr>
+            <w:t>ra propia base de datos que estará</w:t>
+          </w:r>
+          <w:r>
+            <w:rPr>
+              <w:rFonts w:ascii="Arial" w:eastAsia="Times New Roman" w:hAnsi="Arial" w:cs="Arial"/>
+              <w:color w:val="000000"/>
+              <w:sz w:val="23"/>
+              <w:szCs w:val="23"/>
+            </w:rPr>
+            <w:t xml:space="preserve"> montada allí mismo.</w:t>
           </w:r>
         </w:p>
         <w:p>
@@ -2394,13 +2490,13 @@
             <w:pStyle w:val="Ttulo1"/>
           </w:pPr>
           <w:bookmarkStart w:id="11" w:name="_Toc356320046"/>
-          <w:bookmarkStart w:id="12" w:name="_Toc353884239"/>
-          <w:bookmarkStart w:id="13" w:name="_Toc363493604"/>
+          <w:bookmarkStart w:id="12" w:name="_Toc363493604"/>
+          <w:bookmarkStart w:id="13" w:name="_Toc353884239"/>
           <w:r>
             <w:t>Restricciones</w:t>
           </w:r>
           <w:bookmarkEnd w:id="11"/>
-          <w:bookmarkEnd w:id="13"/>
+          <w:bookmarkEnd w:id="12"/>
         </w:p>
         <w:p>
           <w:pPr>
@@ -2868,16 +2964,45 @@
               <w:sz w:val="23"/>
               <w:szCs w:val="23"/>
             </w:rPr>
-            <w:t>Distribucion:</w:t>
-          </w:r>
-          <w:r>
-            <w:rPr>
-              <w:rFonts w:ascii="Arial" w:eastAsia="Times New Roman" w:hAnsi="Arial" w:cs="Arial"/>
-              <w:color w:val="000000"/>
-              <w:sz w:val="23"/>
-              <w:szCs w:val="23"/>
-            </w:rPr>
-            <w:t xml:space="preserve"> Condensa todas las actividades y documentos propios del despliegue del sistema de información. Incluye también todas las tareas de capacitación.</w:t>
+            <w:t>Distribución</w:t>
+          </w:r>
+          <w:r>
+            <w:rPr>
+              <w:rFonts w:ascii="Arial" w:eastAsia="Times New Roman" w:hAnsi="Arial" w:cs="Arial"/>
+              <w:b/>
+              <w:color w:val="000000"/>
+              <w:sz w:val="23"/>
+              <w:szCs w:val="23"/>
+            </w:rPr>
+            <w:t xml:space="preserve"> de Software</w:t>
+          </w:r>
+          <w:r>
+            <w:rPr>
+              <w:rFonts w:ascii="Arial" w:eastAsia="Times New Roman" w:hAnsi="Arial" w:cs="Arial"/>
+              <w:b/>
+              <w:color w:val="000000"/>
+              <w:sz w:val="23"/>
+              <w:szCs w:val="23"/>
+            </w:rPr>
+            <w:t>:</w:t>
+          </w:r>
+          <w:r>
+            <w:rPr>
+              <w:rFonts w:ascii="Arial" w:eastAsia="Times New Roman" w:hAnsi="Arial" w:cs="Arial"/>
+              <w:color w:val="000000"/>
+              <w:sz w:val="23"/>
+              <w:szCs w:val="23"/>
+            </w:rPr>
+            <w:t xml:space="preserve"> Condensa todas las actividades y documentos propios del despliegue del sistema de información</w:t>
+          </w:r>
+          <w:r>
+            <w:rPr>
+              <w:rFonts w:ascii="Arial" w:eastAsia="Times New Roman" w:hAnsi="Arial" w:cs="Arial"/>
+              <w:color w:val="000000"/>
+              <w:sz w:val="23"/>
+              <w:szCs w:val="23"/>
+            </w:rPr>
+            <w:t>, entendiéndose como despliegue a la etapa posterior a la finalización del desarrollo del sistema. Incluye tareas como preparación del software, instalación en el ámbito del cliente, capacitación, etc.</w:t>
           </w:r>
         </w:p>
         <w:p>
@@ -2913,9 +3038,28 @@
               <w:sz w:val="23"/>
               <w:szCs w:val="23"/>
             </w:rPr>
-            <w:t xml:space="preserve"> Se refiere a todos los esfuerzos (investigación, reuniones con el cliente, presentaciones del producto, informes) realizados por el equipo para poder concretar la realización del producto.</w:t>
-          </w:r>
-        </w:p>
+            <w:t xml:space="preserve"> Se refiere a todos los esfuerzos (investigación, reuniones con el cliente, presentaciones del producto, </w:t>
+          </w:r>
+          <w:r>
+            <w:rPr>
+              <w:rFonts w:ascii="Arial" w:eastAsia="Times New Roman" w:hAnsi="Arial" w:cs="Arial"/>
+              <w:color w:val="000000"/>
+              <w:sz w:val="23"/>
+              <w:szCs w:val="23"/>
+            </w:rPr>
+            <w:t xml:space="preserve">desarrollo de </w:t>
+          </w:r>
+          <w:r>
+            <w:rPr>
+              <w:rFonts w:ascii="Arial" w:eastAsia="Times New Roman" w:hAnsi="Arial" w:cs="Arial"/>
+              <w:color w:val="000000"/>
+              <w:sz w:val="23"/>
+              <w:szCs w:val="23"/>
+            </w:rPr>
+            <w:t>informes) realizados por el equipo para poder concretar la realización del producto.</w:t>
+          </w:r>
+        </w:p>
+        <w:bookmarkEnd w:id="13"/>
         <w:p>
           <w:pPr>
             <w:rPr>
@@ -2927,26 +3071,6 @@
               <w:szCs w:val="24"/>
             </w:rPr>
           </w:pPr>
-        </w:p>
-        <w:bookmarkEnd w:id="12"/>
-        <w:p>
-          <w:pPr>
-            <w:rPr>
-              <w:rFonts w:ascii="Arial" w:hAnsi="Arial" w:cs="Arial"/>
-              <w:caps/>
-              <w:color w:val="632423" w:themeColor="accent2" w:themeShade="80"/>
-              <w:spacing w:val="15"/>
-              <w:sz w:val="26"/>
-              <w:szCs w:val="24"/>
-            </w:rPr>
-          </w:pPr>
-          <w:r>
-            <w:rPr>
-              <w:rFonts w:ascii="Arial" w:hAnsi="Arial" w:cs="Arial"/>
-              <w:sz w:val="26"/>
-            </w:rPr>
-            <w:br w:type="page"/>
-          </w:r>
         </w:p>
         <w:p>
           <w:pPr>
@@ -3155,6 +3279,16 @@
               <w:szCs w:val="23"/>
             </w:rPr>
             <w:t>Diseñador de interfaces gráficas</w:t>
+          </w:r>
+          <w:r>
+            <w:rPr>
+              <w:rFonts w:ascii="Arial" w:eastAsia="Times New Roman" w:hAnsi="Arial" w:cs="Arial"/>
+              <w:b/>
+              <w:color w:val="000000"/>
+              <w:sz w:val="23"/>
+              <w:szCs w:val="23"/>
+            </w:rPr>
+            <w:t xml:space="preserve"> (incluyendo prototipos)</w:t>
           </w:r>
         </w:p>
         <w:p>
@@ -3774,7 +3908,7 @@
         <w:noProof/>
         <w:lang w:val="es-ES"/>
       </w:rPr>
-      <w:t>3</w:t>
+      <w:t>8</w:t>
     </w:r>
     <w:r>
       <w:rPr>
@@ -3894,7 +4028,7 @@
                         <a:blip r:embed="rId1">
                           <a:extLst>
                             <a:ext uri="{28A0092B-C50C-407E-A947-70E740481C1C}">
-                              <a14:useLocalDpi xmlns="" xmlns:wpc="http://schemas.microsoft.com/office/word/2010/wordprocessingCanvas" xmlns:mc="http://schemas.openxmlformats.org/markup-compatibility/2006" xmlns:o="urn:schemas-microsoft-com:office:office" xmlns:v="urn:schemas-microsoft-com:vml" xmlns:wp14="http://schemas.microsoft.com/office/word/2010/wordprocessingDrawing" xmlns:w10="urn:schemas-microsoft-com:office:word" xmlns:w="http://schemas.openxmlformats.org/wordprocessingml/2006/main" xmlns:w14="http://schemas.microsoft.com/office/word/2010/wordml" xmlns:w15="http://schemas.microsoft.com/office/word/2012/wordml" xmlns:wpg="http://schemas.microsoft.com/office/word/2010/wordprocessingGroup" xmlns:wpi="http://schemas.microsoft.com/office/word/2010/wordprocessingInk" xmlns:wps="http://schemas.microsoft.com/office/word/2010/wordprocessingShape" xmlns:a14="http://schemas.microsoft.com/office/drawing/2010/main" val="0"/>
+                              <a14:useLocalDpi xmlns:a14="http://schemas.microsoft.com/office/drawing/2010/main" xmlns:wps="http://schemas.microsoft.com/office/word/2010/wordprocessingShape" xmlns:wpi="http://schemas.microsoft.com/office/word/2010/wordprocessingInk" xmlns:wpg="http://schemas.microsoft.com/office/word/2010/wordprocessingGroup" xmlns:w15="http://schemas.microsoft.com/office/word/2012/wordml" xmlns:w14="http://schemas.microsoft.com/office/word/2010/wordml" xmlns:w="http://schemas.openxmlformats.org/wordprocessingml/2006/main" xmlns:w10="urn:schemas-microsoft-com:office:word" xmlns:wp14="http://schemas.microsoft.com/office/word/2010/wordprocessingDrawing" xmlns:v="urn:schemas-microsoft-com:vml" xmlns:o="urn:schemas-microsoft-com:office:office" xmlns:mc="http://schemas.openxmlformats.org/markup-compatibility/2006" xmlns:wpc="http://schemas.microsoft.com/office/word/2010/wordprocessingCanvas" xmlns="" val="0"/>
                             </a:ext>
                           </a:extLst>
                         </a:blip>
@@ -5123,390 +5257,6 @@
 </w:styles>
 </file>
 
-<file path=word/glossary/document.xml><?xml version="1.0" encoding="utf-8"?>
-<w:glossaryDocument xmlns:ve="http://schemas.openxmlformats.org/markup-compatibility/2006" xmlns:o="urn:schemas-microsoft-com:office:office" xmlns:r="http://schemas.openxmlformats.org/officeDocument/2006/relationships" xmlns:m="http://schemas.openxmlformats.org/officeDocument/2006/math" xmlns:v="urn:schemas-microsoft-com:vml" xmlns:wp="http://schemas.openxmlformats.org/drawingml/2006/wordprocessingDrawing" xmlns:w10="urn:schemas-microsoft-com:office:word" xmlns:w="http://schemas.openxmlformats.org/wordprocessingml/2006/main" xmlns:wne="http://schemas.microsoft.com/office/word/2006/wordml">
-  <w:docParts/>
-</w:glossaryDocument>
-</file>
-
-<file path=word/glossary/fontTable.xml><?xml version="1.0" encoding="utf-8"?>
-<w:fonts xmlns:r="http://schemas.openxmlformats.org/officeDocument/2006/relationships" xmlns:w="http://schemas.openxmlformats.org/wordprocessingml/2006/main">
-  <w:font w:name="Symbol">
-    <w:panose1 w:val="05050102010706020507"/>
-    <w:charset w:val="02"/>
-    <w:family w:val="roman"/>
-    <w:pitch w:val="variable"/>
-    <w:sig w:usb0="00000000" w:usb1="10000000" w:usb2="00000000" w:usb3="00000000" w:csb0="80000000" w:csb1="00000000"/>
-  </w:font>
-  <w:font w:name="Times New Roman">
-    <w:panose1 w:val="02020603050405020304"/>
-    <w:charset w:val="00"/>
-    <w:family w:val="roman"/>
-    <w:pitch w:val="variable"/>
-    <w:sig w:usb0="E0002AFF" w:usb1="C0007841" w:usb2="00000009" w:usb3="00000000" w:csb0="000001FF" w:csb1="00000000"/>
-  </w:font>
-  <w:font w:name="Courier New">
-    <w:panose1 w:val="02070309020205020404"/>
-    <w:charset w:val="00"/>
-    <w:family w:val="modern"/>
-    <w:pitch w:val="fixed"/>
-    <w:sig w:usb0="E0002AFF" w:usb1="C0007843" w:usb2="00000009" w:usb3="00000000" w:csb0="000001FF" w:csb1="00000000"/>
-  </w:font>
-  <w:font w:name="Wingdings">
-    <w:panose1 w:val="05000000000000000000"/>
-    <w:charset w:val="02"/>
-    <w:family w:val="auto"/>
-    <w:pitch w:val="variable"/>
-    <w:sig w:usb0="00000000" w:usb1="10000000" w:usb2="00000000" w:usb3="00000000" w:csb0="80000000" w:csb1="00000000"/>
-  </w:font>
-  <w:font w:name="Calibri">
-    <w:panose1 w:val="020F0502020204030204"/>
-    <w:charset w:val="00"/>
-    <w:family w:val="swiss"/>
-    <w:pitch w:val="variable"/>
-    <w:sig w:usb0="E10002FF" w:usb1="4000ACFF" w:usb2="00000009" w:usb3="00000000" w:csb0="0000019F" w:csb1="00000000"/>
-  </w:font>
-  <w:font w:name="Cambria">
-    <w:panose1 w:val="02040503050406030204"/>
-    <w:charset w:val="00"/>
-    <w:family w:val="roman"/>
-    <w:pitch w:val="variable"/>
-    <w:sig w:usb0="E00002FF" w:usb1="400004FF" w:usb2="00000000" w:usb3="00000000" w:csb0="0000019F" w:csb1="00000000"/>
-  </w:font>
-  <w:font w:name="Tahoma">
-    <w:panose1 w:val="020B0604030504040204"/>
-    <w:charset w:val="00"/>
-    <w:family w:val="swiss"/>
-    <w:pitch w:val="variable"/>
-    <w:sig w:usb0="E1002EFF" w:usb1="C000605B" w:usb2="00000029" w:usb3="00000000" w:csb0="000101FF" w:csb1="00000000"/>
-  </w:font>
-  <w:font w:name="Arial">
-    <w:panose1 w:val="020B0604020202020204"/>
-    <w:charset w:val="00"/>
-    <w:family w:val="swiss"/>
-    <w:pitch w:val="variable"/>
-    <w:sig w:usb0="E0002AFF" w:usb1="C0007843" w:usb2="00000009" w:usb3="00000000" w:csb0="000001FF" w:csb1="00000000"/>
-  </w:font>
-</w:fonts>
-</file>
-
-<file path=word/glossary/settings.xml><?xml version="1.0" encoding="utf-8"?>
-<w:settings xmlns:o="urn:schemas-microsoft-com:office:office" xmlns:r="http://schemas.openxmlformats.org/officeDocument/2006/relationships" xmlns:m="http://schemas.openxmlformats.org/officeDocument/2006/math" xmlns:v="urn:schemas-microsoft-com:vml" xmlns:w10="urn:schemas-microsoft-com:office:word" xmlns:w="http://schemas.openxmlformats.org/wordprocessingml/2006/main" xmlns:sl="http://schemas.openxmlformats.org/schemaLibrary/2006/main">
-  <w:view w:val="normal"/>
-  <w:defaultTabStop w:val="708"/>
-  <w:hyphenationZone w:val="425"/>
-  <w:characterSpacingControl w:val="doNotCompress"/>
-  <w:compat>
-    <w:useFELayout/>
-  </w:compat>
-  <w:rsids>
-    <w:rsidRoot w:val="00D0735B"/>
-    <w:rsid w:val="000804FB"/>
-    <w:rsid w:val="0011283B"/>
-    <w:rsid w:val="00250461"/>
-    <w:rsid w:val="002B0B1D"/>
-    <w:rsid w:val="003D6402"/>
-    <w:rsid w:val="004343A5"/>
-    <w:rsid w:val="00B305ED"/>
-    <w:rsid w:val="00B70BD1"/>
-    <w:rsid w:val="00D0735B"/>
-  </w:rsids>
-  <m:mathPr>
-    <m:mathFont m:val="Cambria Math"/>
-    <m:brkBin m:val="before"/>
-    <m:brkBinSub m:val="--"/>
-    <m:smallFrac/>
-    <m:dispDef/>
-    <m:lMargin m:val="0"/>
-    <m:rMargin m:val="0"/>
-    <m:defJc m:val="centerGroup"/>
-    <m:wrapIndent m:val="1440"/>
-    <m:intLim m:val="subSup"/>
-    <m:naryLim m:val="undOvr"/>
-  </m:mathPr>
-  <w:themeFontLang w:val="es-AR"/>
-  <w:clrSchemeMapping w:bg1="light1" w:t1="dark1" w:bg2="light2" w:t2="dark2" w:accent1="accent1" w:accent2="accent2" w:accent3="accent3" w:accent4="accent4" w:accent5="accent5" w:accent6="accent6" w:hyperlink="hyperlink" w:followedHyperlink="followedHyperlink"/>
-  <w:decimalSymbol w:val=","/>
-  <w:listSeparator w:val=";"/>
-</w:settings>
-</file>
-
-<file path=word/glossary/styles.xml><?xml version="1.0" encoding="utf-8"?>
-<w:styles xmlns:r="http://schemas.openxmlformats.org/officeDocument/2006/relationships" xmlns:w="http://schemas.openxmlformats.org/wordprocessingml/2006/main">
-  <w:docDefaults>
-    <w:rPrDefault>
-      <w:rPr>
-        <w:rFonts w:asciiTheme="minorHAnsi" w:eastAsiaTheme="minorEastAsia" w:hAnsiTheme="minorHAnsi" w:cstheme="minorBidi"/>
-        <w:sz w:val="22"/>
-        <w:szCs w:val="22"/>
-        <w:lang w:val="es-AR" w:eastAsia="es-AR" w:bidi="ar-SA"/>
-      </w:rPr>
-    </w:rPrDefault>
-    <w:pPrDefault>
-      <w:pPr>
-        <w:spacing w:after="200" w:line="276" w:lineRule="auto"/>
-      </w:pPr>
-    </w:pPrDefault>
-  </w:docDefaults>
-  <w:latentStyles w:defLockedState="0" w:defUIPriority="99" w:defSemiHidden="1" w:defUnhideWhenUsed="1" w:defQFormat="0" w:count="267">
-    <w:lsdException w:name="Normal" w:semiHidden="0" w:uiPriority="0" w:unhideWhenUsed="0" w:qFormat="1"/>
-    <w:lsdException w:name="heading 1" w:semiHidden="0" w:uiPriority="9" w:unhideWhenUsed="0" w:qFormat="1"/>
-    <w:lsdException w:name="heading 2" w:uiPriority="9" w:qFormat="1"/>
-    <w:lsdException w:name="heading 3" w:uiPriority="9" w:qFormat="1"/>
-    <w:lsdException w:name="heading 4" w:uiPriority="9" w:qFormat="1"/>
-    <w:lsdException w:name="heading 5" w:uiPriority="9" w:qFormat="1"/>
-    <w:lsdException w:name="heading 6" w:uiPriority="9" w:qFormat="1"/>
-    <w:lsdException w:name="heading 7" w:uiPriority="9" w:qFormat="1"/>
-    <w:lsdException w:name="heading 8" w:uiPriority="9" w:qFormat="1"/>
-    <w:lsdException w:name="heading 9" w:uiPriority="9" w:qFormat="1"/>
-    <w:lsdException w:name="toc 1" w:uiPriority="39"/>
-    <w:lsdException w:name="toc 2" w:uiPriority="39"/>
-    <w:lsdException w:name="toc 3" w:uiPriority="39"/>
-    <w:lsdException w:name="toc 4" w:uiPriority="39"/>
-    <w:lsdException w:name="toc 5" w:uiPriority="39"/>
-    <w:lsdException w:name="toc 6" w:uiPriority="39"/>
-    <w:lsdException w:name="toc 7" w:uiPriority="39"/>
-    <w:lsdException w:name="toc 8" w:uiPriority="39"/>
-    <w:lsdException w:name="toc 9" w:uiPriority="39"/>
-    <w:lsdException w:name="caption" w:uiPriority="35" w:qFormat="1"/>
-    <w:lsdException w:name="Title" w:semiHidden="0" w:uiPriority="10" w:unhideWhenUsed="0" w:qFormat="1"/>
-    <w:lsdException w:name="Default Paragraph Font" w:uiPriority="1"/>
-    <w:lsdException w:name="Subtitle" w:semiHidden="0" w:uiPriority="11" w:unhideWhenUsed="0" w:qFormat="1"/>
-    <w:lsdException w:name="Strong" w:semiHidden="0" w:uiPriority="22" w:unhideWhenUsed="0" w:qFormat="1"/>
-    <w:lsdException w:name="Emphasis" w:semiHidden="0" w:uiPriority="20" w:unhideWhenUsed="0" w:qFormat="1"/>
-    <w:lsdException w:name="Table Grid" w:semiHidden="0" w:uiPriority="59" w:unhideWhenUsed="0"/>
-    <w:lsdException w:name="Placeholder Text" w:unhideWhenUsed="0"/>
-    <w:lsdException w:name="No Spacing" w:semiHidden="0" w:uiPriority="1" w:unhideWhenUsed="0" w:qFormat="1"/>
-    <w:lsdException w:name="Light Shading" w:semiHidden="0" w:uiPriority="60" w:unhideWhenUsed="0"/>
-    <w:lsdException w:name="Light List" w:semiHidden="0" w:uiPriority="61" w:unhideWhenUsed="0"/>
-    <w:lsdException w:name="Light Grid" w:semiHidden="0" w:uiPriority="62" w:unhideWhenUsed="0"/>
-    <w:lsdException w:name="Medium Shading 1" w:semiHidden="0" w:uiPriority="63" w:unhideWhenUsed="0"/>
-    <w:lsdException w:name="Medium Shading 2" w:semiHidden="0" w:uiPriority="64" w:unhideWhenUsed="0"/>
-    <w:lsdException w:name="Medium List 1" w:semiHidden="0" w:uiPriority="65" w:unhideWhenUsed="0"/>
-    <w:lsdException w:name="Medium List 2" w:semiHidden="0" w:uiPriority="66" w:unhideWhenUsed="0"/>
-    <w:lsdException w:name="Medium Grid 1" w:semiHidden="0" w:uiPriority="67" w:unhideWhenUsed="0"/>
-    <w:lsdException w:name="Medium Grid 2" w:semiHidden="0" w:uiPriority="68" w:unhideWhenUsed="0"/>
-    <w:lsdException w:name="Medium Grid 3" w:semiHidden="0" w:uiPriority="69" w:unhideWhenUsed="0"/>
-    <w:lsdException w:name="Dark List" w:semiHidden="0" w:uiPriority="70" w:unhideWhenUsed="0"/>
-    <w:lsdException w:name="Colorful Shading" w:semiHidden="0" w:uiPriority="71" w:unhideWhenUsed="0"/>
-    <w:lsdException w:name="Colorful List" w:semiHidden="0" w:uiPriority="72" w:unhideWhenUsed="0"/>
-    <w:lsdException w:name="Colorful Grid" w:semiHidden="0" w:uiPriority="73" w:unhideWhenUsed="0"/>
-    <w:lsdException w:name="Light Shading Accent 1" w:semiHidden="0" w:uiPriority="60" w:unhideWhenUsed="0"/>
-    <w:lsdException w:name="Light List Accent 1" w:semiHidden="0" w:uiPriority="61" w:unhideWhenUsed="0"/>
-    <w:lsdException w:name="Light Grid Accent 1" w:semiHidden="0" w:uiPriority="62" w:unhideWhenUsed="0"/>
-    <w:lsdException w:name="Medium Shading 1 Accent 1" w:semiHidden="0" w:uiPriority="63" w:unhideWhenUsed="0"/>
-    <w:lsdException w:name="Medium Shading 2 Accent 1" w:semiHidden="0" w:uiPriority="64" w:unhideWhenUsed="0"/>
-    <w:lsdException w:name="Medium List 1 Accent 1" w:semiHidden="0" w:uiPriority="65" w:unhideWhenUsed="0"/>
-    <w:lsdException w:name="Revision" w:unhideWhenUsed="0"/>
-    <w:lsdException w:name="List Paragraph" w:semiHidden="0" w:uiPriority="34" w:unhideWhenUsed="0" w:qFormat="1"/>
-    <w:lsdException w:name="Quote" w:semiHidden="0" w:uiPriority="29" w:unhideWhenUsed="0" w:qFormat="1"/>
-    <w:lsdException w:name="Intense Quote" w:semiHidden="0" w:uiPriority="30" w:unhideWhenUsed="0" w:qFormat="1"/>
-    <w:lsdException w:name="Medium List 2 Accent 1" w:semiHidden="0" w:uiPriority="66" w:unhideWhenUsed="0"/>
-    <w:lsdException w:name="Medium Grid 1 Accent 1" w:semiHidden="0" w:uiPriority="67" w:unhideWhenUsed="0"/>
-    <w:lsdException w:name="Medium Grid 2 Accent 1" w:semiHidden="0" w:uiPriority="68" w:unhideWhenUsed="0"/>
-    <w:lsdException w:name="Medium Grid 3 Accent 1" w:semiHidden="0" w:uiPriority="69" w:unhideWhenUsed="0"/>
-    <w:lsdException w:name="Dark List Accent 1" w:semiHidden="0" w:uiPriority="70" w:unhideWhenUsed="0"/>
-    <w:lsdException w:name="Colorful Shading Accent 1" w:semiHidden="0" w:uiPriority="71" w:unhideWhenUsed="0"/>
-    <w:lsdException w:name="Colorful List Accent 1" w:semiHidden="0" w:uiPriority="72" w:unhideWhenUsed="0"/>
-    <w:lsdException w:name="Colorful Grid Accent 1" w:semiHidden="0" w:uiPriority="73" w:unhideWhenUsed="0"/>
-    <w:lsdException w:name="Light Shading Accent 2" w:semiHidden="0" w:uiPriority="60" w:unhideWhenUsed="0"/>
-    <w:lsdException w:name="Light List Accent 2" w:semiHidden="0" w:uiPriority="61" w:unhideWhenUsed="0"/>
-    <w:lsdException w:name="Light Grid Accent 2" w:semiHidden="0" w:uiPriority="62" w:unhideWhenUsed="0"/>
-    <w:lsdException w:name="Medium Shading 1 Accent 2" w:semiHidden="0" w:uiPriority="63" w:unhideWhenUsed="0"/>
-    <w:lsdException w:name="Medium Shading 2 Accent 2" w:semiHidden="0" w:uiPriority="64" w:unhideWhenUsed="0"/>
-    <w:lsdException w:name="Medium List 1 Accent 2" w:semiHidden="0" w:uiPriority="65" w:unhideWhenUsed="0"/>
-    <w:lsdException w:name="Medium List 2 Accent 2" w:semiHidden="0" w:uiPriority="66" w:unhideWhenUsed="0"/>
-    <w:lsdException w:name="Medium Grid 1 Accent 2" w:semiHidden="0" w:uiPriority="67" w:unhideWhenUsed="0"/>
-    <w:lsdException w:name="Medium Grid 2 Accent 2" w:semiHidden="0" w:uiPriority="68" w:unhideWhenUsed="0"/>
-    <w:lsdException w:name="Medium Grid 3 Accent 2" w:semiHidden="0" w:uiPriority="69" w:unhideWhenUsed="0"/>
-    <w:lsdException w:name="Dark List Accent 2" w:semiHidden="0" w:uiPriority="70" w:unhideWhenUsed="0"/>
-    <w:lsdException w:name="Colorful Shading Accent 2" w:semiHidden="0" w:uiPriority="71" w:unhideWhenUsed="0"/>
-    <w:lsdException w:name="Colorful List Accent 2" w:semiHidden="0" w:uiPriority="72" w:unhideWhenUsed="0"/>
-    <w:lsdException w:name="Colorful Grid Accent 2" w:semiHidden="0" w:uiPriority="73" w:unhideWhenUsed="0"/>
-    <w:lsdException w:name="Light Shading Accent 3" w:semiHidden="0" w:uiPriority="60" w:unhideWhenUsed="0"/>
-    <w:lsdException w:name="Light List Accent 3" w:semiHidden="0" w:uiPriority="61" w:unhideWhenUsed="0"/>
-    <w:lsdException w:name="Light Grid Accent 3" w:semiHidden="0" w:uiPriority="62" w:unhideWhenUsed="0"/>
-    <w:lsdException w:name="Medium Shading 1 Accent 3" w:semiHidden="0" w:uiPriority="63" w:unhideWhenUsed="0"/>
-    <w:lsdException w:name="Medium Shading 2 Accent 3" w:semiHidden="0" w:uiPriority="64" w:unhideWhenUsed="0"/>
-    <w:lsdException w:name="Medium List 1 Accent 3" w:semiHidden="0" w:uiPriority="65" w:unhideWhenUsed="0"/>
-    <w:lsdException w:name="Medium List 2 Accent 3" w:semiHidden="0" w:uiPriority="66" w:unhideWhenUsed="0"/>
-    <w:lsdException w:name="Medium Grid 1 Accent 3" w:semiHidden="0" w:uiPriority="67" w:unhideWhenUsed="0"/>
-    <w:lsdException w:name="Medium Grid 2 Accent 3" w:semiHidden="0" w:uiPriority="68" w:unhideWhenUsed="0"/>
-    <w:lsdException w:name="Medium Grid 3 Accent 3" w:semiHidden="0" w:uiPriority="69" w:unhideWhenUsed="0"/>
-    <w:lsdException w:name="Dark List Accent 3" w:semiHidden="0" w:uiPriority="70" w:unhideWhenUsed="0"/>
-    <w:lsdException w:name="Colorful Shading Accent 3" w:semiHidden="0" w:uiPriority="71" w:unhideWhenUsed="0"/>
-    <w:lsdException w:name="Colorful List Accent 3" w:semiHidden="0" w:uiPriority="72" w:unhideWhenUsed="0"/>
-    <w:lsdException w:name="Colorful Grid Accent 3" w:semiHidden="0" w:uiPriority="73" w:unhideWhenUsed="0"/>
-    <w:lsdException w:name="Light Shading Accent 4" w:semiHidden="0" w:uiPriority="60" w:unhideWhenUsed="0"/>
-    <w:lsdException w:name="Light List Accent 4" w:semiHidden="0" w:uiPriority="61" w:unhideWhenUsed="0"/>
-    <w:lsdException w:name="Light Grid Accent 4" w:semiHidden="0" w:uiPriority="62" w:unhideWhenUsed="0"/>
-    <w:lsdException w:name="Medium Shading 1 Accent 4" w:semiHidden="0" w:uiPriority="63" w:unhideWhenUsed="0"/>
-    <w:lsdException w:name="Medium Shading 2 Accent 4" w:semiHidden="0" w:uiPriority="64" w:unhideWhenUsed="0"/>
-    <w:lsdException w:name="Medium List 1 Accent 4" w:semiHidden="0" w:uiPriority="65" w:unhideWhenUsed="0"/>
-    <w:lsdException w:name="Medium List 2 Accent 4" w:semiHidden="0" w:uiPriority="66" w:unhideWhenUsed="0"/>
-    <w:lsdException w:name="Medium Grid 1 Accent 4" w:semiHidden="0" w:uiPriority="67" w:unhideWhenUsed="0"/>
-    <w:lsdException w:name="Medium Grid 2 Accent 4" w:semiHidden="0" w:uiPriority="68" w:unhideWhenUsed="0"/>
-    <w:lsdException w:name="Medium Grid 3 Accent 4" w:semiHidden="0" w:uiPriority="69" w:unhideWhenUsed="0"/>
-    <w:lsdException w:name="Dark List Accent 4" w:semiHidden="0" w:uiPriority="70" w:unhideWhenUsed="0"/>
-    <w:lsdException w:name="Colorful Shading Accent 4" w:semiHidden="0" w:uiPriority="71" w:unhideWhenUsed="0"/>
-    <w:lsdException w:name="Colorful List Accent 4" w:semiHidden="0" w:uiPriority="72" w:unhideWhenUsed="0"/>
-    <w:lsdException w:name="Colorful Grid Accent 4" w:semiHidden="0" w:uiPriority="73" w:unhideWhenUsed="0"/>
-    <w:lsdException w:name="Light Shading Accent 5" w:semiHidden="0" w:uiPriority="60" w:unhideWhenUsed="0"/>
-    <w:lsdException w:name="Light List Accent 5" w:semiHidden="0" w:uiPriority="61" w:unhideWhenUsed="0"/>
-    <w:lsdException w:name="Light Grid Accent 5" w:semiHidden="0" w:uiPriority="62" w:unhideWhenUsed="0"/>
-    <w:lsdException w:name="Medium Shading 1 Accent 5" w:semiHidden="0" w:uiPriority="63" w:unhideWhenUsed="0"/>
-    <w:lsdException w:name="Medium Shading 2 Accent 5" w:semiHidden="0" w:uiPriority="64" w:unhideWhenUsed="0"/>
-    <w:lsdException w:name="Medium List 1 Accent 5" w:semiHidden="0" w:uiPriority="65" w:unhideWhenUsed="0"/>
-    <w:lsdException w:name="Medium List 2 Accent 5" w:semiHidden="0" w:uiPriority="66" w:unhideWhenUsed="0"/>
-    <w:lsdException w:name="Medium Grid 1 Accent 5" w:semiHidden="0" w:uiPriority="67" w:unhideWhenUsed="0"/>
-    <w:lsdException w:name="Medium Grid 2 Accent 5" w:semiHidden="0" w:uiPriority="68" w:unhideWhenUsed="0"/>
-    <w:lsdException w:name="Medium Grid 3 Accent 5" w:semiHidden="0" w:uiPriority="69" w:unhideWhenUsed="0"/>
-    <w:lsdException w:name="Dark List Accent 5" w:semiHidden="0" w:uiPriority="70" w:unhideWhenUsed="0"/>
-    <w:lsdException w:name="Colorful Shading Accent 5" w:semiHidden="0" w:uiPriority="71" w:unhideWhenUsed="0"/>
-    <w:lsdException w:name="Colorful List Accent 5" w:semiHidden="0" w:uiPriority="72" w:unhideWhenUsed="0"/>
-    <w:lsdException w:name="Colorful Grid Accent 5" w:semiHidden="0" w:uiPriority="73" w:unhideWhenUsed="0"/>
-    <w:lsdException w:name="Light Shading Accent 6" w:semiHidden="0" w:uiPriority="60" w:unhideWhenUsed="0"/>
-    <w:lsdException w:name="Light List Accent 6" w:semiHidden="0" w:uiPriority="61" w:unhideWhenUsed="0"/>
-    <w:lsdException w:name="Light Grid Accent 6" w:semiHidden="0" w:uiPriority="62" w:unhideWhenUsed="0"/>
-    <w:lsdException w:name="Medium Shading 1 Accent 6" w:semiHidden="0" w:uiPriority="63" w:unhideWhenUsed="0"/>
-    <w:lsdException w:name="Medium Shading 2 Accent 6" w:semiHidden="0" w:uiPriority="64" w:unhideWhenUsed="0"/>
-    <w:lsdException w:name="Medium List 1 Accent 6" w:semiHidden="0" w:uiPriority="65" w:unhideWhenUsed="0"/>
-    <w:lsdException w:name="Medium List 2 Accent 6" w:semiHidden="0" w:uiPriority="66" w:unhideWhenUsed="0"/>
-    <w:lsdException w:name="Medium Grid 1 Accent 6" w:semiHidden="0" w:uiPriority="67" w:unhideWhenUsed="0"/>
-    <w:lsdException w:name="Medium Grid 2 Accent 6" w:semiHidden="0" w:uiPriority="68" w:unhideWhenUsed="0"/>
-    <w:lsdException w:name="Medium Grid 3 Accent 6" w:semiHidden="0" w:uiPriority="69" w:unhideWhenUsed="0"/>
-    <w:lsdException w:name="Dark List Accent 6" w:semiHidden="0" w:uiPriority="70" w:unhideWhenUsed="0"/>
-    <w:lsdException w:name="Colorful Shading Accent 6" w:semiHidden="0" w:uiPriority="71" w:unhideWhenUsed="0"/>
-    <w:lsdException w:name="Colorful List Accent 6" w:semiHidden="0" w:uiPriority="72" w:unhideWhenUsed="0"/>
-    <w:lsdException w:name="Colorful Grid Accent 6" w:semiHidden="0" w:uiPriority="73" w:unhideWhenUsed="0"/>
-    <w:lsdException w:name="Subtle Emphasis" w:semiHidden="0" w:uiPriority="19" w:unhideWhenUsed="0" w:qFormat="1"/>
-    <w:lsdException w:name="Intense Emphasis" w:semiHidden="0" w:uiPriority="21" w:unhideWhenUsed="0" w:qFormat="1"/>
-    <w:lsdException w:name="Subtle Reference" w:semiHidden="0" w:uiPriority="31" w:unhideWhenUsed="0" w:qFormat="1"/>
-    <w:lsdException w:name="Intense Reference" w:semiHidden="0" w:uiPriority="32" w:unhideWhenUsed="0" w:qFormat="1"/>
-    <w:lsdException w:name="Book Title" w:semiHidden="0" w:uiPriority="33" w:unhideWhenUsed="0" w:qFormat="1"/>
-    <w:lsdException w:name="Bibliography" w:uiPriority="37"/>
-    <w:lsdException w:name="TOC Heading" w:uiPriority="39" w:qFormat="1"/>
-  </w:latentStyles>
-  <w:style w:type="paragraph" w:default="1" w:styleId="Normal">
-    <w:name w:val="Normal"/>
-    <w:qFormat/>
-    <w:rsid w:val="004343A5"/>
-  </w:style>
-  <w:style w:type="character" w:default="1" w:styleId="Fuentedeprrafopredeter">
-    <w:name w:val="Default Paragraph Font"/>
-    <w:uiPriority w:val="1"/>
-    <w:semiHidden/>
-    <w:unhideWhenUsed/>
-  </w:style>
-  <w:style w:type="table" w:default="1" w:styleId="Tablanormal">
-    <w:name w:val="Normal Table"/>
-    <w:uiPriority w:val="99"/>
-    <w:semiHidden/>
-    <w:unhideWhenUsed/>
-    <w:qFormat/>
-    <w:tblPr>
-      <w:tblInd w:w="0" w:type="dxa"/>
-      <w:tblCellMar>
-        <w:top w:w="0" w:type="dxa"/>
-        <w:left w:w="108" w:type="dxa"/>
-        <w:bottom w:w="0" w:type="dxa"/>
-        <w:right w:w="108" w:type="dxa"/>
-      </w:tblCellMar>
-    </w:tblPr>
-  </w:style>
-  <w:style w:type="numbering" w:default="1" w:styleId="Sinlista">
-    <w:name w:val="No List"/>
-    <w:uiPriority w:val="99"/>
-    <w:semiHidden/>
-    <w:unhideWhenUsed/>
-  </w:style>
-  <w:style w:type="paragraph" w:customStyle="1" w:styleId="D51ACF564613405EB0E35219915C6AC7">
-    <w:name w:val="D51ACF564613405EB0E35219915C6AC7"/>
-    <w:rsid w:val="00D0735B"/>
-  </w:style>
-  <w:style w:type="paragraph" w:customStyle="1" w:styleId="70C8CF76E24741178AD6CCA30D4A1702">
-    <w:name w:val="70C8CF76E24741178AD6CCA30D4A1702"/>
-    <w:rsid w:val="00D0735B"/>
-  </w:style>
-  <w:style w:type="paragraph" w:customStyle="1" w:styleId="D6B23308308F492FB0D9D3992244E8C6">
-    <w:name w:val="D6B23308308F492FB0D9D3992244E8C6"/>
-    <w:rsid w:val="00D0735B"/>
-  </w:style>
-  <w:style w:type="paragraph" w:customStyle="1" w:styleId="DF9AC22BFBAF457ABCE248ABEDCFA93B">
-    <w:name w:val="DF9AC22BFBAF457ABCE248ABEDCFA93B"/>
-    <w:rsid w:val="00D0735B"/>
-  </w:style>
-  <w:style w:type="paragraph" w:customStyle="1" w:styleId="EDA2045193E444AD9C56D06392AB1AAB">
-    <w:name w:val="EDA2045193E444AD9C56D06392AB1AAB"/>
-    <w:rsid w:val="00D0735B"/>
-  </w:style>
-  <w:style w:type="paragraph" w:customStyle="1" w:styleId="122BB58C5D5F46248DDE305E03BFBEE6">
-    <w:name w:val="122BB58C5D5F46248DDE305E03BFBEE6"/>
-    <w:rsid w:val="00D0735B"/>
-  </w:style>
-  <w:style w:type="paragraph" w:customStyle="1" w:styleId="78D009A98CB746C9BFB02800B7921BEF">
-    <w:name w:val="78D009A98CB746C9BFB02800B7921BEF"/>
-    <w:rsid w:val="00D0735B"/>
-  </w:style>
-  <w:style w:type="paragraph" w:customStyle="1" w:styleId="0C6647BE42354EA88CC6AACD10191077">
-    <w:name w:val="0C6647BE42354EA88CC6AACD10191077"/>
-    <w:rsid w:val="00D0735B"/>
-  </w:style>
-  <w:style w:type="paragraph" w:customStyle="1" w:styleId="8D9E57E9A328411281A0A8BE376A8F7E">
-    <w:name w:val="8D9E57E9A328411281A0A8BE376A8F7E"/>
-    <w:rsid w:val="00D0735B"/>
-  </w:style>
-  <w:style w:type="paragraph" w:customStyle="1" w:styleId="D1212FF3A60645FDA4DEC187D6B4D88B">
-    <w:name w:val="D1212FF3A60645FDA4DEC187D6B4D88B"/>
-    <w:rsid w:val="00D0735B"/>
-  </w:style>
-  <w:style w:type="paragraph" w:customStyle="1" w:styleId="28B2B32ACA4444BE9C85C4113E16D75E">
-    <w:name w:val="28B2B32ACA4444BE9C85C4113E16D75E"/>
-    <w:rsid w:val="003D6402"/>
-    <w:pPr>
-      <w:spacing w:after="160" w:line="259" w:lineRule="auto"/>
-    </w:pPr>
-  </w:style>
-  <w:style w:type="paragraph" w:customStyle="1" w:styleId="4B6AD009891D4D38A6773A16E7831587">
-    <w:name w:val="4B6AD009891D4D38A6773A16E7831587"/>
-    <w:rsid w:val="003D6402"/>
-    <w:pPr>
-      <w:spacing w:after="160" w:line="259" w:lineRule="auto"/>
-    </w:pPr>
-  </w:style>
-  <w:style w:type="paragraph" w:customStyle="1" w:styleId="F8BE507CEC664ED29893A44996BA253C">
-    <w:name w:val="F8BE507CEC664ED29893A44996BA253C"/>
-    <w:rsid w:val="003D6402"/>
-    <w:pPr>
-      <w:spacing w:after="160" w:line="259" w:lineRule="auto"/>
-    </w:pPr>
-  </w:style>
-  <w:style w:type="character" w:customStyle="1" w:styleId="Textodemarcadordeposicin">
-    <w:name w:val="Texto de marcador de posición"/>
-    <w:basedOn w:val="Fuentedeprrafopredeter"/>
-    <w:uiPriority w:val="99"/>
-    <w:semiHidden/>
-    <w:rsid w:val="00250461"/>
-    <w:rPr>
-      <w:color w:val="808080"/>
-    </w:rPr>
-  </w:style>
-  <w:style w:type="paragraph" w:customStyle="1" w:styleId="E0C9E5849A984255BF868ECFF01815C1">
-    <w:name w:val="E0C9E5849A984255BF868ECFF01815C1"/>
-    <w:rsid w:val="00250461"/>
-    <w:pPr>
-      <w:spacing w:after="160" w:line="259" w:lineRule="auto"/>
-    </w:pPr>
-  </w:style>
-</w:styles>
-</file>
-
-<file path=word/glossary/webSettings.xml><?xml version="1.0" encoding="utf-8"?>
-<w:webSettings xmlns:r="http://schemas.openxmlformats.org/officeDocument/2006/relationships" xmlns:w="http://schemas.openxmlformats.org/wordprocessingml/2006/main">
-  <w:optimizeForBrowser/>
-</w:webSettings>
-</file>
-
 <file path=word/theme/theme1.xml><?xml version="1.0" encoding="utf-8"?>
 <a:theme xmlns:a="http://schemas.openxmlformats.org/drawingml/2006/main" name="Tema de Office">
   <a:themeElements>

</xml_diff>